<commit_message>
added 1 and 1.1
</commit_message>
<xml_diff>
--- a/Daniel_Wielgosz_praca_magisterska.docx
+++ b/Daniel_Wielgosz_praca_magisterska.docx
@@ -1,6 +1,6 @@
 
 <file path=word/document.xml><?xml version="1.0" encoding="utf-8"?>
-<w:document xmlns:wpc="http://schemas.microsoft.com/office/word/2010/wordprocessingCanvas" xmlns:cx="http://schemas.microsoft.com/office/drawing/2014/chartex" xmlns:cx1="http://schemas.microsoft.com/office/drawing/2015/9/8/chartex" xmlns:cx2="http://schemas.microsoft.com/office/drawing/2015/10/21/chartex" xmlns:cx3="http://schemas.microsoft.com/office/drawing/2016/5/9/chartex" xmlns:cx4="http://schemas.microsoft.com/office/drawing/2016/5/10/chartex" xmlns:cx5="http://schemas.microsoft.com/office/drawing/2016/5/11/chartex" xmlns:cx6="http://schemas.microsoft.com/office/drawing/2016/5/12/chartex" xmlns:cx7="http://schemas.microsoft.com/office/drawing/2016/5/13/chartex" xmlns:cx8="http://schemas.microsoft.com/office/drawing/2016/5/14/chartex" xmlns:mc="http://schemas.openxmlformats.org/markup-compatibility/2006" xmlns:aink="http://schemas.microsoft.com/office/drawing/2016/ink" xmlns:am3d="http://schemas.microsoft.com/office/drawing/2017/model3d" xmlns:o="urn:schemas-microsoft-com:office:office" xmlns:oel="http://schemas.microsoft.com/office/2019/extlst" xmlns:r="http://schemas.openxmlformats.org/officeDocument/2006/relationships" xmlns:m="http://schemas.openxmlformats.org/officeDocument/2006/math" xmlns:v="urn:schemas-microsoft-com:vml" xmlns:wp14="http://schemas.microsoft.com/office/word/2010/wordprocessingDrawing" xmlns:wp="http://schemas.openxmlformats.org/drawingml/2006/wordprocessingDrawing" xmlns:w10="urn:schemas-microsoft-com:office:word" xmlns:w="http://schemas.openxmlformats.org/wordprocessingml/2006/main" xmlns:w14="http://schemas.microsoft.com/office/word/2010/wordml" xmlns:w15="http://schemas.microsoft.com/office/word/2012/wordml" xmlns:w16cex="http://schemas.microsoft.com/office/word/2018/wordml/cex" xmlns:w16cid="http://schemas.microsoft.com/office/word/2016/wordml/cid" xmlns:w16="http://schemas.microsoft.com/office/word/2018/wordml" xmlns:w16sdtdh="http://schemas.microsoft.com/office/word/2020/wordml/sdtdatahash" xmlns:w16se="http://schemas.microsoft.com/office/word/2015/wordml/symex" xmlns:wpg="http://schemas.microsoft.com/office/word/2010/wordprocessingGroup" xmlns:wpi="http://schemas.microsoft.com/office/word/2010/wordprocessingInk" xmlns:wne="http://schemas.microsoft.com/office/word/2006/wordml" xmlns:wps="http://schemas.microsoft.com/office/word/2010/wordprocessingShape" mc:Ignorable="w14 w15 w16se w16cid w16 w16cex w16sdtdh wp14">
+<w:document xmlns:wpc="http://schemas.microsoft.com/office/word/2010/wordprocessingCanvas" xmlns:cx="http://schemas.microsoft.com/office/drawing/2014/chartex" xmlns:cx1="http://schemas.microsoft.com/office/drawing/2015/9/8/chartex" xmlns:cx2="http://schemas.microsoft.com/office/drawing/2015/10/21/chartex" xmlns:cx3="http://schemas.microsoft.com/office/drawing/2016/5/9/chartex" xmlns:cx4="http://schemas.microsoft.com/office/drawing/2016/5/10/chartex" xmlns:cx5="http://schemas.microsoft.com/office/drawing/2016/5/11/chartex" xmlns:cx6="http://schemas.microsoft.com/office/drawing/2016/5/12/chartex" xmlns:cx7="http://schemas.microsoft.com/office/drawing/2016/5/13/chartex" xmlns:cx8="http://schemas.microsoft.com/office/drawing/2016/5/14/chartex" xmlns:mc="http://schemas.openxmlformats.org/markup-compatibility/2006" xmlns:aink="http://schemas.microsoft.com/office/drawing/2016/ink" xmlns:am3d="http://schemas.microsoft.com/office/drawing/2017/model3d" xmlns:o="urn:schemas-microsoft-com:office:office" xmlns:oel="http://schemas.microsoft.com/office/2019/extlst" xmlns:r="http://schemas.openxmlformats.org/officeDocument/2006/relationships" xmlns:m="http://schemas.openxmlformats.org/officeDocument/2006/math" xmlns:v="urn:schemas-microsoft-com:vml" xmlns:wp14="http://schemas.microsoft.com/office/word/2010/wordprocessingDrawing" xmlns:wp="http://schemas.openxmlformats.org/drawingml/2006/wordprocessingDrawing" xmlns:w10="urn:schemas-microsoft-com:office:word" xmlns:w="http://schemas.openxmlformats.org/wordprocessingml/2006/main" xmlns:w14="http://schemas.microsoft.com/office/word/2010/wordml" xmlns:w15="http://schemas.microsoft.com/office/word/2012/wordml" xmlns:w16cex="http://schemas.microsoft.com/office/word/2018/wordml/cex" xmlns:w16cid="http://schemas.microsoft.com/office/word/2016/wordml/cid" xmlns:w16="http://schemas.microsoft.com/office/word/2018/wordml" xmlns:w16du="http://schemas.microsoft.com/office/word/2023/wordml/word16du" xmlns:w16sdtdh="http://schemas.microsoft.com/office/word/2020/wordml/sdtdatahash" xmlns:w16se="http://schemas.microsoft.com/office/word/2015/wordml/symex" xmlns:wpg="http://schemas.microsoft.com/office/word/2010/wordprocessingGroup" xmlns:wpi="http://schemas.microsoft.com/office/word/2010/wordprocessingInk" xmlns:wne="http://schemas.microsoft.com/office/word/2006/wordml" xmlns:wps="http://schemas.microsoft.com/office/word/2010/wordprocessingShape" mc:Ignorable="w14 w15 w16se w16cid w16 w16cex w16sdtdh w16du wp14">
   <w:body>
     <w:p>
       <w:pPr>
@@ -406,7 +406,6 @@
           <w:docPartUnique/>
         </w:docPartObj>
       </w:sdtPr>
-      <w:sdtEndPr/>
       <w:sdtContent>
         <w:p>
           <w:pPr>
@@ -3114,89 +3113,88 @@
         <w:pStyle w:val="Tre"/>
       </w:pPr>
       <w:r>
-        <w:t>Zawiera podstawowe informacje o pracy magisterskiej: uzasadnienie wybranego tematu oraz cel zaprojektowania omawianej pracy,</w:t>
-      </w:r>
-    </w:p>
-    <w:p>
-      <w:pPr>
-        <w:pStyle w:val="Nagwek2"/>
-      </w:pPr>
-      <w:bookmarkStart w:id="1" w:name="_Toc169435749"/>
-      <w:r>
-        <w:t>Uzasadnienie wyboru tematu</w:t>
-      </w:r>
-      <w:bookmarkEnd w:id="1"/>
-    </w:p>
-    <w:p>
-      <w:pPr>
-        <w:pStyle w:val="Nagwek2"/>
-      </w:pPr>
-      <w:bookmarkStart w:id="2" w:name="_Toc169435750"/>
-      <w:r>
-        <w:t>Cel zaprojektowania strony internetowej</w:t>
-      </w:r>
-      <w:bookmarkEnd w:id="2"/>
-    </w:p>
-    <w:p>
-      <w:pPr>
-        <w:pStyle w:val="Nagwek2"/>
-      </w:pPr>
-      <w:bookmarkStart w:id="3" w:name="_Toc169435751"/>
-      <w:r>
-        <w:t>Zakres pracy</w:t>
-      </w:r>
-      <w:bookmarkEnd w:id="3"/>
-    </w:p>
-    <w:p>
-      <w:pPr>
-        <w:pStyle w:val="Nagwek1"/>
-      </w:pPr>
-      <w:bookmarkStart w:id="4" w:name="_Toc169435752"/>
-      <w:r>
-        <w:t>Opis istniejących rozwiązań na rynku</w:t>
-      </w:r>
-      <w:bookmarkEnd w:id="4"/>
-    </w:p>
-    <w:p>
-      <w:pPr>
-        <w:pStyle w:val="Tre"/>
-      </w:pPr>
-      <w:r>
-        <w:t xml:space="preserve">Już od </w:t>
-      </w:r>
-      <w:r>
-        <w:t xml:space="preserve">wielu lat, Internet traktowany jest przez użytkowników jako przestrzeń do </w:t>
-      </w:r>
-      <w:r>
-        <w:t>wyszukiwani</w:t>
-      </w:r>
-      <w:r>
-        <w:t>a</w:t>
-      </w:r>
-      <w:r>
-        <w:t xml:space="preserve"> usługodawców, którzy mogliby wykonać dane zlecenie. Początkowo do tych celów służyły specjalistyczne fora, na których użytkownicy tworzyli odpowiednie wątki związane z </w:t>
-      </w:r>
-      <w:r>
-        <w:t>ich problemem, oraz grupy w serwisach społecznościowych, gdzie internauci poprzez umieszczanie postów</w:t>
-      </w:r>
-      <w:r>
-        <w:t>,</w:t>
-      </w:r>
-      <w:r>
-        <w:t xml:space="preserve"> starali się znaleźć fachowca odpowiadającego ich potrzebom </w:t>
+        <w:t>Od wielu lat Internet towarzyszy w codzienności</w:t>
+      </w:r>
+      <w:r>
+        <w:t xml:space="preserve"> każdego z nas</w:t>
+      </w:r>
+      <w:r>
+        <w:t xml:space="preserve">, obejmując większość sfer </w:t>
+      </w:r>
+      <w:r>
+        <w:t xml:space="preserve">życia społecznego. Jego ciągły rozwój z każdym dniem daje coraz większe możliwości, od komunikacji z bliskimi, przez zapewnienie rozrywki, aż </w:t>
+      </w:r>
+      <w:r>
+        <w:t>po dokonywanie</w:t>
+      </w:r>
+      <w:r>
+        <w:t xml:space="preserve"> rezerwacji wszelkiego rodzaju usług</w:t>
+      </w:r>
+      <w:r>
+        <w:t xml:space="preserve"> lub wizyt. Szczególnie t</w:t>
+      </w:r>
+      <w:r>
+        <w:t>o</w:t>
+      </w:r>
+      <w:r>
+        <w:t xml:space="preserve"> ostatni</w:t>
+      </w:r>
+      <w:r>
+        <w:t>e</w:t>
+      </w:r>
+      <w:r>
+        <w:t xml:space="preserve"> staje się coraz powszechniejsz</w:t>
+      </w:r>
+      <w:r>
+        <w:t>e</w:t>
+      </w:r>
+      <w:r>
+        <w:t>, obejmujące coraz więcej dziedzin</w:t>
+      </w:r>
+      <w:r>
+        <w:t xml:space="preserve">, chociażby branży medycznej, która umożliwia rezerwację wizyt u lekarzy, </w:t>
+      </w:r>
+      <w:r>
+        <w:t xml:space="preserve">sfery </w:t>
+      </w:r>
+      <w:r>
+        <w:t xml:space="preserve"> szeroko pojętej rozrywki, przez rezerwację stolików w restauracjach, czy także</w:t>
+      </w:r>
+      <w:r>
+        <w:t xml:space="preserve"> branży budowlanej, poprzez rezerwację usług np. hydraulików, elektryków czy stolarzy.</w:t>
+      </w:r>
+      <w:r>
+        <w:t xml:space="preserve"> </w:t>
+      </w:r>
+      <w:r>
+        <w:t>Bez względu na obszar, dla wszystkich użytkowników elektroniczna forma rezerwacji s</w:t>
+      </w:r>
+      <w:r>
+        <w:t xml:space="preserve">tanowi </w:t>
+      </w:r>
+      <w:r>
+        <w:t xml:space="preserve">duże ułatwienie zarówno wśród klientów jak i osób oferujących usługi. Przede wszystkim zapewnia </w:t>
+      </w:r>
+      <w:r>
+        <w:t>dużą oszczędność czasu</w:t>
+      </w:r>
+      <w:r>
+        <w:t xml:space="preserve"> oraz pieniędzy, jest również możliwa z każdego miejsca na ziemi</w:t>
+      </w:r>
+      <w:r>
+        <w:t xml:space="preserve"> </w:t>
       </w:r>
       <w:sdt>
         <w:sdtPr>
-          <w:id w:val="-743871466"/>
+          <w:id w:val="250781987"/>
           <w:citation/>
         </w:sdtPr>
-        <w:sdtEndPr/>
         <w:sdtContent>
           <w:r>
             <w:fldChar w:fldCharType="begin"/>
           </w:r>
           <w:r>
-            <w:instrText xml:space="preserve">CITATION spr \l 1045 </w:instrText>
+            <w:instrText xml:space="preserve"> CITATION epa24 \l 1045 </w:instrText>
           </w:r>
           <w:r>
             <w:fldChar w:fldCharType="separate"/>
@@ -3213,9 +3211,381 @@
         </w:sdtContent>
       </w:sdt>
       <w:r>
+        <w:t xml:space="preserve">. Dodatkowo pozwala poszerzyć horyzonty klientom oraz daje </w:t>
+      </w:r>
+      <w:r>
+        <w:t xml:space="preserve">im </w:t>
+      </w:r>
+      <w:r>
+        <w:t xml:space="preserve">więcej opcji, tak aby mogli oni dokonać najlepszego  </w:t>
+      </w:r>
+      <w:r>
+        <w:t>dla siebie wyboru. Z kolei osoby oferujące swoje usługi, mogą w ten sposób</w:t>
+      </w:r>
+      <w:r>
+        <w:t xml:space="preserve"> zareklamować się i</w:t>
+      </w:r>
+      <w:r>
+        <w:t xml:space="preserve"> dotrzeć do większego grona potencjalnych klientów</w:t>
+      </w:r>
+      <w:r>
+        <w:t xml:space="preserve"> oraz lepiej zarządzać swoim czasem pracy</w:t>
+      </w:r>
+      <w:r>
         <w:t>.</w:t>
       </w:r>
       <w:r>
+        <w:t xml:space="preserve">  </w:t>
+      </w:r>
+    </w:p>
+    <w:p>
+      <w:pPr>
+        <w:pStyle w:val="Nagwek2"/>
+      </w:pPr>
+      <w:bookmarkStart w:id="1" w:name="_Toc169435749"/>
+      <w:r>
+        <w:t>Uzasadnienie wyboru tematu</w:t>
+      </w:r>
+      <w:bookmarkEnd w:id="1"/>
+    </w:p>
+    <w:p>
+      <w:pPr>
+        <w:pStyle w:val="Tre"/>
+      </w:pPr>
+      <w:r>
+        <w:t xml:space="preserve">Głównym powodem, dla którego autor pracy zdecydował się wybrać </w:t>
+      </w:r>
+      <w:r>
+        <w:t>taki temat pracy, jest aktualność obecnej tematyki w dobie wciąż rozwijającego się Internetu oraz chęć stworzenia rozwiązania ułatwiającego rezerwację usług wszystkim użytkownikom, a zwłaszcza osobom starszym.</w:t>
+      </w:r>
+    </w:p>
+    <w:p>
+      <w:pPr>
+        <w:pStyle w:val="Tre"/>
+      </w:pPr>
+      <w:r>
+        <w:t xml:space="preserve">Rosnąca z dnia na dzień cyfryzacja </w:t>
+      </w:r>
+      <w:r>
+        <w:t>obejmuje</w:t>
+      </w:r>
+      <w:r>
+        <w:t xml:space="preserve"> kolejne dziedziny </w:t>
+      </w:r>
+      <w:r>
+        <w:t xml:space="preserve">naszego </w:t>
+      </w:r>
+      <w:r>
+        <w:t>życia</w:t>
+      </w:r>
+      <w:r>
+        <w:t xml:space="preserve">. Coraz więcej </w:t>
+      </w:r>
+      <w:r>
+        <w:t xml:space="preserve">spraw, które do tej pory </w:t>
+      </w:r>
+      <w:r>
+        <w:t>byliśmy w stanie</w:t>
+      </w:r>
+      <w:r>
+        <w:t xml:space="preserve"> zrealizować jedynie osobiście, teraz można załatwić</w:t>
+      </w:r>
+      <w:r>
+        <w:t xml:space="preserve"> nie wychodząc z domu. Jest to również pokłosie </w:t>
+      </w:r>
+      <w:r>
+        <w:t>pandemii Covid, która wymusiła na rynku powstanie odpowiednich stron do rezerwacji usług, jak np. strony z rezerwacją i realizacją wizyt u lekarza</w:t>
+      </w:r>
+      <w:r>
+        <w:t xml:space="preserve"> czy usług fachowców z danej dziedziny</w:t>
+      </w:r>
+      <w:r>
+        <w:t>. W tamtym czasie zapewniało to bezpieczeństwo użytkownikom przez unikanie możliwości zarażenia wirusem</w:t>
+      </w:r>
+      <w:r>
+        <w:t xml:space="preserve"> przez bezpośredni kontakt</w:t>
+      </w:r>
+      <w:r>
+        <w:t xml:space="preserve">. </w:t>
+      </w:r>
+      <w:r>
+        <w:t>Nie wychodząc z domu, mogli oni po kilku kliknięciach umówić się na wizytę lub zarezerwować usługę</w:t>
+      </w:r>
+      <w:r>
+        <w:t>.</w:t>
+      </w:r>
+    </w:p>
+    <w:p>
+      <w:pPr>
+        <w:pStyle w:val="Tre"/>
+      </w:pPr>
+      <w:r>
+        <w:t>W obecnych czasach, w których rządzi pośpiech i praktyczność, rozwiązanie to powinno idealnie wpasować się w wymagania przeciętnego użytkownika. Stanowi ono bowiem</w:t>
+      </w:r>
+      <w:r>
+        <w:t xml:space="preserve"> duże ułatwienie oszczędzające przede wszystkim czas spędzony na wyszukanie np. odpowiedniego fachowca do zrealizowania konkretnej usługi</w:t>
+      </w:r>
+      <w:r>
+        <w:t>. Dzięki niemu</w:t>
+      </w:r>
+      <w:r>
+        <w:t>, k</w:t>
+      </w:r>
+      <w:r>
+        <w:t>lienci w jednym miejscu mogą wyszukać osobę, która spełni ich wymagania</w:t>
+      </w:r>
+      <w:r>
+        <w:t xml:space="preserve"> – nie muszą fizycznie spotkać się z danym fachowcem aby zamówić jego usługę</w:t>
+      </w:r>
+      <w:r>
+        <w:t xml:space="preserve">. </w:t>
+      </w:r>
+      <w:r>
+        <w:t>Dodatkowo</w:t>
+      </w:r>
+      <w:r>
+        <w:t xml:space="preserve"> posiłkując się ocen</w:t>
+      </w:r>
+      <w:r>
+        <w:t>ami</w:t>
+      </w:r>
+      <w:r>
+        <w:t xml:space="preserve"> innych użytkowników</w:t>
+      </w:r>
+      <w:r>
+        <w:t>, zamieszczonymi w serwisie, mogą mieć pewność, że wybrana osoba zrealizuje zlecenie zgodnie z ich kryteriami.</w:t>
+      </w:r>
+      <w:r>
+        <w:t xml:space="preserve"> </w:t>
+      </w:r>
+      <w:r>
+        <w:t>Z</w:t>
+      </w:r>
+      <w:r>
+        <w:t xml:space="preserve"> kolei fachowcy oferujący swoje usługi mogą dotrzeć do większego grona zainteresowanych osób</w:t>
+      </w:r>
+      <w:r>
+        <w:t xml:space="preserve"> oraz</w:t>
+      </w:r>
+      <w:r>
+        <w:t xml:space="preserve"> umocnić swoją pozycję na rynku</w:t>
+      </w:r>
+      <w:r>
+        <w:t>.</w:t>
+      </w:r>
+      <w:r>
+        <w:t xml:space="preserve"> Oprócz tego, mając wszystkie swoje zlecenia </w:t>
+      </w:r>
+      <w:r>
+        <w:t xml:space="preserve">na jednej stronie, mogą </w:t>
+      </w:r>
+      <w:r>
+        <w:t>w łatwy sposób zarządzać swoim czasem i kolejnymi zleceniami.</w:t>
+      </w:r>
+    </w:p>
+    <w:p>
+      <w:pPr>
+        <w:pStyle w:val="Tre"/>
+      </w:pPr>
+      <w:r>
+        <w:t xml:space="preserve">Możliwość rezerwowania usług przez Internet może stanowić również ułatwienie dla osób starszych. Ci często ze względu na swój wiek oraz stan zdrowia nie są w stanie radzić </w:t>
+      </w:r>
+      <w:r>
+        <w:lastRenderedPageBreak/>
+        <w:t>sobie z drobnymi pracami lub naprawami</w:t>
+      </w:r>
+      <w:r>
+        <w:t>. Mogą również nie mieć wystarczającej wiedzy o</w:t>
+      </w:r>
+      <w:r>
+        <w:t xml:space="preserve"> fachowcach działających w okolicy i reklamujących się online, a tym bardziej sił, aby spędz</w:t>
+      </w:r>
+      <w:r>
+        <w:t>a</w:t>
+      </w:r>
+      <w:r>
+        <w:t>ć</w:t>
+      </w:r>
+      <w:r>
+        <w:t xml:space="preserve"> </w:t>
+      </w:r>
+      <w:r>
+        <w:t>czas na</w:t>
+      </w:r>
+      <w:r>
+        <w:t xml:space="preserve"> długotrwał</w:t>
+      </w:r>
+      <w:r>
+        <w:t>ym</w:t>
+      </w:r>
+      <w:r>
+        <w:t xml:space="preserve"> ich poszukiwani</w:t>
+      </w:r>
+      <w:r>
+        <w:t xml:space="preserve">u poza domem </w:t>
+      </w:r>
+      <w:r>
+        <w:t>.</w:t>
+      </w:r>
+      <w:r>
+        <w:t xml:space="preserve"> </w:t>
+      </w:r>
+    </w:p>
+    <w:p>
+      <w:pPr>
+        <w:pStyle w:val="Tre"/>
+      </w:pPr>
+      <w:r>
+        <w:t xml:space="preserve">Rozwiązaniem z tej sytuacji </w:t>
+      </w:r>
+      <w:r>
+        <w:t>mogą być serwisy internetowe</w:t>
+      </w:r>
+      <w:r>
+        <w:t xml:space="preserve"> umożliwiając</w:t>
+      </w:r>
+      <w:r>
+        <w:t>e</w:t>
+      </w:r>
+      <w:r>
+        <w:t xml:space="preserve"> rezerwację usług, jednak dla osób starszych, które na co dzień nie korzystają z tego typu udogodnień</w:t>
+      </w:r>
+      <w:r>
+        <w:t xml:space="preserve">, oraz nie są zaznajomione z nowymi technologiami, poziom ich skomplikowania może okazać się nie do przejścia. </w:t>
+      </w:r>
+      <w:r>
+        <w:t xml:space="preserve">Twórcy stron często zapominają o takich osobach, przez co tworzone przez nich narzędzia stają się zbyt trudne do opanowania przez seniorów. Z tego względu, jednym z powodów podjęcia takiego tematu pracy przez autora </w:t>
+      </w:r>
+      <w:r>
+        <w:t>była</w:t>
+      </w:r>
+      <w:r>
+        <w:t xml:space="preserve"> chęć stworzenia intuicyjnego i czytelnego rozwiązania, które</w:t>
+      </w:r>
+      <w:r>
+        <w:t xml:space="preserve"> dzięki łatwości w obsłudze, </w:t>
+      </w:r>
+      <w:r>
+        <w:t>nie będzie ograniczało o</w:t>
+      </w:r>
+      <w:r>
+        <w:t>sób</w:t>
+      </w:r>
+      <w:r>
+        <w:t xml:space="preserve"> starsz</w:t>
+      </w:r>
+      <w:r>
+        <w:t>ych</w:t>
+      </w:r>
+      <w:r>
+        <w:t xml:space="preserve">, a wręcz </w:t>
+      </w:r>
+      <w:r>
+        <w:t>będzie stanowić dla nich pomoc i ułatwienie w procesie elektronicznej rezerwacji usług fachowców.</w:t>
+      </w:r>
+    </w:p>
+    <w:p>
+      <w:pPr>
+        <w:pStyle w:val="Tre"/>
+      </w:pPr>
+      <w:r>
+        <w:t>Autor przy wyborze tematu pracy kierował się również chęcią stworzenia serwisu przy wykorzystaniu nowych i popularnych technologii oraz języków programowania.</w:t>
+      </w:r>
+      <w:r>
+        <w:t xml:space="preserve"> Proces tworzenia narzędzia do rezerwacji usług fachowców stworzył przestrzeń do poszerzenia i ugruntowania wiedzy </w:t>
+      </w:r>
+      <w:r>
+        <w:t>dotyczącej aktualnych trendów w zakresie architektury stron oraz wykorzystywanych do tego narzędzi. Oprócz tego autor mógł rozwinąć umiejętności dotyczące wyszukiwania informacji, samodzielnego rozwiązywania problemów czy właściwego analizowania i planowania dalszej pracy.</w:t>
+      </w:r>
+    </w:p>
+    <w:p>
+      <w:pPr>
+        <w:pStyle w:val="Nagwek2"/>
+      </w:pPr>
+      <w:bookmarkStart w:id="2" w:name="_Toc169435750"/>
+      <w:r>
+        <w:t>Cel zaprojektowania strony internetowej</w:t>
+      </w:r>
+      <w:bookmarkEnd w:id="2"/>
+    </w:p>
+    <w:p>
+      <w:pPr>
+        <w:pStyle w:val="Nagwek2"/>
+      </w:pPr>
+      <w:bookmarkStart w:id="3" w:name="_Toc169435751"/>
+      <w:r>
+        <w:t>Zakres pracy</w:t>
+      </w:r>
+      <w:bookmarkEnd w:id="3"/>
+    </w:p>
+    <w:p>
+      <w:pPr>
+        <w:pStyle w:val="Nagwek1"/>
+      </w:pPr>
+      <w:bookmarkStart w:id="4" w:name="_Toc169435752"/>
+      <w:r>
+        <w:t>Opis istniejących rozwiązań na rynku</w:t>
+      </w:r>
+      <w:bookmarkEnd w:id="4"/>
+    </w:p>
+    <w:p>
+      <w:pPr>
+        <w:pStyle w:val="Tre"/>
+      </w:pPr>
+      <w:r>
+        <w:t xml:space="preserve">Już od </w:t>
+      </w:r>
+      <w:r>
+        <w:t xml:space="preserve">wielu lat, Internet traktowany jest przez użytkowników jako przestrzeń do </w:t>
+      </w:r>
+      <w:r>
+        <w:t>wyszukiwani</w:t>
+      </w:r>
+      <w:r>
+        <w:t>a</w:t>
+      </w:r>
+      <w:r>
+        <w:t xml:space="preserve"> usługodawców, którzy mogliby wykonać dane zlecenie. Początkowo do tych celów służyły specjalistyczne fora, na których użytkownicy tworzyli odpowiednie wątki związane z </w:t>
+      </w:r>
+      <w:r>
+        <w:t>ich problemem, oraz grupy w serwisach społecznościowych, gdzie internauci poprzez umieszczanie postów</w:t>
+      </w:r>
+      <w:r>
+        <w:t>,</w:t>
+      </w:r>
+      <w:r>
+        <w:t xml:space="preserve"> starali się znaleźć fachowca odpowiadającego ich potrzebom </w:t>
+      </w:r>
+      <w:sdt>
+        <w:sdtPr>
+          <w:id w:val="-743871466"/>
+          <w:citation/>
+        </w:sdtPr>
+        <w:sdtContent>
+          <w:r>
+            <w:fldChar w:fldCharType="begin"/>
+          </w:r>
+          <w:r>
+            <w:instrText xml:space="preserve">CITATION spr \l 1045 </w:instrText>
+          </w:r>
+          <w:r>
+            <w:fldChar w:fldCharType="separate"/>
+          </w:r>
+          <w:r>
+            <w:rPr>
+              <w:noProof/>
+            </w:rPr>
+            <w:t>[2]</w:t>
+          </w:r>
+          <w:r>
+            <w:fldChar w:fldCharType="end"/>
+          </w:r>
+        </w:sdtContent>
+      </w:sdt>
+      <w:r>
+        <w:t>.</w:t>
+      </w:r>
+      <w:r>
         <w:t xml:space="preserve"> Z czasem jednak, zaczęły powstawać dedykowane serwisy, umożliwiające tworzenie ofert oraz </w:t>
       </w:r>
       <w:r>
@@ -3256,12 +3626,11 @@
         <w:pStyle w:val="Nagwek2"/>
       </w:pPr>
       <w:bookmarkStart w:id="5" w:name="_Toc169435753"/>
-      <w:proofErr w:type="spellStart"/>
-      <w:r>
+      <w:r>
+        <w:lastRenderedPageBreak/>
         <w:t>Fixly</w:t>
       </w:r>
       <w:bookmarkEnd w:id="5"/>
-      <w:proofErr w:type="spellEnd"/>
     </w:p>
     <w:p>
       <w:pPr>
@@ -3320,7 +3689,6 @@
       <w:r>
         <w:t xml:space="preserve">Rysunek 1. Strona główna </w:t>
       </w:r>
-      <w:proofErr w:type="spellStart"/>
       <w:r>
         <w:rPr>
           <w:i/>
@@ -3328,7 +3696,6 @@
         </w:rPr>
         <w:t>Fixly</w:t>
       </w:r>
-      <w:proofErr w:type="spellEnd"/>
       <w:r>
         <w:t xml:space="preserve"> </w:t>
       </w:r>
@@ -3337,77 +3704,12 @@
           <w:id w:val="-1562475257"/>
           <w:citation/>
         </w:sdtPr>
-        <w:sdtEndPr/>
         <w:sdtContent>
           <w:r>
             <w:fldChar w:fldCharType="begin"/>
           </w:r>
           <w:r>
             <w:instrText xml:space="preserve">CITATION Fix \l 1045 </w:instrText>
-          </w:r>
-          <w:r>
-            <w:fldChar w:fldCharType="separate"/>
-          </w:r>
-          <w:r>
-            <w:rPr>
-              <w:noProof/>
-            </w:rPr>
-            <w:t>[2]</w:t>
-          </w:r>
-          <w:r>
-            <w:fldChar w:fldCharType="end"/>
-          </w:r>
-        </w:sdtContent>
-      </w:sdt>
-    </w:p>
-    <w:p>
-      <w:pPr>
-        <w:pStyle w:val="Tre"/>
-      </w:pPr>
-      <w:proofErr w:type="spellStart"/>
-      <w:r>
-        <w:rPr>
-          <w:i/>
-          <w:iCs/>
-        </w:rPr>
-        <w:lastRenderedPageBreak/>
-        <w:t>Fixly</w:t>
-      </w:r>
-      <w:proofErr w:type="spellEnd"/>
-      <w:r>
-        <w:t xml:space="preserve"> jest jednym z najpopularniejszych serwisów pozwalających na rejestrowanie </w:t>
-      </w:r>
-      <w:r>
-        <w:t xml:space="preserve">wykonawców oraz wyszukiwanie ich przez </w:t>
-      </w:r>
-      <w:r>
-        <w:t>zainteresowanych klientów</w:t>
-      </w:r>
-      <w:r>
-        <w:t xml:space="preserve">. Założony w 2017 roku przez </w:t>
-      </w:r>
-      <w:r>
-        <w:rPr>
-          <w:i/>
-          <w:iCs/>
-        </w:rPr>
-        <w:t>Grupę OLX</w:t>
-      </w:r>
-      <w:r>
-        <w:t xml:space="preserve"> </w:t>
-      </w:r>
-      <w:sdt>
-        <w:sdtPr>
-          <w:id w:val="-940838571"/>
-          <w:citation/>
-        </w:sdtPr>
-        <w:sdtEndPr/>
-        <w:sdtContent>
-          <w:r>
-            <w:fldChar w:fldCharType="begin"/>
-          </w:r>
-          <w:r>
-            <w:instrText xml:space="preserve"> CITATION Agn17 \l 1045 </w:instrText>
           </w:r>
           <w:r>
             <w:fldChar w:fldCharType="separate"/>
@@ -3423,6 +3725,66 @@
           </w:r>
         </w:sdtContent>
       </w:sdt>
+    </w:p>
+    <w:p>
+      <w:pPr>
+        <w:pStyle w:val="Tre"/>
+      </w:pPr>
+      <w:r>
+        <w:rPr>
+          <w:i/>
+          <w:iCs/>
+        </w:rPr>
+        <w:t>Fixly</w:t>
+      </w:r>
+      <w:r>
+        <w:t xml:space="preserve"> jest jednym z najpopularniejszych serwisów pozwalających na rejestrowanie </w:t>
+      </w:r>
+      <w:r>
+        <w:t xml:space="preserve">wykonawców oraz wyszukiwanie ich przez </w:t>
+      </w:r>
+      <w:r>
+        <w:t>zainteresowanych klientów</w:t>
+      </w:r>
+      <w:r>
+        <w:t xml:space="preserve">. Założony w 2017 roku przez </w:t>
+      </w:r>
+      <w:r>
+        <w:rPr>
+          <w:i/>
+          <w:iCs/>
+        </w:rPr>
+        <w:t>Grupę OLX</w:t>
+      </w:r>
+      <w:r>
+        <w:t xml:space="preserve"> </w:t>
+      </w:r>
+      <w:sdt>
+        <w:sdtPr>
+          <w:id w:val="-940838571"/>
+          <w:citation/>
+        </w:sdtPr>
+        <w:sdtContent>
+          <w:r>
+            <w:fldChar w:fldCharType="begin"/>
+          </w:r>
+          <w:r>
+            <w:instrText xml:space="preserve"> CITATION Agn17 \l 1045 </w:instrText>
+          </w:r>
+          <w:r>
+            <w:fldChar w:fldCharType="separate"/>
+          </w:r>
+          <w:r>
+            <w:rPr>
+              <w:noProof/>
+            </w:rPr>
+            <w:t>[4]</w:t>
+          </w:r>
+          <w:r>
+            <w:fldChar w:fldCharType="end"/>
+          </w:r>
+        </w:sdtContent>
+      </w:sdt>
       <w:r>
         <w:t>,</w:t>
       </w:r>
@@ -3580,6 +3942,7 @@
         <w:pStyle w:val="Tre"/>
       </w:pPr>
       <w:r>
+        <w:lastRenderedPageBreak/>
         <w:t xml:space="preserve">Serwis posiada również sekcje, które mają zachęcić użytkowników do skorzystania z niego. Wyświetlane są komunikaty informujące np. o ilości wykonawców, którzy zareagowali na ofertę utworzoną przez innego użytkownika. Dostępny jest również blog, na którym </w:t>
       </w:r>
       <w:r>
@@ -3620,13 +3983,10 @@
         <w:pStyle w:val="Nagwek2"/>
       </w:pPr>
       <w:bookmarkStart w:id="6" w:name="_Toc169435754"/>
-      <w:proofErr w:type="spellStart"/>
-      <w:r>
-        <w:lastRenderedPageBreak/>
+      <w:r>
         <w:t>Oferteo</w:t>
       </w:r>
       <w:bookmarkEnd w:id="6"/>
-      <w:proofErr w:type="spellEnd"/>
     </w:p>
     <w:p>
       <w:pPr>
@@ -3685,7 +4045,6 @@
       <w:r>
         <w:t xml:space="preserve">Rysunek 2. Strona główna </w:t>
       </w:r>
-      <w:proofErr w:type="spellStart"/>
       <w:r>
         <w:rPr>
           <w:i/>
@@ -3693,7 +4052,6 @@
         </w:rPr>
         <w:t>Oferteo</w:t>
       </w:r>
-      <w:proofErr w:type="spellEnd"/>
       <w:r>
         <w:t xml:space="preserve"> </w:t>
       </w:r>
@@ -3702,7 +4060,6 @@
           <w:id w:val="-174269378"/>
           <w:citation/>
         </w:sdtPr>
-        <w:sdtEndPr/>
         <w:sdtContent>
           <w:r>
             <w:fldChar w:fldCharType="begin"/>
@@ -3717,7 +4074,7 @@
             <w:rPr>
               <w:noProof/>
             </w:rPr>
-            <w:t>[4]</w:t>
+            <w:t>[5]</w:t>
           </w:r>
           <w:r>
             <w:fldChar w:fldCharType="end"/>
@@ -3735,7 +4092,6 @@
       <w:r>
         <w:t xml:space="preserve"> umożliwiającego wyszukiwanie usługodawców w różnych dziedzinach jest </w:t>
       </w:r>
-      <w:proofErr w:type="spellStart"/>
       <w:r>
         <w:rPr>
           <w:i/>
@@ -3743,14 +4099,12 @@
         </w:rPr>
         <w:t>Oferteo</w:t>
       </w:r>
-      <w:proofErr w:type="spellEnd"/>
       <w:r>
         <w:t xml:space="preserve">. </w:t>
       </w:r>
       <w:r>
         <w:t xml:space="preserve">Podobnie jak w przypadku </w:t>
       </w:r>
-      <w:proofErr w:type="spellStart"/>
       <w:r>
         <w:rPr>
           <w:i/>
@@ -3758,7 +4112,6 @@
         </w:rPr>
         <w:t>Fixly</w:t>
       </w:r>
-      <w:proofErr w:type="spellEnd"/>
       <w:r>
         <w:t xml:space="preserve">, już na stronie startowej twórcy zaznaczają swój duży </w:t>
       </w:r>
@@ -3847,6 +4200,7 @@
         <w:pStyle w:val="Tre"/>
       </w:pPr>
       <w:r>
+        <w:lastRenderedPageBreak/>
         <w:t>Po utworzeniu zlecenia, w odpowiedniej zakładce, użytkownik może również przeglądać oferty wystawione przez innych klientów</w:t>
       </w:r>
       <w:r>
@@ -3871,7 +4225,6 @@
       <w:r>
         <w:t xml:space="preserve">W serwisie znajdują się również opinie specjalistów na temat korzystania z </w:t>
       </w:r>
-      <w:proofErr w:type="spellStart"/>
       <w:r>
         <w:rPr>
           <w:i/>
@@ -3879,7 +4232,6 @@
         </w:rPr>
         <w:t>Oferteo</w:t>
       </w:r>
-      <w:proofErr w:type="spellEnd"/>
       <w:r>
         <w:t xml:space="preserve"> – podkreślają w ten sposób korzyści jakie przyniosła im rejestracja w serwisie, jednocześnie zachęcając do tego nowych specjalistów</w:t>
       </w:r>
@@ -3889,7 +4241,6 @@
         <w:pStyle w:val="Tre"/>
       </w:pPr>
       <w:r>
-        <w:lastRenderedPageBreak/>
         <w:t>Dodatkowo serwis, na jednej z podstron, opisuje korzyści jakie mogą otrzymać zleceniodawcy, podkreślając zalety swojego rozwiązania. Dostępne są również inne podstrony, dające wskazówki, zarówno dla klientów ja i wykonawców, jak poruszać się po serwisie – wszystko</w:t>
       </w:r>
       <w:r>
@@ -3929,12 +4280,10 @@
         <w:pStyle w:val="Nagwek2"/>
       </w:pPr>
       <w:bookmarkStart w:id="7" w:name="_Toc169435755"/>
-      <w:proofErr w:type="spellStart"/>
       <w:r>
         <w:t>Homerun</w:t>
       </w:r>
       <w:bookmarkEnd w:id="7"/>
-      <w:proofErr w:type="spellEnd"/>
     </w:p>
     <w:p>
       <w:pPr>
@@ -3993,7 +4342,6 @@
       <w:r>
         <w:t xml:space="preserve">Rysunek 3. Strona główna </w:t>
       </w:r>
-      <w:proofErr w:type="spellStart"/>
       <w:r>
         <w:rPr>
           <w:i/>
@@ -4008,7 +4356,6 @@
         </w:rPr>
         <w:t>omerun</w:t>
       </w:r>
-      <w:proofErr w:type="spellEnd"/>
       <w:r>
         <w:t xml:space="preserve"> </w:t>
       </w:r>
@@ -4017,7 +4364,6 @@
           <w:id w:val="736759624"/>
           <w:citation/>
         </w:sdtPr>
-        <w:sdtEndPr/>
         <w:sdtContent>
           <w:r>
             <w:fldChar w:fldCharType="begin"/>
@@ -4032,7 +4378,7 @@
             <w:rPr>
               <w:noProof/>
             </w:rPr>
-            <w:t>[5]</w:t>
+            <w:t>[6]</w:t>
           </w:r>
           <w:r>
             <w:fldChar w:fldCharType="end"/>
@@ -4053,7 +4399,6 @@
       <w:r>
         <w:t xml:space="preserve"> jest </w:t>
       </w:r>
-      <w:proofErr w:type="spellStart"/>
       <w:r>
         <w:rPr>
           <w:i/>
@@ -4061,7 +4406,6 @@
         </w:rPr>
         <w:t>homerun</w:t>
       </w:r>
-      <w:proofErr w:type="spellEnd"/>
       <w:r>
         <w:t>. Tak jak poprzednie z przytoczonych przykładów</w:t>
       </w:r>
@@ -4089,7 +4433,11 @@
         <w:pStyle w:val="Tre"/>
       </w:pPr>
       <w:r>
-        <w:t>Tworzenie oferty można zacząć w serwisie na dwa sposoby – poprzez wpisanie szukanej usługi w polu wyszukiwania, lub poprzez wybranie jednej z listy umieszczonej na stronie głównej. W niej znajdują się najpopularniejsze usługi, z których korzystali użytkownicy w ostatnim czasie – stanowi to duże ułatwienie dla nowych osób i pozwala w szybszy sposób znaleźć to czego szukają.</w:t>
+        <w:t xml:space="preserve">Tworzenie oferty można zacząć w serwisie na dwa sposoby – poprzez wpisanie szukanej usługi w polu wyszukiwania, lub poprzez wybranie jednej z listy umieszczonej na stronie </w:t>
+      </w:r>
+      <w:r>
+        <w:lastRenderedPageBreak/>
+        <w:t>głównej. W niej znajdują się najpopularniejsze usługi, z których korzystali użytkownicy w ostatnim czasie – stanowi to duże ułatwienie dla nowych osób i pozwala w szybszy sposób znaleźć to czego szukają.</w:t>
       </w:r>
       <w:r>
         <w:t xml:space="preserve"> </w:t>
@@ -4135,11 +4483,7 @@
         <w:t xml:space="preserve">Po uzupełnieniu formularza, </w:t>
       </w:r>
       <w:r>
-        <w:t xml:space="preserve">użytkownik ma wgląd do utworzonej oferty. Wyświetlona zostaje również lista wykonawców, którzy zaoferowali wykonanie usługi – z jej poziomu </w:t>
-      </w:r>
-      <w:r>
-        <w:lastRenderedPageBreak/>
-        <w:t>użytkownik ma możliwość zapoznania się z profilem danego fachowca i wybrać tego, który najbardziej przypadnie mu do gustu</w:t>
+        <w:t>użytkownik ma wgląd do utworzonej oferty. Wyświetlona zostaje również lista wykonawców, którzy zaoferowali wykonanie usługi – z jej poziomu użytkownik ma możliwość zapoznania się z profilem danego fachowca i wybrać tego, który najbardziej przypadnie mu do gustu</w:t>
       </w:r>
       <w:r>
         <w:t>. Pomocne w tym stają się szczególnie opinie poprzednich klientów, umieszczone na profilu fachowca</w:t>
@@ -4169,7 +4513,6 @@
       <w:r>
         <w:t xml:space="preserve">Oprócz podstron służących do składania ofert, </w:t>
       </w:r>
-      <w:proofErr w:type="spellStart"/>
       <w:r>
         <w:rPr>
           <w:i/>
@@ -4177,7 +4520,6 @@
         </w:rPr>
         <w:t>homerun</w:t>
       </w:r>
-      <w:proofErr w:type="spellEnd"/>
       <w:r>
         <w:t xml:space="preserve"> posiada sekcję „Pomoc”, gdzie umieszczone są odpowiedzi na najczęstsze pytania </w:t>
       </w:r>
@@ -4243,7 +4585,6 @@
       <w:pPr>
         <w:pStyle w:val="Tre"/>
       </w:pPr>
-      <w:proofErr w:type="spellStart"/>
       <w:r>
         <w:rPr>
           <w:i/>
@@ -4251,7 +4592,6 @@
         </w:rPr>
         <w:t>Fixly</w:t>
       </w:r>
-      <w:proofErr w:type="spellEnd"/>
       <w:r>
         <w:t xml:space="preserve"> </w:t>
       </w:r>
@@ -4264,7 +4604,6 @@
       <w:r>
         <w:t xml:space="preserve">klienta. </w:t>
       </w:r>
-      <w:proofErr w:type="spellStart"/>
       <w:r>
         <w:rPr>
           <w:i/>
@@ -4272,7 +4611,6 @@
         </w:rPr>
         <w:t>Oferteo</w:t>
       </w:r>
-      <w:proofErr w:type="spellEnd"/>
       <w:r>
         <w:t xml:space="preserve"> </w:t>
       </w:r>
@@ -4291,7 +4629,6 @@
       <w:r>
         <w:t xml:space="preserve">realizację usług oraz poruszanie po serwisie. Z kolei </w:t>
       </w:r>
-      <w:proofErr w:type="spellStart"/>
       <w:r>
         <w:rPr>
           <w:i/>
@@ -4299,7 +4636,6 @@
         </w:rPr>
         <w:t>homerun</w:t>
       </w:r>
-      <w:proofErr w:type="spellEnd"/>
       <w:r>
         <w:t xml:space="preserve"> dzięki </w:t>
       </w:r>
@@ -4413,6 +4749,7 @@
       </w:pPr>
       <w:bookmarkStart w:id="10" w:name="_Toc169435758"/>
       <w:r>
+        <w:lastRenderedPageBreak/>
         <w:t>Przypadki użycia</w:t>
       </w:r>
       <w:bookmarkEnd w:id="10"/>
@@ -4431,7 +4768,6 @@
       </w:pPr>
       <w:bookmarkStart w:id="11" w:name="_Toc169435759"/>
       <w:r>
-        <w:lastRenderedPageBreak/>
         <w:t>Użyte technologie informatyczne</w:t>
       </w:r>
       <w:bookmarkEnd w:id="11"/>
@@ -4441,23 +4777,7 @@
         <w:pStyle w:val="Tre"/>
       </w:pPr>
       <w:r>
-        <w:t xml:space="preserve">W tym punkcie wymienione są technologie, które posłużyły do zaimplementowania aplikacji internetowej: osobno dla </w:t>
-      </w:r>
-      <w:proofErr w:type="spellStart"/>
-      <w:r>
-        <w:t>frontendu</w:t>
-      </w:r>
-      <w:proofErr w:type="spellEnd"/>
-      <w:r>
-        <w:t xml:space="preserve">, </w:t>
-      </w:r>
-      <w:proofErr w:type="spellStart"/>
-      <w:r>
-        <w:t>backendu</w:t>
-      </w:r>
-      <w:proofErr w:type="spellEnd"/>
-      <w:r>
-        <w:t xml:space="preserve"> oraz bazy danych, uzasadnienie ich wyboru oraz przedstawienie najważniejszych cech,</w:t>
+        <w:t>W tym punkcie wymienione są technologie, które posłużyły do zaimplementowania aplikacji internetowej: osobno dla frontendu, backendu oraz bazy danych, uzasadnienie ich wyboru oraz przedstawienie najważniejszych cech,</w:t>
       </w:r>
     </w:p>
     <w:p>
@@ -4472,36 +4792,30 @@
         <w:pStyle w:val="Nagwek2"/>
       </w:pPr>
       <w:bookmarkStart w:id="12" w:name="_Toc169435760"/>
-      <w:proofErr w:type="spellStart"/>
       <w:r>
         <w:t>PostgresDB</w:t>
       </w:r>
       <w:bookmarkEnd w:id="12"/>
-      <w:proofErr w:type="spellEnd"/>
     </w:p>
     <w:p>
       <w:pPr>
         <w:pStyle w:val="Nagwek2"/>
       </w:pPr>
       <w:bookmarkStart w:id="13" w:name="_Toc169435761"/>
-      <w:proofErr w:type="spellStart"/>
       <w:r>
         <w:t>Golang</w:t>
       </w:r>
       <w:bookmarkEnd w:id="13"/>
-      <w:proofErr w:type="spellEnd"/>
     </w:p>
     <w:p>
       <w:pPr>
         <w:pStyle w:val="Nagwek2"/>
       </w:pPr>
       <w:bookmarkStart w:id="14" w:name="_Toc169435762"/>
-      <w:proofErr w:type="spellStart"/>
       <w:r>
         <w:t>React</w:t>
       </w:r>
       <w:bookmarkEnd w:id="14"/>
-      <w:proofErr w:type="spellEnd"/>
     </w:p>
     <w:p>
       <w:pPr>
@@ -4565,14 +4879,9 @@
       </w:pPr>
       <w:bookmarkStart w:id="19" w:name="_Toc169435767"/>
       <w:r>
-        <w:t xml:space="preserve">Architektura kodu po stronie </w:t>
-      </w:r>
-      <w:proofErr w:type="spellStart"/>
-      <w:r>
-        <w:t>backendu</w:t>
+        <w:t>Architektura kodu po stronie backendu</w:t>
       </w:r>
       <w:bookmarkEnd w:id="19"/>
-      <w:proofErr w:type="spellEnd"/>
     </w:p>
     <w:p>
       <w:pPr>
@@ -4595,29 +4904,16 @@
       </w:pPr>
       <w:bookmarkStart w:id="20" w:name="_Toc169435768"/>
       <w:r>
-        <w:t xml:space="preserve">Architektura kodu po stronie </w:t>
-      </w:r>
-      <w:proofErr w:type="spellStart"/>
-      <w:r>
-        <w:t>frontendu</w:t>
+        <w:t>Architektura kodu po stronie frontendu</w:t>
       </w:r>
       <w:bookmarkEnd w:id="20"/>
-      <w:proofErr w:type="spellEnd"/>
     </w:p>
     <w:p>
       <w:pPr>
         <w:pStyle w:val="Tre"/>
       </w:pPr>
       <w:r>
-        <w:t xml:space="preserve">Opisuje implementacje wybranych elementów, jak np. komunikacja z </w:t>
-      </w:r>
-      <w:proofErr w:type="spellStart"/>
-      <w:r>
-        <w:t>backendem</w:t>
-      </w:r>
-      <w:proofErr w:type="spellEnd"/>
-      <w:r>
-        <w:t>, modele danych,</w:t>
+        <w:t>Opisuje implementacje wybranych elementów, jak np. komunikacja z backendem, modele danych,</w:t>
       </w:r>
     </w:p>
     <w:p>
@@ -4633,6 +4929,7 @@
       </w:pPr>
       <w:bookmarkStart w:id="21" w:name="_Toc169435769"/>
       <w:r>
+        <w:lastRenderedPageBreak/>
         <w:t>Implementacja wybranych funkcjonalności</w:t>
       </w:r>
       <w:bookmarkEnd w:id="21"/>
@@ -4651,7 +4948,6 @@
       </w:pPr>
       <w:bookmarkStart w:id="22" w:name="_Toc169435770"/>
       <w:r>
-        <w:lastRenderedPageBreak/>
         <w:t>Instrukcja obsługi</w:t>
       </w:r>
       <w:bookmarkEnd w:id="22"/>
@@ -4753,7 +5049,6 @@
           <w:docPartUnique/>
         </w:docPartObj>
       </w:sdtPr>
-      <w:sdtEndPr/>
       <w:sdtContent>
         <w:p>
           <w:pPr>
@@ -4769,7 +5064,6 @@
             <w:id w:val="111145805"/>
             <w:bibliography/>
           </w:sdtPr>
-          <w:sdtEndPr/>
           <w:sdtContent>
             <w:p>
               <w:pPr>
@@ -4805,7 +5099,7 @@
               </w:tblGrid>
               <w:tr>
                 <w:trPr>
-                  <w:divId w:val="435903175"/>
+                  <w:divId w:val="1869635496"/>
                   <w:tblCellSpacing w:w="15" w:type="dxa"/>
                 </w:trPr>
                 <w:tc>
@@ -4848,14 +5142,14 @@
                       <w:rPr>
                         <w:noProof/>
                       </w:rPr>
-                      <w:t>Sprzedajemy.pl, „Gdzie szukać usług, zleceń, fachowców, wykonawców? Internet, gazety, znajomi, gdzie jeszcze?,” [Online]. Available: https://sprzedajemy.pl/poradnik/gdzie-szukac-uslug-zlecen-fachowcow-wykonawcow-internet-gazety-znajomi-gdzie-jeszcze-85b084-art3015.</w:t>
+                      <w:t>e-pasje, „e-pasje,” 19 06 2024. [Online]. Available: https://e-pasje.pl/wady-i-zalety-internetu/.</w:t>
                     </w:r>
                   </w:p>
                 </w:tc>
               </w:tr>
               <w:tr>
                 <w:trPr>
-                  <w:divId w:val="435903175"/>
+                  <w:divId w:val="1869635496"/>
                   <w:tblCellSpacing w:w="15" w:type="dxa"/>
                 </w:trPr>
                 <w:tc>
@@ -4894,14 +5188,14 @@
                       <w:rPr>
                         <w:noProof/>
                       </w:rPr>
-                      <w:t>„Fixly,” [Online]. Available: https://fixly.pl/.</w:t>
+                      <w:t>Sprzedajemy.pl, „Gdzie szukać usług, zleceń, fachowców, wykonawców? Internet, gazety, znajomi, gdzie jeszcze?,” [Online]. Available: https://sprzedajemy.pl/poradnik/gdzie-szukac-uslug-zlecen-fachowcow-wykonawcow-internet-gazety-znajomi-gdzie-jeszcze-85b084-art3015.</w:t>
                     </w:r>
                   </w:p>
                 </w:tc>
               </w:tr>
               <w:tr>
                 <w:trPr>
-                  <w:divId w:val="435903175"/>
+                  <w:divId w:val="1869635496"/>
                   <w:tblCellSpacing w:w="15" w:type="dxa"/>
                 </w:trPr>
                 <w:tc>
@@ -4940,14 +5234,14 @@
                       <w:rPr>
                         <w:noProof/>
                       </w:rPr>
-                      <w:t>A. Wojtaszek, 28 08 2017. [Online]. Available: https://fixly.pl/niezbednik/fixly-o-nas/.</w:t>
+                      <w:t>„Fixly,” [Online]. Available: https://fixly.pl/.</w:t>
                     </w:r>
                   </w:p>
                 </w:tc>
               </w:tr>
               <w:tr>
                 <w:trPr>
-                  <w:divId w:val="435903175"/>
+                  <w:divId w:val="1869635496"/>
                   <w:tblCellSpacing w:w="15" w:type="dxa"/>
                 </w:trPr>
                 <w:tc>
@@ -4986,14 +5280,14 @@
                       <w:rPr>
                         <w:noProof/>
                       </w:rPr>
-                      <w:t>„oferteo,” [Online]. Available: https://www.oferteo.pl/.</w:t>
+                      <w:t>A. Wojtaszek, 28 08 2017. [Online]. Available: https://fixly.pl/niezbednik/fixly-o-nas/.</w:t>
                     </w:r>
                   </w:p>
                 </w:tc>
               </w:tr>
               <w:tr>
                 <w:trPr>
-                  <w:divId w:val="435903175"/>
+                  <w:divId w:val="1869635496"/>
                   <w:tblCellSpacing w:w="15" w:type="dxa"/>
                 </w:trPr>
                 <w:tc>
@@ -5032,6 +5326,52 @@
                       <w:rPr>
                         <w:noProof/>
                       </w:rPr>
+                      <w:t>„Oferteo,” [Online]. Available: https://www.oferteo.pl/.</w:t>
+                    </w:r>
+                  </w:p>
+                </w:tc>
+              </w:tr>
+              <w:tr>
+                <w:trPr>
+                  <w:divId w:val="1869635496"/>
+                  <w:tblCellSpacing w:w="15" w:type="dxa"/>
+                </w:trPr>
+                <w:tc>
+                  <w:tcPr>
+                    <w:tcW w:w="50" w:type="pct"/>
+                    <w:hideMark/>
+                  </w:tcPr>
+                  <w:p>
+                    <w:pPr>
+                      <w:pStyle w:val="Bibliografia"/>
+                      <w:rPr>
+                        <w:noProof/>
+                      </w:rPr>
+                    </w:pPr>
+                    <w:r>
+                      <w:rPr>
+                        <w:noProof/>
+                      </w:rPr>
+                      <w:t xml:space="preserve">[6] </w:t>
+                    </w:r>
+                  </w:p>
+                </w:tc>
+                <w:tc>
+                  <w:tcPr>
+                    <w:tcW w:w="0" w:type="auto"/>
+                    <w:hideMark/>
+                  </w:tcPr>
+                  <w:p>
+                    <w:pPr>
+                      <w:pStyle w:val="Bibliografia"/>
+                      <w:rPr>
+                        <w:noProof/>
+                      </w:rPr>
+                    </w:pPr>
+                    <w:r>
+                      <w:rPr>
+                        <w:noProof/>
+                      </w:rPr>
                       <w:t>„homerun,” [Online]. Available: https://homerun.pl/.</w:t>
                     </w:r>
                   </w:p>
@@ -5040,7 +5380,7 @@
             </w:tbl>
             <w:p>
               <w:pPr>
-                <w:divId w:val="435903175"/>
+                <w:divId w:val="1869635496"/>
                 <w:rPr>
                   <w:rFonts w:eastAsia="Times New Roman"/>
                   <w:noProof/>
@@ -5053,6 +5393,7 @@
                   <w:b/>
                   <w:bCs/>
                 </w:rPr>
+                <w:lastRenderedPageBreak/>
                 <w:fldChar w:fldCharType="end"/>
               </w:r>
             </w:p>
@@ -5085,7 +5426,7 @@
 </file>
 
 <file path=word/endnotes.xml><?xml version="1.0" encoding="utf-8"?>
-<w:endnotes xmlns:wpc="http://schemas.microsoft.com/office/word/2010/wordprocessingCanvas" xmlns:cx="http://schemas.microsoft.com/office/drawing/2014/chartex" xmlns:cx1="http://schemas.microsoft.com/office/drawing/2015/9/8/chartex" xmlns:cx2="http://schemas.microsoft.com/office/drawing/2015/10/21/chartex" xmlns:cx3="http://schemas.microsoft.com/office/drawing/2016/5/9/chartex" xmlns:cx4="http://schemas.microsoft.com/office/drawing/2016/5/10/chartex" xmlns:cx5="http://schemas.microsoft.com/office/drawing/2016/5/11/chartex" xmlns:cx6="http://schemas.microsoft.com/office/drawing/2016/5/12/chartex" xmlns:cx7="http://schemas.microsoft.com/office/drawing/2016/5/13/chartex" xmlns:cx8="http://schemas.microsoft.com/office/drawing/2016/5/14/chartex" xmlns:mc="http://schemas.openxmlformats.org/markup-compatibility/2006" xmlns:aink="http://schemas.microsoft.com/office/drawing/2016/ink" xmlns:am3d="http://schemas.microsoft.com/office/drawing/2017/model3d" xmlns:o="urn:schemas-microsoft-com:office:office" xmlns:oel="http://schemas.microsoft.com/office/2019/extlst" xmlns:r="http://schemas.openxmlformats.org/officeDocument/2006/relationships" xmlns:m="http://schemas.openxmlformats.org/officeDocument/2006/math" xmlns:v="urn:schemas-microsoft-com:vml" xmlns:wp14="http://schemas.microsoft.com/office/word/2010/wordprocessingDrawing" xmlns:wp="http://schemas.openxmlformats.org/drawingml/2006/wordprocessingDrawing" xmlns:w10="urn:schemas-microsoft-com:office:word" xmlns:w="http://schemas.openxmlformats.org/wordprocessingml/2006/main" xmlns:w14="http://schemas.microsoft.com/office/word/2010/wordml" xmlns:w15="http://schemas.microsoft.com/office/word/2012/wordml" xmlns:w16cex="http://schemas.microsoft.com/office/word/2018/wordml/cex" xmlns:w16cid="http://schemas.microsoft.com/office/word/2016/wordml/cid" xmlns:w16="http://schemas.microsoft.com/office/word/2018/wordml" xmlns:w16sdtdh="http://schemas.microsoft.com/office/word/2020/wordml/sdtdatahash" xmlns:w16se="http://schemas.microsoft.com/office/word/2015/wordml/symex" xmlns:wpg="http://schemas.microsoft.com/office/word/2010/wordprocessingGroup" xmlns:wpi="http://schemas.microsoft.com/office/word/2010/wordprocessingInk" xmlns:wne="http://schemas.microsoft.com/office/word/2006/wordml" xmlns:wps="http://schemas.microsoft.com/office/word/2010/wordprocessingShape" mc:Ignorable="w14 w15 w16se w16cid w16 w16cex w16sdtdh wp14">
+<w:endnotes xmlns:wpc="http://schemas.microsoft.com/office/word/2010/wordprocessingCanvas" xmlns:cx="http://schemas.microsoft.com/office/drawing/2014/chartex" xmlns:cx1="http://schemas.microsoft.com/office/drawing/2015/9/8/chartex" xmlns:cx2="http://schemas.microsoft.com/office/drawing/2015/10/21/chartex" xmlns:cx3="http://schemas.microsoft.com/office/drawing/2016/5/9/chartex" xmlns:cx4="http://schemas.microsoft.com/office/drawing/2016/5/10/chartex" xmlns:cx5="http://schemas.microsoft.com/office/drawing/2016/5/11/chartex" xmlns:cx6="http://schemas.microsoft.com/office/drawing/2016/5/12/chartex" xmlns:cx7="http://schemas.microsoft.com/office/drawing/2016/5/13/chartex" xmlns:cx8="http://schemas.microsoft.com/office/drawing/2016/5/14/chartex" xmlns:mc="http://schemas.openxmlformats.org/markup-compatibility/2006" xmlns:aink="http://schemas.microsoft.com/office/drawing/2016/ink" xmlns:am3d="http://schemas.microsoft.com/office/drawing/2017/model3d" xmlns:o="urn:schemas-microsoft-com:office:office" xmlns:oel="http://schemas.microsoft.com/office/2019/extlst" xmlns:r="http://schemas.openxmlformats.org/officeDocument/2006/relationships" xmlns:m="http://schemas.openxmlformats.org/officeDocument/2006/math" xmlns:v="urn:schemas-microsoft-com:vml" xmlns:wp14="http://schemas.microsoft.com/office/word/2010/wordprocessingDrawing" xmlns:wp="http://schemas.openxmlformats.org/drawingml/2006/wordprocessingDrawing" xmlns:w10="urn:schemas-microsoft-com:office:word" xmlns:w="http://schemas.openxmlformats.org/wordprocessingml/2006/main" xmlns:w14="http://schemas.microsoft.com/office/word/2010/wordml" xmlns:w15="http://schemas.microsoft.com/office/word/2012/wordml" xmlns:w16cex="http://schemas.microsoft.com/office/word/2018/wordml/cex" xmlns:w16cid="http://schemas.microsoft.com/office/word/2016/wordml/cid" xmlns:w16="http://schemas.microsoft.com/office/word/2018/wordml" xmlns:w16du="http://schemas.microsoft.com/office/word/2023/wordml/word16du" xmlns:w16sdtdh="http://schemas.microsoft.com/office/word/2020/wordml/sdtdatahash" xmlns:w16se="http://schemas.microsoft.com/office/word/2015/wordml/symex" xmlns:wpg="http://schemas.microsoft.com/office/word/2010/wordprocessingGroup" xmlns:wpi="http://schemas.microsoft.com/office/word/2010/wordprocessingInk" xmlns:wne="http://schemas.microsoft.com/office/word/2006/wordml" xmlns:wps="http://schemas.microsoft.com/office/word/2010/wordprocessingShape" mc:Ignorable="w14 w15 w16se w16cid w16 w16cex w16sdtdh w16du wp14">
   <w:endnote w:type="separator" w:id="-1">
     <w:p>
       <w:pPr>
@@ -5112,7 +5453,7 @@
 </file>
 
 <file path=word/footer1.xml><?xml version="1.0" encoding="utf-8"?>
-<w:ftr xmlns:wpc="http://schemas.microsoft.com/office/word/2010/wordprocessingCanvas" xmlns:cx="http://schemas.microsoft.com/office/drawing/2014/chartex" xmlns:cx1="http://schemas.microsoft.com/office/drawing/2015/9/8/chartex" xmlns:cx2="http://schemas.microsoft.com/office/drawing/2015/10/21/chartex" xmlns:cx3="http://schemas.microsoft.com/office/drawing/2016/5/9/chartex" xmlns:cx4="http://schemas.microsoft.com/office/drawing/2016/5/10/chartex" xmlns:cx5="http://schemas.microsoft.com/office/drawing/2016/5/11/chartex" xmlns:cx6="http://schemas.microsoft.com/office/drawing/2016/5/12/chartex" xmlns:cx7="http://schemas.microsoft.com/office/drawing/2016/5/13/chartex" xmlns:cx8="http://schemas.microsoft.com/office/drawing/2016/5/14/chartex" xmlns:mc="http://schemas.openxmlformats.org/markup-compatibility/2006" xmlns:aink="http://schemas.microsoft.com/office/drawing/2016/ink" xmlns:am3d="http://schemas.microsoft.com/office/drawing/2017/model3d" xmlns:o="urn:schemas-microsoft-com:office:office" xmlns:oel="http://schemas.microsoft.com/office/2019/extlst" xmlns:r="http://schemas.openxmlformats.org/officeDocument/2006/relationships" xmlns:m="http://schemas.openxmlformats.org/officeDocument/2006/math" xmlns:v="urn:schemas-microsoft-com:vml" xmlns:wp14="http://schemas.microsoft.com/office/word/2010/wordprocessingDrawing" xmlns:wp="http://schemas.openxmlformats.org/drawingml/2006/wordprocessingDrawing" xmlns:w10="urn:schemas-microsoft-com:office:word" xmlns:w="http://schemas.openxmlformats.org/wordprocessingml/2006/main" xmlns:w14="http://schemas.microsoft.com/office/word/2010/wordml" xmlns:w15="http://schemas.microsoft.com/office/word/2012/wordml" xmlns:w16cex="http://schemas.microsoft.com/office/word/2018/wordml/cex" xmlns:w16cid="http://schemas.microsoft.com/office/word/2016/wordml/cid" xmlns:w16="http://schemas.microsoft.com/office/word/2018/wordml" xmlns:w16sdtdh="http://schemas.microsoft.com/office/word/2020/wordml/sdtdatahash" xmlns:w16se="http://schemas.microsoft.com/office/word/2015/wordml/symex" xmlns:wpg="http://schemas.microsoft.com/office/word/2010/wordprocessingGroup" xmlns:wpi="http://schemas.microsoft.com/office/word/2010/wordprocessingInk" xmlns:wne="http://schemas.microsoft.com/office/word/2006/wordml" xmlns:wps="http://schemas.microsoft.com/office/word/2010/wordprocessingShape" mc:Ignorable="w14 w15 w16se w16cid w16 w16cex w16sdtdh wp14">
+<w:ftr xmlns:wpc="http://schemas.microsoft.com/office/word/2010/wordprocessingCanvas" xmlns:cx="http://schemas.microsoft.com/office/drawing/2014/chartex" xmlns:cx1="http://schemas.microsoft.com/office/drawing/2015/9/8/chartex" xmlns:cx2="http://schemas.microsoft.com/office/drawing/2015/10/21/chartex" xmlns:cx3="http://schemas.microsoft.com/office/drawing/2016/5/9/chartex" xmlns:cx4="http://schemas.microsoft.com/office/drawing/2016/5/10/chartex" xmlns:cx5="http://schemas.microsoft.com/office/drawing/2016/5/11/chartex" xmlns:cx6="http://schemas.microsoft.com/office/drawing/2016/5/12/chartex" xmlns:cx7="http://schemas.microsoft.com/office/drawing/2016/5/13/chartex" xmlns:cx8="http://schemas.microsoft.com/office/drawing/2016/5/14/chartex" xmlns:mc="http://schemas.openxmlformats.org/markup-compatibility/2006" xmlns:aink="http://schemas.microsoft.com/office/drawing/2016/ink" xmlns:am3d="http://schemas.microsoft.com/office/drawing/2017/model3d" xmlns:o="urn:schemas-microsoft-com:office:office" xmlns:oel="http://schemas.microsoft.com/office/2019/extlst" xmlns:r="http://schemas.openxmlformats.org/officeDocument/2006/relationships" xmlns:m="http://schemas.openxmlformats.org/officeDocument/2006/math" xmlns:v="urn:schemas-microsoft-com:vml" xmlns:wp14="http://schemas.microsoft.com/office/word/2010/wordprocessingDrawing" xmlns:wp="http://schemas.openxmlformats.org/drawingml/2006/wordprocessingDrawing" xmlns:w10="urn:schemas-microsoft-com:office:word" xmlns:w="http://schemas.openxmlformats.org/wordprocessingml/2006/main" xmlns:w14="http://schemas.microsoft.com/office/word/2010/wordml" xmlns:w15="http://schemas.microsoft.com/office/word/2012/wordml" xmlns:w16cex="http://schemas.microsoft.com/office/word/2018/wordml/cex" xmlns:w16cid="http://schemas.microsoft.com/office/word/2016/wordml/cid" xmlns:w16="http://schemas.microsoft.com/office/word/2018/wordml" xmlns:w16du="http://schemas.microsoft.com/office/word/2023/wordml/word16du" xmlns:w16sdtdh="http://schemas.microsoft.com/office/word/2020/wordml/sdtdatahash" xmlns:w16se="http://schemas.microsoft.com/office/word/2015/wordml/symex" xmlns:wpg="http://schemas.microsoft.com/office/word/2010/wordprocessingGroup" xmlns:wpi="http://schemas.microsoft.com/office/word/2010/wordprocessingInk" xmlns:wne="http://schemas.microsoft.com/office/word/2006/wordml" xmlns:wps="http://schemas.microsoft.com/office/word/2010/wordprocessingShape" mc:Ignorable="w14 w15 w16se w16cid w16 w16cex w16sdtdh w16du wp14">
   <w:sdt>
     <w:sdtPr>
       <w:id w:val="-1103040250"/>
@@ -5121,7 +5462,6 @@
         <w:docPartUnique/>
       </w:docPartObj>
     </w:sdtPr>
-    <w:sdtEndPr/>
     <w:sdtContent>
       <w:p>
         <w:pPr>
@@ -5156,7 +5496,7 @@
 </file>
 
 <file path=word/footnotes.xml><?xml version="1.0" encoding="utf-8"?>
-<w:footnotes xmlns:wpc="http://schemas.microsoft.com/office/word/2010/wordprocessingCanvas" xmlns:cx="http://schemas.microsoft.com/office/drawing/2014/chartex" xmlns:cx1="http://schemas.microsoft.com/office/drawing/2015/9/8/chartex" xmlns:cx2="http://schemas.microsoft.com/office/drawing/2015/10/21/chartex" xmlns:cx3="http://schemas.microsoft.com/office/drawing/2016/5/9/chartex" xmlns:cx4="http://schemas.microsoft.com/office/drawing/2016/5/10/chartex" xmlns:cx5="http://schemas.microsoft.com/office/drawing/2016/5/11/chartex" xmlns:cx6="http://schemas.microsoft.com/office/drawing/2016/5/12/chartex" xmlns:cx7="http://schemas.microsoft.com/office/drawing/2016/5/13/chartex" xmlns:cx8="http://schemas.microsoft.com/office/drawing/2016/5/14/chartex" xmlns:mc="http://schemas.openxmlformats.org/markup-compatibility/2006" xmlns:aink="http://schemas.microsoft.com/office/drawing/2016/ink" xmlns:am3d="http://schemas.microsoft.com/office/drawing/2017/model3d" xmlns:o="urn:schemas-microsoft-com:office:office" xmlns:oel="http://schemas.microsoft.com/office/2019/extlst" xmlns:r="http://schemas.openxmlformats.org/officeDocument/2006/relationships" xmlns:m="http://schemas.openxmlformats.org/officeDocument/2006/math" xmlns:v="urn:schemas-microsoft-com:vml" xmlns:wp14="http://schemas.microsoft.com/office/word/2010/wordprocessingDrawing" xmlns:wp="http://schemas.openxmlformats.org/drawingml/2006/wordprocessingDrawing" xmlns:w10="urn:schemas-microsoft-com:office:word" xmlns:w="http://schemas.openxmlformats.org/wordprocessingml/2006/main" xmlns:w14="http://schemas.microsoft.com/office/word/2010/wordml" xmlns:w15="http://schemas.microsoft.com/office/word/2012/wordml" xmlns:w16cex="http://schemas.microsoft.com/office/word/2018/wordml/cex" xmlns:w16cid="http://schemas.microsoft.com/office/word/2016/wordml/cid" xmlns:w16="http://schemas.microsoft.com/office/word/2018/wordml" xmlns:w16sdtdh="http://schemas.microsoft.com/office/word/2020/wordml/sdtdatahash" xmlns:w16se="http://schemas.microsoft.com/office/word/2015/wordml/symex" xmlns:wpg="http://schemas.microsoft.com/office/word/2010/wordprocessingGroup" xmlns:wpi="http://schemas.microsoft.com/office/word/2010/wordprocessingInk" xmlns:wne="http://schemas.microsoft.com/office/word/2006/wordml" xmlns:wps="http://schemas.microsoft.com/office/word/2010/wordprocessingShape" mc:Ignorable="w14 w15 w16se w16cid w16 w16cex w16sdtdh wp14">
+<w:footnotes xmlns:wpc="http://schemas.microsoft.com/office/word/2010/wordprocessingCanvas" xmlns:cx="http://schemas.microsoft.com/office/drawing/2014/chartex" xmlns:cx1="http://schemas.microsoft.com/office/drawing/2015/9/8/chartex" xmlns:cx2="http://schemas.microsoft.com/office/drawing/2015/10/21/chartex" xmlns:cx3="http://schemas.microsoft.com/office/drawing/2016/5/9/chartex" xmlns:cx4="http://schemas.microsoft.com/office/drawing/2016/5/10/chartex" xmlns:cx5="http://schemas.microsoft.com/office/drawing/2016/5/11/chartex" xmlns:cx6="http://schemas.microsoft.com/office/drawing/2016/5/12/chartex" xmlns:cx7="http://schemas.microsoft.com/office/drawing/2016/5/13/chartex" xmlns:cx8="http://schemas.microsoft.com/office/drawing/2016/5/14/chartex" xmlns:mc="http://schemas.openxmlformats.org/markup-compatibility/2006" xmlns:aink="http://schemas.microsoft.com/office/drawing/2016/ink" xmlns:am3d="http://schemas.microsoft.com/office/drawing/2017/model3d" xmlns:o="urn:schemas-microsoft-com:office:office" xmlns:oel="http://schemas.microsoft.com/office/2019/extlst" xmlns:r="http://schemas.openxmlformats.org/officeDocument/2006/relationships" xmlns:m="http://schemas.openxmlformats.org/officeDocument/2006/math" xmlns:v="urn:schemas-microsoft-com:vml" xmlns:wp14="http://schemas.microsoft.com/office/word/2010/wordprocessingDrawing" xmlns:wp="http://schemas.openxmlformats.org/drawingml/2006/wordprocessingDrawing" xmlns:w10="urn:schemas-microsoft-com:office:word" xmlns:w="http://schemas.openxmlformats.org/wordprocessingml/2006/main" xmlns:w14="http://schemas.microsoft.com/office/word/2010/wordml" xmlns:w15="http://schemas.microsoft.com/office/word/2012/wordml" xmlns:w16cex="http://schemas.microsoft.com/office/word/2018/wordml/cex" xmlns:w16cid="http://schemas.microsoft.com/office/word/2016/wordml/cid" xmlns:w16="http://schemas.microsoft.com/office/word/2018/wordml" xmlns:w16du="http://schemas.microsoft.com/office/word/2023/wordml/word16du" xmlns:w16sdtdh="http://schemas.microsoft.com/office/word/2020/wordml/sdtdatahash" xmlns:w16se="http://schemas.microsoft.com/office/word/2015/wordml/symex" xmlns:wpg="http://schemas.microsoft.com/office/word/2010/wordprocessingGroup" xmlns:wpi="http://schemas.microsoft.com/office/word/2010/wordprocessingInk" xmlns:wne="http://schemas.microsoft.com/office/word/2006/wordml" xmlns:wps="http://schemas.microsoft.com/office/word/2010/wordprocessingShape" mc:Ignorable="w14 w15 w16se w16cid w16 w16cex w16sdtdh w16du wp14">
   <w:footnote w:type="separator" w:id="-1">
     <w:p>
       <w:pPr>
@@ -5183,7 +5523,7 @@
 </file>
 
 <file path=word/numbering.xml><?xml version="1.0" encoding="utf-8"?>
-<w:numbering xmlns:wpc="http://schemas.microsoft.com/office/word/2010/wordprocessingCanvas" xmlns:cx="http://schemas.microsoft.com/office/drawing/2014/chartex" xmlns:cx1="http://schemas.microsoft.com/office/drawing/2015/9/8/chartex" xmlns:cx2="http://schemas.microsoft.com/office/drawing/2015/10/21/chartex" xmlns:cx3="http://schemas.microsoft.com/office/drawing/2016/5/9/chartex" xmlns:cx4="http://schemas.microsoft.com/office/drawing/2016/5/10/chartex" xmlns:cx5="http://schemas.microsoft.com/office/drawing/2016/5/11/chartex" xmlns:cx6="http://schemas.microsoft.com/office/drawing/2016/5/12/chartex" xmlns:cx7="http://schemas.microsoft.com/office/drawing/2016/5/13/chartex" xmlns:cx8="http://schemas.microsoft.com/office/drawing/2016/5/14/chartex" xmlns:mc="http://schemas.openxmlformats.org/markup-compatibility/2006" xmlns:aink="http://schemas.microsoft.com/office/drawing/2016/ink" xmlns:am3d="http://schemas.microsoft.com/office/drawing/2017/model3d" xmlns:o="urn:schemas-microsoft-com:office:office" xmlns:oel="http://schemas.microsoft.com/office/2019/extlst" xmlns:r="http://schemas.openxmlformats.org/officeDocument/2006/relationships" xmlns:m="http://schemas.openxmlformats.org/officeDocument/2006/math" xmlns:v="urn:schemas-microsoft-com:vml" xmlns:wp14="http://schemas.microsoft.com/office/word/2010/wordprocessingDrawing" xmlns:wp="http://schemas.openxmlformats.org/drawingml/2006/wordprocessingDrawing" xmlns:w10="urn:schemas-microsoft-com:office:word" xmlns:w="http://schemas.openxmlformats.org/wordprocessingml/2006/main" xmlns:w14="http://schemas.microsoft.com/office/word/2010/wordml" xmlns:w15="http://schemas.microsoft.com/office/word/2012/wordml" xmlns:w16cex="http://schemas.microsoft.com/office/word/2018/wordml/cex" xmlns:w16cid="http://schemas.microsoft.com/office/word/2016/wordml/cid" xmlns:w16="http://schemas.microsoft.com/office/word/2018/wordml" xmlns:w16sdtdh="http://schemas.microsoft.com/office/word/2020/wordml/sdtdatahash" xmlns:w16se="http://schemas.microsoft.com/office/word/2015/wordml/symex" xmlns:wpg="http://schemas.microsoft.com/office/word/2010/wordprocessingGroup" xmlns:wpi="http://schemas.microsoft.com/office/word/2010/wordprocessingInk" xmlns:wne="http://schemas.microsoft.com/office/word/2006/wordml" xmlns:wps="http://schemas.microsoft.com/office/word/2010/wordprocessingShape" mc:Ignorable="w14 w15 w16se w16cid w16 w16cex w16sdtdh wp14">
+<w:numbering xmlns:wpc="http://schemas.microsoft.com/office/word/2010/wordprocessingCanvas" xmlns:cx="http://schemas.microsoft.com/office/drawing/2014/chartex" xmlns:cx1="http://schemas.microsoft.com/office/drawing/2015/9/8/chartex" xmlns:cx2="http://schemas.microsoft.com/office/drawing/2015/10/21/chartex" xmlns:cx3="http://schemas.microsoft.com/office/drawing/2016/5/9/chartex" xmlns:cx4="http://schemas.microsoft.com/office/drawing/2016/5/10/chartex" xmlns:cx5="http://schemas.microsoft.com/office/drawing/2016/5/11/chartex" xmlns:cx6="http://schemas.microsoft.com/office/drawing/2016/5/12/chartex" xmlns:cx7="http://schemas.microsoft.com/office/drawing/2016/5/13/chartex" xmlns:cx8="http://schemas.microsoft.com/office/drawing/2016/5/14/chartex" xmlns:mc="http://schemas.openxmlformats.org/markup-compatibility/2006" xmlns:aink="http://schemas.microsoft.com/office/drawing/2016/ink" xmlns:am3d="http://schemas.microsoft.com/office/drawing/2017/model3d" xmlns:o="urn:schemas-microsoft-com:office:office" xmlns:oel="http://schemas.microsoft.com/office/2019/extlst" xmlns:r="http://schemas.openxmlformats.org/officeDocument/2006/relationships" xmlns:m="http://schemas.openxmlformats.org/officeDocument/2006/math" xmlns:v="urn:schemas-microsoft-com:vml" xmlns:wp14="http://schemas.microsoft.com/office/word/2010/wordprocessingDrawing" xmlns:wp="http://schemas.openxmlformats.org/drawingml/2006/wordprocessingDrawing" xmlns:w10="urn:schemas-microsoft-com:office:word" xmlns:w="http://schemas.openxmlformats.org/wordprocessingml/2006/main" xmlns:w14="http://schemas.microsoft.com/office/word/2010/wordml" xmlns:w15="http://schemas.microsoft.com/office/word/2012/wordml" xmlns:w16cex="http://schemas.microsoft.com/office/word/2018/wordml/cex" xmlns:w16cid="http://schemas.microsoft.com/office/word/2016/wordml/cid" xmlns:w16="http://schemas.microsoft.com/office/word/2018/wordml" xmlns:w16du="http://schemas.microsoft.com/office/word/2023/wordml/word16du" xmlns:w16sdtdh="http://schemas.microsoft.com/office/word/2020/wordml/sdtdatahash" xmlns:w16se="http://schemas.microsoft.com/office/word/2015/wordml/symex" xmlns:wpg="http://schemas.microsoft.com/office/word/2010/wordprocessingGroup" xmlns:wpi="http://schemas.microsoft.com/office/word/2010/wordprocessingInk" xmlns:wne="http://schemas.microsoft.com/office/word/2006/wordml" xmlns:wps="http://schemas.microsoft.com/office/word/2010/wordprocessingShape" mc:Ignorable="w14 w15 w16se w16cid w16 w16cex w16sdtdh w16du wp14">
   <w:abstractNum w:abstractNumId="0" w15:restartNumberingAfterBreak="0">
     <w:nsid w:val="66B57539"/>
     <w:multiLevelType w:val="multilevel"/>
@@ -5313,7 +5653,7 @@
 </file>
 
 <file path=word/styles.xml><?xml version="1.0" encoding="utf-8"?>
-<w:styles xmlns:mc="http://schemas.openxmlformats.org/markup-compatibility/2006" xmlns:r="http://schemas.openxmlformats.org/officeDocument/2006/relationships" xmlns:w="http://schemas.openxmlformats.org/wordprocessingml/2006/main" xmlns:w14="http://schemas.microsoft.com/office/word/2010/wordml" xmlns:w15="http://schemas.microsoft.com/office/word/2012/wordml" xmlns:w16cex="http://schemas.microsoft.com/office/word/2018/wordml/cex" xmlns:w16cid="http://schemas.microsoft.com/office/word/2016/wordml/cid" xmlns:w16="http://schemas.microsoft.com/office/word/2018/wordml" xmlns:w16sdtdh="http://schemas.microsoft.com/office/word/2020/wordml/sdtdatahash" xmlns:w16se="http://schemas.microsoft.com/office/word/2015/wordml/symex" mc:Ignorable="w14 w15 w16se w16cid w16 w16cex w16sdtdh">
+<w:styles xmlns:mc="http://schemas.openxmlformats.org/markup-compatibility/2006" xmlns:r="http://schemas.openxmlformats.org/officeDocument/2006/relationships" xmlns:w="http://schemas.openxmlformats.org/wordprocessingml/2006/main" xmlns:w14="http://schemas.microsoft.com/office/word/2010/wordml" xmlns:w15="http://schemas.microsoft.com/office/word/2012/wordml" xmlns:w16cex="http://schemas.microsoft.com/office/word/2018/wordml/cex" xmlns:w16cid="http://schemas.microsoft.com/office/word/2016/wordml/cid" xmlns:w16="http://schemas.microsoft.com/office/word/2018/wordml" xmlns:w16du="http://schemas.microsoft.com/office/word/2023/wordml/word16du" xmlns:w16sdtdh="http://schemas.microsoft.com/office/word/2020/wordml/sdtdatahash" xmlns:w16se="http://schemas.microsoft.com/office/word/2015/wordml/symex" mc:Ignorable="w14 w15 w16se w16cid w16 w16cex w16sdtdh w16du">
   <w:docDefaults>
     <w:rPrDefault>
       <w:rPr>
@@ -6771,7 +7111,7 @@
     <b:InternetSiteTitle>Gdzie szukać usług, zleceń, fachowców, wykonawców? Internet, gazety, znajomi, gdzie jeszcze?</b:InternetSiteTitle>
     <b:URL>https://sprzedajemy.pl/poradnik/gdzie-szukac-uslug-zlecen-fachowcow-wykonawcow-internet-gazety-znajomi-gdzie-jeszcze-85b084-art3015</b:URL>
     <b:Title>Gdzie szukać usług, zleceń, fachowców, wykonawców? Internet, gazety, znajomi, gdzie jeszcze?</b:Title>
-    <b:RefOrder>1</b:RefOrder>
+    <b:RefOrder>2</b:RefOrder>
   </b:Source>
   <b:Source>
     <b:Tag>Agn17</b:Tag>
@@ -6791,7 +7131,7 @@
     <b:Month>08</b:Month>
     <b:Day>28</b:Day>
     <b:URL>https://fixly.pl/niezbednik/fixly-o-nas/</b:URL>
-    <b:RefOrder>3</b:RefOrder>
+    <b:RefOrder>4</b:RefOrder>
   </b:Source>
   <b:Source>
     <b:Tag>Fix</b:Tag>
@@ -6799,7 +7139,7 @@
     <b:Guid>{AA2A71CA-617D-493F-A04B-6098324D1090}</b:Guid>
     <b:Title>Fixly</b:Title>
     <b:URL>https://fixly.pl/</b:URL>
-    <b:RefOrder>2</b:RefOrder>
+    <b:RefOrder>3</b:RefOrder>
   </b:Source>
   <b:Source>
     <b:Tag>hom</b:Tag>
@@ -6807,7 +7147,7 @@
     <b:Guid>{C3A1F3D8-BEE9-4404-AA10-56401818C882}</b:Guid>
     <b:Title>homerun</b:Title>
     <b:URL>https://homerun.pl/</b:URL>
-    <b:RefOrder>5</b:RefOrder>
+    <b:RefOrder>6</b:RefOrder>
   </b:Source>
   <b:Source>
     <b:Tag>ofe</b:Tag>
@@ -6815,13 +7155,33 @@
     <b:Guid>{3ACE4F03-55EE-4856-9D88-A9070A664381}</b:Guid>
     <b:Title>Oferteo</b:Title>
     <b:URL>https://www.oferteo.pl/</b:URL>
-    <b:RefOrder>4</b:RefOrder>
+    <b:RefOrder>5</b:RefOrder>
+  </b:Source>
+  <b:Source>
+    <b:Tag>epa24</b:Tag>
+    <b:SourceType>InternetSite</b:SourceType>
+    <b:Guid>{016EBCA3-B131-4E95-B68C-B5C7AE471595}</b:Guid>
+    <b:Title>e-pasje</b:Title>
+    <b:Year>2024</b:Year>
+    <b:Author>
+      <b:Author>
+        <b:NameList>
+          <b:Person>
+            <b:Last>e-pasje</b:Last>
+          </b:Person>
+        </b:NameList>
+      </b:Author>
+    </b:Author>
+    <b:Month>06</b:Month>
+    <b:Day>19</b:Day>
+    <b:URL>https://e-pasje.pl/wady-i-zalety-internetu/</b:URL>
+    <b:RefOrder>1</b:RefOrder>
   </b:Source>
 </b:Sources>
 </file>
 
 <file path=customXml/itemProps1.xml><?xml version="1.0" encoding="utf-8"?>
-<ds:datastoreItem xmlns:ds="http://schemas.openxmlformats.org/officeDocument/2006/customXml" ds:itemID="{B7B023F6-5412-4045-85CB-7097B1B3B69E}">
+<ds:datastoreItem xmlns:ds="http://schemas.openxmlformats.org/officeDocument/2006/customXml" ds:itemID="{329511BF-4CE5-4FC7-BB53-304BFD7641AB}">
   <ds:schemaRefs>
     <ds:schemaRef ds:uri="http://schemas.openxmlformats.org/officeDocument/2006/bibliography"/>
   </ds:schemaRefs>

</xml_diff>

<commit_message>
finished 1. - 'Wstęp'
</commit_message>
<xml_diff>
--- a/Daniel_Wielgosz_praca_magisterska.docx
+++ b/Daniel_Wielgosz_praca_magisterska.docx
@@ -3436,7 +3436,13 @@
         <w:pStyle w:val="Tre"/>
       </w:pPr>
       <w:r>
-        <w:t xml:space="preserve">Rozwiązaniem z tej sytuacji </w:t>
+        <w:t xml:space="preserve">Rozwiązaniem </w:t>
+      </w:r>
+      <w:r>
+        <w:t>w</w:t>
+      </w:r>
+      <w:r>
+        <w:t xml:space="preserve"> tej sytuacji </w:t>
       </w:r>
       <w:r>
         <w:t>mogą być serwisy internetowe</w:t>
@@ -3510,6 +3516,120 @@
     </w:p>
     <w:p>
       <w:pPr>
+        <w:pStyle w:val="Tre"/>
+      </w:pPr>
+      <w:r>
+        <w:t xml:space="preserve">Obecne życie każdego człowieka bardzo mocno opiera się na technologii, która pomaga nam w wielu czynnościach naszego codziennego życia </w:t>
+      </w:r>
+      <w:sdt>
+        <w:sdtPr>
+          <w:id w:val="1791784521"/>
+          <w:citation/>
+        </w:sdtPr>
+        <w:sdtContent>
+          <w:r>
+            <w:fldChar w:fldCharType="begin"/>
+          </w:r>
+          <w:r>
+            <w:instrText xml:space="preserve"> CITATION Mak23 \l 1045 </w:instrText>
+          </w:r>
+          <w:r>
+            <w:fldChar w:fldCharType="separate"/>
+          </w:r>
+          <w:r>
+            <w:rPr>
+              <w:noProof/>
+            </w:rPr>
+            <w:t>[2]</w:t>
+          </w:r>
+          <w:r>
+            <w:fldChar w:fldCharType="end"/>
+          </w:r>
+        </w:sdtContent>
+      </w:sdt>
+      <w:r>
+        <w:t xml:space="preserve">. </w:t>
+      </w:r>
+      <w:r>
+        <w:t xml:space="preserve">Dlatego prezentowany w pracy serwis, miał na celu przede wszystkim ułatwienie i przyspieszenie procesu rezerwacji usług fachowców, oraz </w:t>
+      </w:r>
+      <w:r>
+        <w:t>łatwiejsze dotarcie do potencjalnych klientów przez usługodawców.</w:t>
+      </w:r>
+    </w:p>
+    <w:p>
+      <w:pPr>
+        <w:pStyle w:val="Tre"/>
+      </w:pPr>
+      <w:r>
+        <w:t xml:space="preserve">Za pomocą takiego serwisu użytkownicy, w sposób szybki, mogą z listy osób wybrać tę, która najbardziej odpowiada ich potrzebom, bez konieczności wychodzenia z domu lub wykonywania niepotrzebnych telefonów. </w:t>
+      </w:r>
+      <w:r>
+        <w:t xml:space="preserve">Pomocne przy tym są również opinie innych klientów, a ich duża ilość powinna dać pełniejszy obraz danego fachowca oraz pewność jego niezawodności. </w:t>
+      </w:r>
+    </w:p>
+    <w:p>
+      <w:pPr>
+        <w:pStyle w:val="Tre"/>
+      </w:pPr>
+      <w:r>
+        <w:t xml:space="preserve">Dodatkowo możliwość zarządzania dokonanymi rezerwacjami z jednego miejsca pozwala </w:t>
+      </w:r>
+      <w:r>
+        <w:t>użytkownikom łatwiej zaplanować swój czas</w:t>
+      </w:r>
+      <w:r>
+        <w:t>. Przydatne jest to zwłaszcza dla usługodawców, którzy przy natłoku zleceń potrzebują łatwego sposobu do zarządzania nimi, co również było celem opisywanego serwisu</w:t>
+      </w:r>
+      <w:r>
+        <w:t>.</w:t>
+      </w:r>
+    </w:p>
+    <w:p>
+      <w:pPr>
+        <w:pStyle w:val="Tre"/>
+      </w:pPr>
+      <w:r>
+        <w:t xml:space="preserve">Łatwość i prostota poruszania się po nim to również jeden z celów, jakie postawił sobie autor produkując te rozwiązanie. Zbyt duży poziom jego skomplikowania mógłby tylko utrudnić korzystanie z niego przez użytkowników i rodzić w nich niechęć z jego użytkowania. Dzięki swojej intuicyjności serwis skraca czas potrzebny na znalezienie fachowca, nawet w kryzysowej sytuacji. </w:t>
+      </w:r>
+    </w:p>
+    <w:p>
+      <w:pPr>
+        <w:pStyle w:val="Tre"/>
+      </w:pPr>
+      <w:r>
+        <w:t xml:space="preserve">Prostota jest również ważna w kontekście wykorzystywania serwisu przez osoby starsze. Nawet mimo małego obycia z nową technologią, mogą oni z pomocą przystępnego interfejsu wykorzystać jej potencjał i użyć do </w:t>
+      </w:r>
+      <w:r>
+        <w:t xml:space="preserve">realizacji </w:t>
+      </w:r>
+      <w:r>
+        <w:t>swoich potrzeb</w:t>
+      </w:r>
+      <w:r>
+        <w:t>.</w:t>
+      </w:r>
+      <w:r>
+        <w:t xml:space="preserve">  </w:t>
+      </w:r>
+    </w:p>
+    <w:p>
+      <w:pPr>
+        <w:pStyle w:val="Tre"/>
+      </w:pPr>
+      <w:r>
+        <w:lastRenderedPageBreak/>
+        <w:t>Kolejnym aspektem opisywanego rozwiązania jest budowania własnej marki przez fachowców. Wielu z nich</w:t>
+      </w:r>
+      <w:r>
+        <w:t xml:space="preserve"> trudno jest dotrzeć do szerszego grona klientów</w:t>
+      </w:r>
+      <w:r>
+        <w:t>, z kolei tutaj mają możliwość zostać znalezionymi przez innych, a rzetelne opinie zadowolonych klientów mogą tylko ugruntować ich pozycję na rynku.</w:t>
+      </w:r>
+    </w:p>
+    <w:p>
+      <w:pPr>
         <w:pStyle w:val="Nagwek2"/>
       </w:pPr>
       <w:bookmarkStart w:id="3" w:name="_Toc169435751"/>
@@ -3520,10 +3640,153 @@
     </w:p>
     <w:p>
       <w:pPr>
+        <w:pStyle w:val="Tre"/>
+      </w:pPr>
+      <w:r>
+        <w:t>Niniejsza praca zawiera osiem rozdziałów. W pierwszym z nich zawarto podstawowe informacje, takie jak uzasadnienie wybranego tematu i cel pracy. Opis istniejących na rynku rozwiązań z dziedziny rezerwacji usług przedstawiono w rozdziale drugim. Z kolei w trzecim szczegółowo opisano wymagania funkcjonalne stworzonego serwisu, wraz z opisem jego funkcji</w:t>
+      </w:r>
+      <w:r>
+        <w:t>, warunkami wstępnymi czy danymi wejściowymi. W kolejnym, czwartym rozdziale, zawarto przypadki użycia, w tym interakcje w ramach danych funkcjonalności systemu</w:t>
+      </w:r>
+      <w:r>
+        <w:t xml:space="preserve">. W końcu autor w rozdziale piątym opisuje technologie informatyczne, jakie zostały wykorzystane do </w:t>
+      </w:r>
+      <w:r>
+        <w:t>zaprojektowania</w:t>
+      </w:r>
+      <w:r>
+        <w:t xml:space="preserve"> aplikacji</w:t>
+      </w:r>
+      <w:r>
+        <w:t>.</w:t>
+      </w:r>
+      <w:r>
+        <w:t xml:space="preserve"> Dalej szczegółowo opisana została implementacja poszczególnych części serwisu w rozdziale szóstym. W kolejnym rozdziale znalazła się instrukcja obsługi serwisu, pokazująca zrzuty ekranu i koje kroki, jakie należy wykonać w celu </w:t>
+      </w:r>
+      <w:r>
+        <w:t>wykonania danej akcji. W</w:t>
+      </w:r>
+      <w:r>
+        <w:t xml:space="preserve"> rozdziale ósmym, zamykającym pracę, znalazło się miejsce na podsumowanie, wraz z opisem potencjalnego dalszego rozwoju aplikacji.</w:t>
+      </w:r>
+    </w:p>
+    <w:p>
+      <w:pPr>
+        <w:pStyle w:val="Tre"/>
+      </w:pPr>
+    </w:p>
+    <w:p>
+      <w:pPr>
+        <w:pStyle w:val="Tre"/>
+      </w:pPr>
+    </w:p>
+    <w:p>
+      <w:pPr>
+        <w:pStyle w:val="Tre"/>
+      </w:pPr>
+    </w:p>
+    <w:p>
+      <w:pPr>
+        <w:pStyle w:val="Tre"/>
+      </w:pPr>
+    </w:p>
+    <w:p>
+      <w:pPr>
+        <w:pStyle w:val="Tre"/>
+      </w:pPr>
+    </w:p>
+    <w:p>
+      <w:pPr>
+        <w:pStyle w:val="Tre"/>
+      </w:pPr>
+    </w:p>
+    <w:p>
+      <w:pPr>
+        <w:pStyle w:val="Tre"/>
+      </w:pPr>
+    </w:p>
+    <w:p>
+      <w:pPr>
+        <w:pStyle w:val="Tre"/>
+      </w:pPr>
+    </w:p>
+    <w:p>
+      <w:pPr>
+        <w:pStyle w:val="Tre"/>
+      </w:pPr>
+    </w:p>
+    <w:p>
+      <w:pPr>
+        <w:pStyle w:val="Tre"/>
+      </w:pPr>
+    </w:p>
+    <w:p>
+      <w:pPr>
+        <w:pStyle w:val="Tre"/>
+      </w:pPr>
+    </w:p>
+    <w:p>
+      <w:pPr>
+        <w:pStyle w:val="Tre"/>
+      </w:pPr>
+    </w:p>
+    <w:p>
+      <w:pPr>
+        <w:pStyle w:val="Tre"/>
+      </w:pPr>
+    </w:p>
+    <w:p>
+      <w:pPr>
+        <w:pStyle w:val="Tre"/>
+      </w:pPr>
+    </w:p>
+    <w:p>
+      <w:pPr>
+        <w:pStyle w:val="Tre"/>
+      </w:pPr>
+    </w:p>
+    <w:p>
+      <w:pPr>
+        <w:pStyle w:val="Tre"/>
+      </w:pPr>
+    </w:p>
+    <w:p>
+      <w:pPr>
+        <w:pStyle w:val="Tre"/>
+      </w:pPr>
+    </w:p>
+    <w:p>
+      <w:pPr>
+        <w:pStyle w:val="Tre"/>
+      </w:pPr>
+    </w:p>
+    <w:p>
+      <w:pPr>
+        <w:pStyle w:val="Tre"/>
+      </w:pPr>
+    </w:p>
+    <w:p>
+      <w:pPr>
+        <w:pStyle w:val="Tre"/>
+      </w:pPr>
+    </w:p>
+    <w:p>
+      <w:pPr>
+        <w:pStyle w:val="Tre"/>
+      </w:pPr>
+    </w:p>
+    <w:p>
+      <w:pPr>
+        <w:pStyle w:val="Tre"/>
+      </w:pPr>
+    </w:p>
+    <w:p>
+      <w:pPr>
         <w:pStyle w:val="Nagwek1"/>
       </w:pPr>
       <w:bookmarkStart w:id="4" w:name="_Toc169435752"/>
       <w:r>
+        <w:lastRenderedPageBreak/>
         <w:t>Opis istniejących rozwiązań na rynku</w:t>
       </w:r>
       <w:bookmarkEnd w:id="4"/>
@@ -3575,7 +3838,7 @@
             <w:rPr>
               <w:noProof/>
             </w:rPr>
-            <w:t>[2]</w:t>
+            <w:t>[3]</w:t>
           </w:r>
           <w:r>
             <w:fldChar w:fldCharType="end"/>
@@ -3626,11 +3889,12 @@
         <w:pStyle w:val="Nagwek2"/>
       </w:pPr>
       <w:bookmarkStart w:id="5" w:name="_Toc169435753"/>
-      <w:r>
-        <w:lastRenderedPageBreak/>
+      <w:proofErr w:type="spellStart"/>
+      <w:r>
         <w:t>Fixly</w:t>
       </w:r>
       <w:bookmarkEnd w:id="5"/>
+      <w:proofErr w:type="spellEnd"/>
     </w:p>
     <w:p>
       <w:pPr>
@@ -3689,6 +3953,7 @@
       <w:r>
         <w:t xml:space="preserve">Rysunek 1. Strona główna </w:t>
       </w:r>
+      <w:proofErr w:type="spellStart"/>
       <w:r>
         <w:rPr>
           <w:i/>
@@ -3696,6 +3961,7 @@
         </w:rPr>
         <w:t>Fixly</w:t>
       </w:r>
+      <w:proofErr w:type="spellEnd"/>
       <w:r>
         <w:t xml:space="preserve"> </w:t>
       </w:r>
@@ -3718,7 +3984,7 @@
             <w:rPr>
               <w:noProof/>
             </w:rPr>
-            <w:t>[3]</w:t>
+            <w:t>[4]</w:t>
           </w:r>
           <w:r>
             <w:fldChar w:fldCharType="end"/>
@@ -3730,6 +3996,7 @@
       <w:pPr>
         <w:pStyle w:val="Tre"/>
       </w:pPr>
+      <w:proofErr w:type="spellStart"/>
       <w:r>
         <w:rPr>
           <w:i/>
@@ -3737,6 +4004,7 @@
         </w:rPr>
         <w:t>Fixly</w:t>
       </w:r>
+      <w:proofErr w:type="spellEnd"/>
       <w:r>
         <w:t xml:space="preserve"> jest jednym z najpopularniejszych serwisów pozwalających na rejestrowanie </w:t>
       </w:r>
@@ -3778,7 +4046,7 @@
             <w:rPr>
               <w:noProof/>
             </w:rPr>
-            <w:t>[4]</w:t>
+            <w:t>[5]</w:t>
           </w:r>
           <w:r>
             <w:fldChar w:fldCharType="end"/>
@@ -3859,7 +4127,11 @@
         <w:t xml:space="preserve">wcześniej </w:t>
       </w:r>
       <w:r>
-        <w:t>przez użytkownika kategorii, wypełnia on odpowiedni formularz ze szczegółami opisującymi usługę jaka go interesuje – np. jej rodzaj, miejsce wykonania czy termin realizacji.</w:t>
+        <w:t xml:space="preserve">przez użytkownika kategorii, wypełnia on odpowiedni formularz ze szczegółami opisującymi usługę jaka go interesuje – np. jej rodzaj, </w:t>
+      </w:r>
+      <w:r>
+        <w:lastRenderedPageBreak/>
+        <w:t>miejsce wykonania czy termin realizacji.</w:t>
       </w:r>
       <w:r>
         <w:t xml:space="preserve"> </w:t>
@@ -3942,7 +4214,6 @@
         <w:pStyle w:val="Tre"/>
       </w:pPr>
       <w:r>
-        <w:lastRenderedPageBreak/>
         <w:t xml:space="preserve">Serwis posiada również sekcje, które mają zachęcić użytkowników do skorzystania z niego. Wyświetlane są komunikaty informujące np. o ilości wykonawców, którzy zareagowali na ofertę utworzoną przez innego użytkownika. Dostępny jest również blog, na którym </w:t>
       </w:r>
       <w:r>
@@ -3983,10 +4254,12 @@
         <w:pStyle w:val="Nagwek2"/>
       </w:pPr>
       <w:bookmarkStart w:id="6" w:name="_Toc169435754"/>
+      <w:proofErr w:type="spellStart"/>
       <w:r>
         <w:t>Oferteo</w:t>
       </w:r>
       <w:bookmarkEnd w:id="6"/>
+      <w:proofErr w:type="spellEnd"/>
     </w:p>
     <w:p>
       <w:pPr>
@@ -4045,6 +4318,7 @@
       <w:r>
         <w:t xml:space="preserve">Rysunek 2. Strona główna </w:t>
       </w:r>
+      <w:proofErr w:type="spellStart"/>
       <w:r>
         <w:rPr>
           <w:i/>
@@ -4052,6 +4326,7 @@
         </w:rPr>
         <w:t>Oferteo</w:t>
       </w:r>
+      <w:proofErr w:type="spellEnd"/>
       <w:r>
         <w:t xml:space="preserve"> </w:t>
       </w:r>
@@ -4074,7 +4349,7 @@
             <w:rPr>
               <w:noProof/>
             </w:rPr>
-            <w:t>[5]</w:t>
+            <w:t>[6]</w:t>
           </w:r>
           <w:r>
             <w:fldChar w:fldCharType="end"/>
@@ -4092,6 +4367,7 @@
       <w:r>
         <w:t xml:space="preserve"> umożliwiającego wyszukiwanie usługodawców w różnych dziedzinach jest </w:t>
       </w:r>
+      <w:proofErr w:type="spellStart"/>
       <w:r>
         <w:rPr>
           <w:i/>
@@ -4099,12 +4375,14 @@
         </w:rPr>
         <w:t>Oferteo</w:t>
       </w:r>
+      <w:proofErr w:type="spellEnd"/>
       <w:r>
         <w:t xml:space="preserve">. </w:t>
       </w:r>
       <w:r>
         <w:t xml:space="preserve">Podobnie jak w przypadku </w:t>
       </w:r>
+      <w:proofErr w:type="spellStart"/>
       <w:r>
         <w:rPr>
           <w:i/>
@@ -4112,6 +4390,7 @@
         </w:rPr>
         <w:t>Fixly</w:t>
       </w:r>
+      <w:proofErr w:type="spellEnd"/>
       <w:r>
         <w:t xml:space="preserve">, już na stronie startowej twórcy zaznaczają swój duży </w:t>
       </w:r>
@@ -4154,6 +4433,7 @@
         <w:pStyle w:val="Tre"/>
       </w:pPr>
       <w:r>
+        <w:lastRenderedPageBreak/>
         <w:t xml:space="preserve">Oprócz sekcji informacyjnej, na stronie startowej </w:t>
       </w:r>
       <w:r>
@@ -4200,7 +4480,6 @@
         <w:pStyle w:val="Tre"/>
       </w:pPr>
       <w:r>
-        <w:lastRenderedPageBreak/>
         <w:t>Po utworzeniu zlecenia, w odpowiedniej zakładce, użytkownik może również przeglądać oferty wystawione przez innych klientów</w:t>
       </w:r>
       <w:r>
@@ -4225,6 +4504,7 @@
       <w:r>
         <w:t xml:space="preserve">W serwisie znajdują się również opinie specjalistów na temat korzystania z </w:t>
       </w:r>
+      <w:proofErr w:type="spellStart"/>
       <w:r>
         <w:rPr>
           <w:i/>
@@ -4232,6 +4512,7 @@
         </w:rPr>
         <w:t>Oferteo</w:t>
       </w:r>
+      <w:proofErr w:type="spellEnd"/>
       <w:r>
         <w:t xml:space="preserve"> – podkreślają w ten sposób korzyści jakie przyniosła im rejestracja w serwisie, jednocześnie zachęcając do tego nowych specjalistów</w:t>
       </w:r>
@@ -4272,18 +4553,16 @@
     </w:p>
     <w:p>
       <w:pPr>
-        <w:pStyle w:val="Tre"/>
-      </w:pPr>
-    </w:p>
-    <w:p>
-      <w:pPr>
         <w:pStyle w:val="Nagwek2"/>
       </w:pPr>
       <w:bookmarkStart w:id="7" w:name="_Toc169435755"/>
-      <w:r>
+      <w:proofErr w:type="spellStart"/>
+      <w:r>
+        <w:lastRenderedPageBreak/>
         <w:t>Homerun</w:t>
       </w:r>
       <w:bookmarkEnd w:id="7"/>
+      <w:proofErr w:type="spellEnd"/>
     </w:p>
     <w:p>
       <w:pPr>
@@ -4342,6 +4621,7 @@
       <w:r>
         <w:t xml:space="preserve">Rysunek 3. Strona główna </w:t>
       </w:r>
+      <w:proofErr w:type="spellStart"/>
       <w:r>
         <w:rPr>
           <w:i/>
@@ -4356,6 +4636,7 @@
         </w:rPr>
         <w:t>omerun</w:t>
       </w:r>
+      <w:proofErr w:type="spellEnd"/>
       <w:r>
         <w:t xml:space="preserve"> </w:t>
       </w:r>
@@ -4378,7 +4659,7 @@
             <w:rPr>
               <w:noProof/>
             </w:rPr>
-            <w:t>[6]</w:t>
+            <w:t>[7]</w:t>
           </w:r>
           <w:r>
             <w:fldChar w:fldCharType="end"/>
@@ -4399,6 +4680,7 @@
       <w:r>
         <w:t xml:space="preserve"> jest </w:t>
       </w:r>
+      <w:proofErr w:type="spellStart"/>
       <w:r>
         <w:rPr>
           <w:i/>
@@ -4406,6 +4688,7 @@
         </w:rPr>
         <w:t>homerun</w:t>
       </w:r>
+      <w:proofErr w:type="spellEnd"/>
       <w:r>
         <w:t>. Tak jak poprzednie z przytoczonych przykładów</w:t>
       </w:r>
@@ -4433,86 +4716,84 @@
         <w:pStyle w:val="Tre"/>
       </w:pPr>
       <w:r>
-        <w:t xml:space="preserve">Tworzenie oferty można zacząć w serwisie na dwa sposoby – poprzez wpisanie szukanej usługi w polu wyszukiwania, lub poprzez wybranie jednej z listy umieszczonej na stronie </w:t>
-      </w:r>
+        <w:t>Tworzenie oferty można zacząć w serwisie na dwa sposoby – poprzez wpisanie szukanej usługi w polu wyszukiwania, lub poprzez wybranie jednej z listy umieszczonej na stronie głównej. W niej znajdują się najpopularniejsze usługi, z których korzystali użytkownicy w ostatnim czasie – stanowi to duże ułatwienie dla nowych osób i pozwala w szybszy sposób znaleźć to czego szukają.</w:t>
+      </w:r>
+      <w:r>
+        <w:t xml:space="preserve"> </w:t>
+      </w:r>
+    </w:p>
+    <w:p>
+      <w:pPr>
+        <w:pStyle w:val="Tre"/>
+      </w:pPr>
+      <w:r>
+        <w:t>W kolejnym kroku</w:t>
+      </w:r>
+      <w:r>
+        <w:t>, w zależności od wybranej kategorii,</w:t>
+      </w:r>
+      <w:r>
+        <w:t xml:space="preserve"> użytkownik </w:t>
+      </w:r>
+      <w:r>
+        <w:t>wypełnia</w:t>
+      </w:r>
+      <w:r>
+        <w:t xml:space="preserve"> formularz</w:t>
+      </w:r>
+      <w:r>
+        <w:t xml:space="preserve"> ze szczegó</w:t>
+      </w:r>
+      <w:r>
+        <w:t xml:space="preserve">łami </w:t>
+      </w:r>
+      <w:r>
+        <w:t>odnośnie usługi</w:t>
+      </w:r>
+      <w:r>
+        <w:t>. W porównaniu do poprzednich serwisów, ilość informacji które musi podać użytkownik jest mniej, dzięki czemu nie traci on dużo czasu na stworzenie oferty.</w:t>
+      </w:r>
+    </w:p>
+    <w:p>
+      <w:pPr>
+        <w:pStyle w:val="Tre"/>
+      </w:pPr>
+      <w:r>
+        <w:t xml:space="preserve">Po uzupełnieniu formularza, </w:t>
+      </w:r>
+      <w:r>
+        <w:t>użytkownik ma wgląd do utworzonej oferty. Wyświetlona zostaje również lista wykonawców, którzy zaoferowali wykonanie usługi – z jej poziomu użytkownik ma możliwość zapoznania się z profilem danego fachowca i wybrać tego, który najbardziej przypadnie mu do gustu</w:t>
+      </w:r>
+      <w:r>
+        <w:t>. Pomocne w tym stają się szczególnie opinie poprzednich klientów, umieszczone na profilu fachowca</w:t>
+      </w:r>
+      <w:r>
+        <w:t>.</w:t>
+      </w:r>
+    </w:p>
+    <w:p>
+      <w:pPr>
+        <w:pStyle w:val="Tre"/>
+      </w:pPr>
+      <w:r>
+        <w:t xml:space="preserve">Dla łatwiejszego tworzenia ofert, serwis posiada również sekcje z listą miast, w której po wybraniu jednego z nich </w:t>
+      </w:r>
+      <w:r>
+        <w:t>wyświetlana jest lista możliwych do zrealizowania w nim usług – stąd klienta dzieli już tylko kilka kroków do skompletowania oferty.</w:t>
+      </w:r>
+      <w:r>
+        <w:t xml:space="preserve">  </w:t>
+      </w:r>
+    </w:p>
+    <w:p>
+      <w:pPr>
+        <w:pStyle w:val="Tre"/>
+      </w:pPr>
       <w:r>
         <w:lastRenderedPageBreak/>
-        <w:t>głównej. W niej znajdują się najpopularniejsze usługi, z których korzystali użytkownicy w ostatnim czasie – stanowi to duże ułatwienie dla nowych osób i pozwala w szybszy sposób znaleźć to czego szukają.</w:t>
-      </w:r>
-      <w:r>
-        <w:t xml:space="preserve"> </w:t>
-      </w:r>
-    </w:p>
-    <w:p>
-      <w:pPr>
-        <w:pStyle w:val="Tre"/>
-      </w:pPr>
-      <w:r>
-        <w:t>W kolejnym kroku</w:t>
-      </w:r>
-      <w:r>
-        <w:t>, w zależności od wybranej kategorii,</w:t>
-      </w:r>
-      <w:r>
-        <w:t xml:space="preserve"> użytkownik </w:t>
-      </w:r>
-      <w:r>
-        <w:t>wypełnia</w:t>
-      </w:r>
-      <w:r>
-        <w:t xml:space="preserve"> formularz</w:t>
-      </w:r>
-      <w:r>
-        <w:t xml:space="preserve"> ze szczegó</w:t>
-      </w:r>
-      <w:r>
-        <w:t xml:space="preserve">łami </w:t>
-      </w:r>
-      <w:r>
-        <w:t>odnośnie usługi</w:t>
-      </w:r>
-      <w:r>
-        <w:t>. W porównaniu do poprzednich serwisów, ilość informacji które musi podać użytkownik jest mniej, dzięki czemu nie traci on dużo czasu na stworzenie oferty.</w:t>
-      </w:r>
-    </w:p>
-    <w:p>
-      <w:pPr>
-        <w:pStyle w:val="Tre"/>
-      </w:pPr>
-      <w:r>
-        <w:t xml:space="preserve">Po uzupełnieniu formularza, </w:t>
-      </w:r>
-      <w:r>
-        <w:t>użytkownik ma wgląd do utworzonej oferty. Wyświetlona zostaje również lista wykonawców, którzy zaoferowali wykonanie usługi – z jej poziomu użytkownik ma możliwość zapoznania się z profilem danego fachowca i wybrać tego, który najbardziej przypadnie mu do gustu</w:t>
-      </w:r>
-      <w:r>
-        <w:t>. Pomocne w tym stają się szczególnie opinie poprzednich klientów, umieszczone na profilu fachowca</w:t>
-      </w:r>
-      <w:r>
-        <w:t>.</w:t>
-      </w:r>
-    </w:p>
-    <w:p>
-      <w:pPr>
-        <w:pStyle w:val="Tre"/>
-      </w:pPr>
-      <w:r>
-        <w:t xml:space="preserve">Dla łatwiejszego tworzenia ofert, serwis posiada również sekcje z listą miast, w której po wybraniu jednego z nich </w:t>
-      </w:r>
-      <w:r>
-        <w:t>wyświetlana jest lista możliwych do zrealizowania w nim usług – stąd klienta dzieli już tylko kilka kroków do skompletowania oferty.</w:t>
-      </w:r>
-      <w:r>
-        <w:t xml:space="preserve">  </w:t>
-      </w:r>
-    </w:p>
-    <w:p>
-      <w:pPr>
-        <w:pStyle w:val="Tre"/>
-      </w:pPr>
-      <w:r>
         <w:t xml:space="preserve">Oprócz podstron służących do składania ofert, </w:t>
       </w:r>
+      <w:proofErr w:type="spellStart"/>
       <w:r>
         <w:rPr>
           <w:i/>
@@ -4520,6 +4801,7 @@
         </w:rPr>
         <w:t>homerun</w:t>
       </w:r>
+      <w:proofErr w:type="spellEnd"/>
       <w:r>
         <w:t xml:space="preserve"> posiada sekcję „Pomoc”, gdzie umieszczone są odpowiedzi na najczęstsze pytania </w:t>
       </w:r>
@@ -4585,6 +4867,7 @@
       <w:pPr>
         <w:pStyle w:val="Tre"/>
       </w:pPr>
+      <w:proofErr w:type="spellStart"/>
       <w:r>
         <w:rPr>
           <w:i/>
@@ -4592,6 +4875,7 @@
         </w:rPr>
         <w:t>Fixly</w:t>
       </w:r>
+      <w:proofErr w:type="spellEnd"/>
       <w:r>
         <w:t xml:space="preserve"> </w:t>
       </w:r>
@@ -4604,6 +4888,7 @@
       <w:r>
         <w:t xml:space="preserve">klienta. </w:t>
       </w:r>
+      <w:proofErr w:type="spellStart"/>
       <w:r>
         <w:rPr>
           <w:i/>
@@ -4611,6 +4896,7 @@
         </w:rPr>
         <w:t>Oferteo</w:t>
       </w:r>
+      <w:proofErr w:type="spellEnd"/>
       <w:r>
         <w:t xml:space="preserve"> </w:t>
       </w:r>
@@ -4629,6 +4915,7 @@
       <w:r>
         <w:t xml:space="preserve">realizację usług oraz poruszanie po serwisie. Z kolei </w:t>
       </w:r>
+      <w:proofErr w:type="spellStart"/>
       <w:r>
         <w:rPr>
           <w:i/>
@@ -4636,6 +4923,7 @@
         </w:rPr>
         <w:t>homerun</w:t>
       </w:r>
+      <w:proofErr w:type="spellEnd"/>
       <w:r>
         <w:t xml:space="preserve"> dzięki </w:t>
       </w:r>
@@ -4749,7 +5037,6 @@
       </w:pPr>
       <w:bookmarkStart w:id="10" w:name="_Toc169435758"/>
       <w:r>
-        <w:lastRenderedPageBreak/>
         <w:t>Przypadki użycia</w:t>
       </w:r>
       <w:bookmarkEnd w:id="10"/>
@@ -4777,7 +5064,23 @@
         <w:pStyle w:val="Tre"/>
       </w:pPr>
       <w:r>
-        <w:t>W tym punkcie wymienione są technologie, które posłużyły do zaimplementowania aplikacji internetowej: osobno dla frontendu, backendu oraz bazy danych, uzasadnienie ich wyboru oraz przedstawienie najważniejszych cech,</w:t>
+        <w:t xml:space="preserve">W tym punkcie wymienione są technologie, które posłużyły do zaimplementowania aplikacji internetowej: osobno dla </w:t>
+      </w:r>
+      <w:proofErr w:type="spellStart"/>
+      <w:r>
+        <w:t>frontendu</w:t>
+      </w:r>
+      <w:proofErr w:type="spellEnd"/>
+      <w:r>
+        <w:t xml:space="preserve">, </w:t>
+      </w:r>
+      <w:proofErr w:type="spellStart"/>
+      <w:r>
+        <w:t>backendu</w:t>
+      </w:r>
+      <w:proofErr w:type="spellEnd"/>
+      <w:r>
+        <w:t xml:space="preserve"> oraz bazy danych, uzasadnienie ich wyboru oraz przedstawienie najważniejszych cech,</w:t>
       </w:r>
     </w:p>
     <w:p>
@@ -4792,30 +5095,37 @@
         <w:pStyle w:val="Nagwek2"/>
       </w:pPr>
       <w:bookmarkStart w:id="12" w:name="_Toc169435760"/>
-      <w:r>
+      <w:proofErr w:type="spellStart"/>
+      <w:r>
+        <w:lastRenderedPageBreak/>
         <w:t>PostgresDB</w:t>
       </w:r>
       <w:bookmarkEnd w:id="12"/>
+      <w:proofErr w:type="spellEnd"/>
     </w:p>
     <w:p>
       <w:pPr>
         <w:pStyle w:val="Nagwek2"/>
       </w:pPr>
       <w:bookmarkStart w:id="13" w:name="_Toc169435761"/>
+      <w:proofErr w:type="spellStart"/>
       <w:r>
         <w:t>Golang</w:t>
       </w:r>
       <w:bookmarkEnd w:id="13"/>
+      <w:proofErr w:type="spellEnd"/>
     </w:p>
     <w:p>
       <w:pPr>
         <w:pStyle w:val="Nagwek2"/>
       </w:pPr>
       <w:bookmarkStart w:id="14" w:name="_Toc169435762"/>
+      <w:proofErr w:type="spellStart"/>
       <w:r>
         <w:t>React</w:t>
       </w:r>
       <w:bookmarkEnd w:id="14"/>
+      <w:proofErr w:type="spellEnd"/>
     </w:p>
     <w:p>
       <w:pPr>
@@ -4879,9 +5189,14 @@
       </w:pPr>
       <w:bookmarkStart w:id="19" w:name="_Toc169435767"/>
       <w:r>
-        <w:t>Architektura kodu po stronie backendu</w:t>
+        <w:t xml:space="preserve">Architektura kodu po stronie </w:t>
+      </w:r>
+      <w:proofErr w:type="spellStart"/>
+      <w:r>
+        <w:t>backendu</w:t>
       </w:r>
       <w:bookmarkEnd w:id="19"/>
+      <w:proofErr w:type="spellEnd"/>
     </w:p>
     <w:p>
       <w:pPr>
@@ -4889,6 +5204,73 @@
       </w:pPr>
       <w:r>
         <w:t>Opisuje implementacje wybranych elementów, jak np. dostęp do tabel bazodanowych, obsługa zapytań http,</w:t>
+      </w:r>
+    </w:p>
+    <w:p>
+      <w:pPr>
+        <w:pStyle w:val="Nagwek2"/>
+      </w:pPr>
+      <w:bookmarkStart w:id="20" w:name="_Toc169435768"/>
+      <w:r>
+        <w:t xml:space="preserve">Architektura kodu po stronie </w:t>
+      </w:r>
+      <w:proofErr w:type="spellStart"/>
+      <w:r>
+        <w:t>frontendu</w:t>
+      </w:r>
+      <w:bookmarkEnd w:id="20"/>
+      <w:proofErr w:type="spellEnd"/>
+    </w:p>
+    <w:p>
+      <w:pPr>
+        <w:pStyle w:val="Tre"/>
+      </w:pPr>
+      <w:r>
+        <w:t xml:space="preserve">Opisuje implementacje wybranych elementów, jak np. komunikacja z </w:t>
+      </w:r>
+      <w:proofErr w:type="spellStart"/>
+      <w:r>
+        <w:t>backendem</w:t>
+      </w:r>
+      <w:proofErr w:type="spellEnd"/>
+      <w:r>
+        <w:t>, modele danych,</w:t>
+      </w:r>
+    </w:p>
+    <w:p>
+      <w:pPr>
+        <w:pStyle w:val="Nagwek2"/>
+      </w:pPr>
+      <w:bookmarkStart w:id="21" w:name="_Toc169435769"/>
+      <w:r>
+        <w:t>Implementacja wybranych funkcjonalności</w:t>
+      </w:r>
+      <w:bookmarkEnd w:id="21"/>
+    </w:p>
+    <w:p>
+      <w:pPr>
+        <w:pStyle w:val="Tre"/>
+      </w:pPr>
+      <w:r>
+        <w:t>Przedstawia implementacje niektórych funkcjonalności aplikacji, z opisem przepływu danych, wykorzystanych elementach technologii itp.</w:t>
+      </w:r>
+    </w:p>
+    <w:p>
+      <w:pPr>
+        <w:pStyle w:val="Nagwek1"/>
+      </w:pPr>
+      <w:bookmarkStart w:id="22" w:name="_Toc169435770"/>
+      <w:r>
+        <w:t>Instrukcja obsługi</w:t>
+      </w:r>
+      <w:bookmarkEnd w:id="22"/>
+    </w:p>
+    <w:p>
+      <w:pPr>
+        <w:pStyle w:val="Tre"/>
+      </w:pPr>
+      <w:r>
+        <w:t>Zawiera zrzuty ekranu pokazujące kolejne kroki, jakie powinien podjąć użytkownik, aby wykonać konkretną funkcjonalność w serwisie,</w:t>
       </w:r>
     </w:p>
     <w:p>
@@ -4902,125 +5284,50 @@
       <w:pPr>
         <w:pStyle w:val="Nagwek2"/>
       </w:pPr>
-      <w:bookmarkStart w:id="20" w:name="_Toc169435768"/>
-      <w:r>
-        <w:t>Architektura kodu po stronie frontendu</w:t>
-      </w:r>
-      <w:bookmarkEnd w:id="20"/>
+      <w:bookmarkStart w:id="23" w:name="_Toc169435771"/>
+      <w:r>
+        <w:lastRenderedPageBreak/>
+        <w:t>Strony ogólnodostępne</w:t>
+      </w:r>
+      <w:bookmarkEnd w:id="23"/>
+    </w:p>
+    <w:p>
+      <w:pPr>
+        <w:pStyle w:val="Nagwek2"/>
+      </w:pPr>
+      <w:bookmarkStart w:id="24" w:name="_Toc169435772"/>
+      <w:r>
+        <w:t>Instrukcja obsługi dla zalogowanych klientów</w:t>
+      </w:r>
+      <w:bookmarkEnd w:id="24"/>
+    </w:p>
+    <w:p>
+      <w:pPr>
+        <w:pStyle w:val="Nagwek2"/>
+      </w:pPr>
+      <w:bookmarkStart w:id="25" w:name="_Toc169435773"/>
+      <w:r>
+        <w:t>Instrukcja obsługi dla zalogowanych specjalistów</w:t>
+      </w:r>
+      <w:bookmarkEnd w:id="25"/>
+    </w:p>
+    <w:p>
+      <w:pPr>
+        <w:pStyle w:val="Nagwek1"/>
+      </w:pPr>
+      <w:bookmarkStart w:id="26" w:name="_Toc169435774"/>
+      <w:r>
+        <w:t>Podsumowanie</w:t>
+      </w:r>
+      <w:bookmarkEnd w:id="26"/>
     </w:p>
     <w:p>
       <w:pPr>
         <w:pStyle w:val="Tre"/>
       </w:pPr>
       <w:r>
-        <w:t>Opisuje implementacje wybranych elementów, jak np. komunikacja z backendem, modele danych,</w:t>
-      </w:r>
-    </w:p>
-    <w:p>
-      <w:pPr>
-        <w:rPr>
-          <w:color w:val="000000" w:themeColor="text1"/>
-        </w:rPr>
-      </w:pPr>
-    </w:p>
-    <w:p>
-      <w:pPr>
-        <w:pStyle w:val="Nagwek2"/>
-      </w:pPr>
-      <w:bookmarkStart w:id="21" w:name="_Toc169435769"/>
-      <w:r>
-        <w:lastRenderedPageBreak/>
-        <w:t>Implementacja wybranych funkcjonalności</w:t>
-      </w:r>
-      <w:bookmarkEnd w:id="21"/>
-    </w:p>
-    <w:p>
-      <w:pPr>
-        <w:pStyle w:val="Tre"/>
-      </w:pPr>
-      <w:r>
-        <w:t>Przedstawia implementacje niektórych funkcjonalności aplikacji, z opisem przepływu danych, wykorzystanych elementach technologii itp.</w:t>
-      </w:r>
-    </w:p>
-    <w:p>
-      <w:pPr>
-        <w:pStyle w:val="Nagwek1"/>
-      </w:pPr>
-      <w:bookmarkStart w:id="22" w:name="_Toc169435770"/>
-      <w:r>
-        <w:t>Instrukcja obsługi</w:t>
-      </w:r>
-      <w:bookmarkEnd w:id="22"/>
-    </w:p>
-    <w:p>
-      <w:pPr>
-        <w:pStyle w:val="Tre"/>
-      </w:pPr>
-      <w:r>
-        <w:t>Zawiera zrzuty ekranu pokazujące kolejne kroki, jakie powinien podjąć użytkownik, aby wykonać konkretną funkcjonalność w serwisie,</w:t>
-      </w:r>
-    </w:p>
-    <w:p>
-      <w:pPr>
-        <w:rPr>
-          <w:color w:val="000000" w:themeColor="text1"/>
-        </w:rPr>
-      </w:pPr>
-    </w:p>
-    <w:p>
-      <w:pPr>
-        <w:pStyle w:val="Nagwek2"/>
-      </w:pPr>
-      <w:bookmarkStart w:id="23" w:name="_Toc169435771"/>
-      <w:r>
-        <w:t>Strony ogólnodostępne</w:t>
-      </w:r>
-      <w:bookmarkEnd w:id="23"/>
-    </w:p>
-    <w:p>
-      <w:pPr>
-        <w:pStyle w:val="Nagwek2"/>
-      </w:pPr>
-      <w:bookmarkStart w:id="24" w:name="_Toc169435772"/>
-      <w:r>
-        <w:t>Instrukcja obsługi dla zalogowanych klientów</w:t>
-      </w:r>
-      <w:bookmarkEnd w:id="24"/>
-    </w:p>
-    <w:p>
-      <w:pPr>
-        <w:pStyle w:val="Nagwek2"/>
-      </w:pPr>
-      <w:bookmarkStart w:id="25" w:name="_Toc169435773"/>
-      <w:r>
-        <w:t>Instrukcja obsługi dla zalogowanych specjalistów</w:t>
-      </w:r>
-      <w:bookmarkEnd w:id="25"/>
-    </w:p>
-    <w:p>
-      <w:pPr>
-        <w:pStyle w:val="Nagwek1"/>
-      </w:pPr>
-      <w:bookmarkStart w:id="26" w:name="_Toc169435774"/>
-      <w:r>
-        <w:t>Podsumowanie</w:t>
-      </w:r>
-      <w:bookmarkEnd w:id="26"/>
-    </w:p>
-    <w:p>
-      <w:pPr>
-        <w:pStyle w:val="Tre"/>
-      </w:pPr>
-      <w:r>
         <w:t>Zawiera informacje o możliwym dalszym rozwoju aplikacji, listę funkcjonalności, które zostały zrealizowane oraz te niezrealizowane.</w:t>
       </w:r>
-    </w:p>
-    <w:p>
-      <w:pPr>
-        <w:rPr>
-          <w:color w:val="000000" w:themeColor="text1"/>
-        </w:rPr>
-      </w:pPr>
     </w:p>
     <w:p>
       <w:pPr>
@@ -5099,7 +5406,7 @@
               </w:tblGrid>
               <w:tr>
                 <w:trPr>
-                  <w:divId w:val="1869635496"/>
+                  <w:divId w:val="1822844034"/>
                   <w:tblCellSpacing w:w="15" w:type="dxa"/>
                 </w:trPr>
                 <w:tc>
@@ -5149,7 +5456,7 @@
               </w:tr>
               <w:tr>
                 <w:trPr>
-                  <w:divId w:val="1869635496"/>
+                  <w:divId w:val="1822844034"/>
                   <w:tblCellSpacing w:w="15" w:type="dxa"/>
                 </w:trPr>
                 <w:tc>
@@ -5188,14 +5495,14 @@
                       <w:rPr>
                         <w:noProof/>
                       </w:rPr>
-                      <w:t>Sprzedajemy.pl, „Gdzie szukać usług, zleceń, fachowców, wykonawców? Internet, gazety, znajomi, gdzie jeszcze?,” [Online]. Available: https://sprzedajemy.pl/poradnik/gdzie-szukac-uslug-zlecen-fachowcow-wykonawcow-internet-gazety-znajomi-gdzie-jeszcze-85b084-art3015.</w:t>
+                      <w:t>Maksym248, „Silver Sharky,” 05 07 2023. [Online]. Available: https://silversharky.pl/pl/blog/Jak-Technologia-wplywa-na-nasze-zycie/74.</w:t>
                     </w:r>
                   </w:p>
                 </w:tc>
               </w:tr>
               <w:tr>
                 <w:trPr>
-                  <w:divId w:val="1869635496"/>
+                  <w:divId w:val="1822844034"/>
                   <w:tblCellSpacing w:w="15" w:type="dxa"/>
                 </w:trPr>
                 <w:tc>
@@ -5234,14 +5541,14 @@
                       <w:rPr>
                         <w:noProof/>
                       </w:rPr>
-                      <w:t>„Fixly,” [Online]. Available: https://fixly.pl/.</w:t>
+                      <w:t>Sprzedajemy.pl, „Gdzie szukać usług, zleceń, fachowców, wykonawców? Internet, gazety, znajomi, gdzie jeszcze?,” [Online]. Available: https://sprzedajemy.pl/poradnik/gdzie-szukac-uslug-zlecen-fachowcow-wykonawcow-internet-gazety-znajomi-gdzie-jeszcze-85b084-art3015.</w:t>
                     </w:r>
                   </w:p>
                 </w:tc>
               </w:tr>
               <w:tr>
                 <w:trPr>
-                  <w:divId w:val="1869635496"/>
+                  <w:divId w:val="1822844034"/>
                   <w:tblCellSpacing w:w="15" w:type="dxa"/>
                 </w:trPr>
                 <w:tc>
@@ -5280,14 +5587,14 @@
                       <w:rPr>
                         <w:noProof/>
                       </w:rPr>
-                      <w:t>A. Wojtaszek, 28 08 2017. [Online]. Available: https://fixly.pl/niezbednik/fixly-o-nas/.</w:t>
+                      <w:t>„Fixly,” [Online]. Available: https://fixly.pl/.</w:t>
                     </w:r>
                   </w:p>
                 </w:tc>
               </w:tr>
               <w:tr>
                 <w:trPr>
-                  <w:divId w:val="1869635496"/>
+                  <w:divId w:val="1822844034"/>
                   <w:tblCellSpacing w:w="15" w:type="dxa"/>
                 </w:trPr>
                 <w:tc>
@@ -5326,14 +5633,14 @@
                       <w:rPr>
                         <w:noProof/>
                       </w:rPr>
-                      <w:t>„Oferteo,” [Online]. Available: https://www.oferteo.pl/.</w:t>
+                      <w:t>A. Wojtaszek, 28 08 2017. [Online]. Available: https://fixly.pl/niezbednik/fixly-o-nas/.</w:t>
                     </w:r>
                   </w:p>
                 </w:tc>
               </w:tr>
               <w:tr>
                 <w:trPr>
-                  <w:divId w:val="1869635496"/>
+                  <w:divId w:val="1822844034"/>
                   <w:tblCellSpacing w:w="15" w:type="dxa"/>
                 </w:trPr>
                 <w:tc>
@@ -5372,6 +5679,52 @@
                       <w:rPr>
                         <w:noProof/>
                       </w:rPr>
+                      <w:t>„Oferteo,” [Online]. Available: https://www.oferteo.pl/.</w:t>
+                    </w:r>
+                  </w:p>
+                </w:tc>
+              </w:tr>
+              <w:tr>
+                <w:trPr>
+                  <w:divId w:val="1822844034"/>
+                  <w:tblCellSpacing w:w="15" w:type="dxa"/>
+                </w:trPr>
+                <w:tc>
+                  <w:tcPr>
+                    <w:tcW w:w="50" w:type="pct"/>
+                    <w:hideMark/>
+                  </w:tcPr>
+                  <w:p>
+                    <w:pPr>
+                      <w:pStyle w:val="Bibliografia"/>
+                      <w:rPr>
+                        <w:noProof/>
+                      </w:rPr>
+                    </w:pPr>
+                    <w:r>
+                      <w:rPr>
+                        <w:noProof/>
+                      </w:rPr>
+                      <w:t xml:space="preserve">[7] </w:t>
+                    </w:r>
+                  </w:p>
+                </w:tc>
+                <w:tc>
+                  <w:tcPr>
+                    <w:tcW w:w="0" w:type="auto"/>
+                    <w:hideMark/>
+                  </w:tcPr>
+                  <w:p>
+                    <w:pPr>
+                      <w:pStyle w:val="Bibliografia"/>
+                      <w:rPr>
+                        <w:noProof/>
+                      </w:rPr>
+                    </w:pPr>
+                    <w:r>
+                      <w:rPr>
+                        <w:noProof/>
+                      </w:rPr>
                       <w:t>„homerun,” [Online]. Available: https://homerun.pl/.</w:t>
                     </w:r>
                   </w:p>
@@ -5380,7 +5733,7 @@
             </w:tbl>
             <w:p>
               <w:pPr>
-                <w:divId w:val="1869635496"/>
+                <w:divId w:val="1822844034"/>
                 <w:rPr>
                   <w:rFonts w:eastAsia="Times New Roman"/>
                   <w:noProof/>
@@ -5393,7 +5746,6 @@
                   <w:b/>
                   <w:bCs/>
                 </w:rPr>
-                <w:lastRenderedPageBreak/>
                 <w:fldChar w:fldCharType="end"/>
               </w:r>
             </w:p>
@@ -7111,7 +7463,7 @@
     <b:InternetSiteTitle>Gdzie szukać usług, zleceń, fachowców, wykonawców? Internet, gazety, znajomi, gdzie jeszcze?</b:InternetSiteTitle>
     <b:URL>https://sprzedajemy.pl/poradnik/gdzie-szukac-uslug-zlecen-fachowcow-wykonawcow-internet-gazety-znajomi-gdzie-jeszcze-85b084-art3015</b:URL>
     <b:Title>Gdzie szukać usług, zleceń, fachowców, wykonawców? Internet, gazety, znajomi, gdzie jeszcze?</b:Title>
-    <b:RefOrder>2</b:RefOrder>
+    <b:RefOrder>3</b:RefOrder>
   </b:Source>
   <b:Source>
     <b:Tag>Agn17</b:Tag>
@@ -7131,7 +7483,7 @@
     <b:Month>08</b:Month>
     <b:Day>28</b:Day>
     <b:URL>https://fixly.pl/niezbednik/fixly-o-nas/</b:URL>
-    <b:RefOrder>4</b:RefOrder>
+    <b:RefOrder>5</b:RefOrder>
   </b:Source>
   <b:Source>
     <b:Tag>Fix</b:Tag>
@@ -7139,7 +7491,7 @@
     <b:Guid>{AA2A71CA-617D-493F-A04B-6098324D1090}</b:Guid>
     <b:Title>Fixly</b:Title>
     <b:URL>https://fixly.pl/</b:URL>
-    <b:RefOrder>3</b:RefOrder>
+    <b:RefOrder>4</b:RefOrder>
   </b:Source>
   <b:Source>
     <b:Tag>hom</b:Tag>
@@ -7147,7 +7499,7 @@
     <b:Guid>{C3A1F3D8-BEE9-4404-AA10-56401818C882}</b:Guid>
     <b:Title>homerun</b:Title>
     <b:URL>https://homerun.pl/</b:URL>
-    <b:RefOrder>6</b:RefOrder>
+    <b:RefOrder>7</b:RefOrder>
   </b:Source>
   <b:Source>
     <b:Tag>ofe</b:Tag>
@@ -7155,7 +7507,7 @@
     <b:Guid>{3ACE4F03-55EE-4856-9D88-A9070A664381}</b:Guid>
     <b:Title>Oferteo</b:Title>
     <b:URL>https://www.oferteo.pl/</b:URL>
-    <b:RefOrder>5</b:RefOrder>
+    <b:RefOrder>6</b:RefOrder>
   </b:Source>
   <b:Source>
     <b:Tag>epa24</b:Tag>
@@ -7177,11 +7529,31 @@
     <b:URL>https://e-pasje.pl/wady-i-zalety-internetu/</b:URL>
     <b:RefOrder>1</b:RefOrder>
   </b:Source>
+  <b:Source>
+    <b:Tag>Mak23</b:Tag>
+    <b:SourceType>InternetSite</b:SourceType>
+    <b:Guid>{D22CB9BD-99BD-47F9-8D7F-E6FEBB7A7706}</b:Guid>
+    <b:Author>
+      <b:Author>
+        <b:NameList>
+          <b:Person>
+            <b:Last>Maksym248</b:Last>
+          </b:Person>
+        </b:NameList>
+      </b:Author>
+    </b:Author>
+    <b:Title>Silver Sharky</b:Title>
+    <b:Year>2023</b:Year>
+    <b:Month>07</b:Month>
+    <b:Day>05</b:Day>
+    <b:URL>https://silversharky.pl/pl/blog/Jak-Technologia-wplywa-na-nasze-zycie/74</b:URL>
+    <b:RefOrder>2</b:RefOrder>
+  </b:Source>
 </b:Sources>
 </file>
 
 <file path=customXml/itemProps1.xml><?xml version="1.0" encoding="utf-8"?>
-<ds:datastoreItem xmlns:ds="http://schemas.openxmlformats.org/officeDocument/2006/customXml" ds:itemID="{329511BF-4CE5-4FC7-BB53-304BFD7641AB}">
+<ds:datastoreItem xmlns:ds="http://schemas.openxmlformats.org/officeDocument/2006/customXml" ds:itemID="{A0BA51F6-A29B-4511-821E-E347F0BA29A0}">
   <ds:schemaRefs>
     <ds:schemaRef ds:uri="http://schemas.openxmlformats.org/officeDocument/2006/bibliography"/>
   </ds:schemaRefs>

</xml_diff>

<commit_message>
added 3. Wymagania funkcjonalne
</commit_message>
<xml_diff>
--- a/Daniel_Wielgosz_praca_magisterska.docx
+++ b/Daniel_Wielgosz_praca_magisterska.docx
@@ -5033,8 +5033,1034 @@
         <w:pStyle w:val="Tre"/>
       </w:pPr>
       <w:r>
-        <w:t>Przedstawia funkcje, która posiadać będzie aplikacja, wraz z ich opisem, warunkami wstępnymi, danymi wejściowymi, wynikiem działania, oraz z określeniem ich priorytetu,</w:t>
-      </w:r>
+        <w:t>Wszystkie przytoczone powyżej serwisy</w:t>
+      </w:r>
+      <w:r>
+        <w:t xml:space="preserve"> posiadają szereg funkcjonalności, </w:t>
+      </w:r>
+      <w:r>
+        <w:t>umożliwiających</w:t>
+      </w:r>
+      <w:r>
+        <w:t xml:space="preserve"> </w:t>
+      </w:r>
+      <w:r>
+        <w:t xml:space="preserve">użytkownikom </w:t>
+      </w:r>
+      <w:r>
+        <w:t>rezerwację usług specjalistów</w:t>
+      </w:r>
+      <w:r>
+        <w:t xml:space="preserve"> </w:t>
+      </w:r>
+      <w:r>
+        <w:t>oraz ułatwiających im ten proces</w:t>
+      </w:r>
+      <w:r>
+        <w:t>.</w:t>
+      </w:r>
+      <w:r>
+        <w:t xml:space="preserve"> </w:t>
+      </w:r>
+      <w:r>
+        <w:t xml:space="preserve">Wiele z nich </w:t>
+      </w:r>
+      <w:r>
+        <w:t>występuj</w:t>
+      </w:r>
+      <w:r>
+        <w:t>e</w:t>
+      </w:r>
+      <w:r>
+        <w:t xml:space="preserve"> </w:t>
+      </w:r>
+      <w:r>
+        <w:t>we wszystkich serwisach</w:t>
+      </w:r>
+      <w:r>
+        <w:t xml:space="preserve">, </w:t>
+      </w:r>
+      <w:r>
+        <w:t>są też takie</w:t>
+      </w:r>
+      <w:r>
+        <w:t xml:space="preserve">, które </w:t>
+      </w:r>
+      <w:r>
+        <w:t>wyróżniają każdy z nich.</w:t>
+      </w:r>
+    </w:p>
+    <w:p>
+      <w:pPr>
+        <w:pStyle w:val="Tre"/>
+      </w:pPr>
+      <w:r>
+        <w:t>Opisywany w pracy serwis</w:t>
+      </w:r>
+      <w:r>
+        <w:t xml:space="preserve"> </w:t>
+      </w:r>
+      <w:r>
+        <w:t>powinien posiadać więc funkcjonalności</w:t>
+      </w:r>
+      <w:r>
+        <w:t xml:space="preserve"> pozwalające na wyszukiwanie, rezerwowanie </w:t>
+      </w:r>
+      <w:r>
+        <w:t xml:space="preserve">usług </w:t>
+      </w:r>
+      <w:r>
+        <w:t xml:space="preserve">i zarządzanie </w:t>
+      </w:r>
+      <w:r>
+        <w:t>rezerwacjami</w:t>
+      </w:r>
+      <w:r>
+        <w:t>, zarówno przez klientów jak i usługodawców</w:t>
+      </w:r>
+      <w:r>
+        <w:t>.</w:t>
+      </w:r>
+      <w:r>
+        <w:t xml:space="preserve"> </w:t>
+      </w:r>
+      <w:r>
+        <w:t xml:space="preserve">Wszystkie z nich </w:t>
+      </w:r>
+      <w:r>
+        <w:t>powinny być zaimplementowane</w:t>
+      </w:r>
+      <w:r>
+        <w:t xml:space="preserve"> w taki sposób, aby były jak najbardziej intuicyjne </w:t>
+      </w:r>
+      <w:r>
+        <w:t xml:space="preserve">i łatwe w użyciu </w:t>
+      </w:r>
+      <w:r>
+        <w:t>dla korzystających z serwisu użytkowników</w:t>
+      </w:r>
+      <w:r>
+        <w:t>.</w:t>
+      </w:r>
+      <w:r>
+        <w:t xml:space="preserve"> Funkcjonalności </w:t>
+      </w:r>
+      <w:r>
+        <w:t xml:space="preserve">będą podzielone według </w:t>
+      </w:r>
+      <w:r>
+        <w:t>trzech</w:t>
+      </w:r>
+      <w:r>
+        <w:t xml:space="preserve"> ich</w:t>
+      </w:r>
+      <w:r>
+        <w:t xml:space="preserve"> rodzajów: </w:t>
+      </w:r>
+      <w:r>
+        <w:t xml:space="preserve">zwykłych </w:t>
+      </w:r>
+      <w:r>
+        <w:t xml:space="preserve">użytkowników, czyli niezalogowanych osób odwiedzających serwis, </w:t>
+      </w:r>
+      <w:r>
+        <w:t>oraz klientów i specjalistów, czyli użytkowników zalogowanych.</w:t>
+      </w:r>
+      <w:r>
+        <w:t xml:space="preserve"> </w:t>
+      </w:r>
+      <w:r>
+        <w:t xml:space="preserve">Funkcjonalności, </w:t>
+      </w:r>
+      <w:r>
+        <w:t>które powinny zostać zaimplementowane</w:t>
+      </w:r>
+      <w:r>
+        <w:t xml:space="preserve"> dla wspomnianych grup</w:t>
+      </w:r>
+      <w:r>
+        <w:t>:</w:t>
+      </w:r>
+    </w:p>
+    <w:p>
+      <w:pPr>
+        <w:pStyle w:val="Tre"/>
+        <w:numPr>
+          <w:ilvl w:val="0"/>
+          <w:numId w:val="7"/>
+        </w:numPr>
+        <w:ind w:left="924" w:hanging="357"/>
+      </w:pPr>
+      <w:r>
+        <w:rPr>
+          <w:b/>
+          <w:bCs/>
+        </w:rPr>
+        <w:t>r</w:t>
+      </w:r>
+      <w:r>
+        <w:rPr>
+          <w:b/>
+          <w:bCs/>
+        </w:rPr>
+        <w:t>ejest</w:t>
+      </w:r>
+      <w:r>
+        <w:rPr>
+          <w:b/>
+          <w:bCs/>
+        </w:rPr>
+        <w:t xml:space="preserve">racja </w:t>
+      </w:r>
+      <w:r>
+        <w:rPr>
+          <w:b/>
+          <w:bCs/>
+        </w:rPr>
+        <w:t>nowego konta</w:t>
+      </w:r>
+      <w:r>
+        <w:t xml:space="preserve">: użytkownicy serwisu </w:t>
+      </w:r>
+      <w:r>
+        <w:t>powinni mieć możliwość utworze</w:t>
+      </w:r>
+      <w:r>
+        <w:t xml:space="preserve">nia konta po wprowadzeniu </w:t>
+      </w:r>
+      <w:r>
+        <w:t xml:space="preserve">odpowiednich danych. W przypadku konta klienta, użytkownik </w:t>
+      </w:r>
+      <w:r>
+        <w:t>powinien podać</w:t>
+      </w:r>
+      <w:r>
+        <w:t xml:space="preserve"> imię, nazwisko, adres email, hasło do konta, </w:t>
+      </w:r>
+      <w:r>
+        <w:t>oraz listę adres</w:t>
+      </w:r>
+      <w:r>
+        <w:t>ów (nazwa miasta, nazwa ulicy, numer budynku, opcjonalnie również numer mieszkania)</w:t>
+      </w:r>
+      <w:r>
+        <w:t xml:space="preserve">. Natomiast usługodawca powinien </w:t>
+      </w:r>
+      <w:r>
+        <w:t xml:space="preserve">wprowadzić </w:t>
+      </w:r>
+      <w:r>
+        <w:t>imię oraz nazwisko</w:t>
+      </w:r>
+      <w:r>
+        <w:t>, adres email, hasło</w:t>
+      </w:r>
+      <w:r>
+        <w:t xml:space="preserve">, </w:t>
+      </w:r>
+      <w:r>
+        <w:t xml:space="preserve">nazwę miasta, </w:t>
+      </w:r>
+      <w:r>
+        <w:t xml:space="preserve">numer telefonu, opis swojej osoby, </w:t>
+      </w:r>
+      <w:r>
+        <w:t>nazwę specjalizacji</w:t>
+      </w:r>
+      <w:r>
+        <w:t xml:space="preserve">, oraz wybrać </w:t>
+      </w:r>
+      <w:r>
+        <w:t>z przypisanej do niej listy</w:t>
+      </w:r>
+      <w:r>
+        <w:t xml:space="preserve"> usługi</w:t>
+      </w:r>
+      <w:r>
+        <w:t>, podając przy tym zakres cenowy ich realizacji.</w:t>
+      </w:r>
+      <w:r>
+        <w:t xml:space="preserve"> W oby przypadkach użytkowni</w:t>
+      </w:r>
+      <w:r>
+        <w:t>k</w:t>
+      </w:r>
+      <w:r>
+        <w:t xml:space="preserve"> powini</w:t>
+      </w:r>
+      <w:r>
+        <w:t>en</w:t>
+      </w:r>
+      <w:r>
+        <w:t xml:space="preserve"> podać wszystkie informacje oznaczone gwiazdką („*”)</w:t>
+      </w:r>
+      <w:r>
+        <w:t xml:space="preserve">. W przypadku nie wypełnienia któregoś z wymaganych </w:t>
+      </w:r>
+      <w:r>
+        <w:t xml:space="preserve"> </w:t>
+      </w:r>
+      <w:r>
+        <w:t>pól, na ekranie zwrócona zostanie informacja o błędzie. Po naciśnięciu przycisku „</w:t>
+      </w:r>
+      <w:r>
+        <w:t>Zarejestruj</w:t>
+      </w:r>
+      <w:r>
+        <w:t>”</w:t>
+      </w:r>
+      <w:r>
+        <w:t xml:space="preserve"> </w:t>
+      </w:r>
+      <w:r>
+        <w:t xml:space="preserve">w przypadku powodzenia operacji, na ekranie </w:t>
+      </w:r>
+      <w:r>
+        <w:t>powinno pojawić się ok</w:t>
+      </w:r>
+      <w:r>
+        <w:t>ienko</w:t>
+      </w:r>
+      <w:r>
+        <w:t xml:space="preserve"> z informacją oraz </w:t>
+      </w:r>
+      <w:r>
+        <w:t>możliwością przejścia do strony logowania przez naciśnięcie przycisku „Zaloguj”</w:t>
+      </w:r>
+      <w:r>
+        <w:t>,</w:t>
+      </w:r>
+    </w:p>
+    <w:p>
+      <w:pPr>
+        <w:pStyle w:val="Tre"/>
+        <w:numPr>
+          <w:ilvl w:val="0"/>
+          <w:numId w:val="7"/>
+        </w:numPr>
+        <w:ind w:left="924" w:hanging="357"/>
+      </w:pPr>
+      <w:r>
+        <w:rPr>
+          <w:b/>
+          <w:bCs/>
+        </w:rPr>
+        <w:t>logowanie do konta</w:t>
+      </w:r>
+      <w:r>
+        <w:t xml:space="preserve">: </w:t>
+      </w:r>
+      <w:r>
+        <w:t xml:space="preserve">serwis powinien </w:t>
+      </w:r>
+      <w:r>
+        <w:t xml:space="preserve">dać możliwość </w:t>
+      </w:r>
+      <w:r>
+        <w:t>zarejestrowa</w:t>
+      </w:r>
+      <w:r>
+        <w:t>nym</w:t>
+      </w:r>
+      <w:r>
+        <w:t xml:space="preserve"> użytkowni</w:t>
+      </w:r>
+      <w:r>
+        <w:t>kom</w:t>
+      </w:r>
+      <w:r>
+        <w:t xml:space="preserve"> </w:t>
+      </w:r>
+      <w:r>
+        <w:t xml:space="preserve">zalogowania się do swojego konta po podaniu adresu email oraz hasła. </w:t>
+      </w:r>
+      <w:r>
+        <w:t>W przypadku błędu, zostanie on wyświetlony na ekranie</w:t>
+      </w:r>
+      <w:r>
+        <w:t xml:space="preserve">, natomiast w przypadku powodzenia operacji, użytkownik </w:t>
+      </w:r>
+      <w:r>
+        <w:t>zosta</w:t>
+      </w:r>
+      <w:r>
+        <w:t>nie</w:t>
+      </w:r>
+      <w:r>
+        <w:t xml:space="preserve"> przekierowany na odpowiednią stronę główną – klienta lub specjalisty,</w:t>
+      </w:r>
+    </w:p>
+    <w:p>
+      <w:pPr>
+        <w:pStyle w:val="Tre"/>
+        <w:numPr>
+          <w:ilvl w:val="0"/>
+          <w:numId w:val="7"/>
+        </w:numPr>
+        <w:ind w:left="924" w:hanging="357"/>
+      </w:pPr>
+      <w:r>
+        <w:rPr>
+          <w:b/>
+          <w:bCs/>
+        </w:rPr>
+        <w:t>wyszukiwanie specjalistów</w:t>
+      </w:r>
+      <w:r>
+        <w:t>: klient po</w:t>
+      </w:r>
+      <w:r>
+        <w:t xml:space="preserve">winien </w:t>
+      </w:r>
+      <w:r>
+        <w:t>móc</w:t>
+      </w:r>
+      <w:r>
+        <w:t xml:space="preserve"> wyszuka</w:t>
+      </w:r>
+      <w:r>
+        <w:t>ć</w:t>
+      </w:r>
+      <w:r>
+        <w:t xml:space="preserve"> specjalistów według specjalizacji, </w:t>
+      </w:r>
+      <w:r>
+        <w:t>miasta oraz usługi</w:t>
+      </w:r>
+      <w:r>
+        <w:t>. Po</w:t>
+      </w:r>
+      <w:r>
+        <w:t xml:space="preserve"> </w:t>
+      </w:r>
+      <w:r>
+        <w:t>naciśnięciu na stro</w:t>
+      </w:r>
+      <w:r>
+        <w:t>nie głównej „wyszukaj usługę”</w:t>
+      </w:r>
+      <w:r>
+        <w:t xml:space="preserve">, </w:t>
+      </w:r>
+      <w:r>
+        <w:t xml:space="preserve">klient z listy specjalizacji powinien wybrać </w:t>
+      </w:r>
+      <w:r>
+        <w:t>jedną z nich. Następnie</w:t>
+      </w:r>
+      <w:r>
+        <w:t xml:space="preserve"> </w:t>
+      </w:r>
+      <w:r>
+        <w:t>zosta</w:t>
+      </w:r>
+      <w:r>
+        <w:t>nie on</w:t>
+      </w:r>
+      <w:r>
+        <w:t xml:space="preserve"> przekierowany </w:t>
+      </w:r>
+      <w:r>
+        <w:t xml:space="preserve">na stronę z wyświetloną listą specjalistów </w:t>
+      </w:r>
+      <w:r>
+        <w:t>przypisanych do wybranej specjalizacji</w:t>
+      </w:r>
+      <w:r>
+        <w:t>,</w:t>
+      </w:r>
+    </w:p>
+    <w:p>
+      <w:pPr>
+        <w:pStyle w:val="Tre"/>
+        <w:numPr>
+          <w:ilvl w:val="0"/>
+          <w:numId w:val="7"/>
+        </w:numPr>
+        <w:ind w:left="924" w:hanging="357"/>
+        <w:rPr>
+          <w:b/>
+          <w:bCs/>
+        </w:rPr>
+      </w:pPr>
+      <w:r>
+        <w:rPr>
+          <w:b/>
+          <w:bCs/>
+        </w:rPr>
+        <w:t>filtrowanie</w:t>
+      </w:r>
+      <w:r>
+        <w:rPr>
+          <w:b/>
+          <w:bCs/>
+        </w:rPr>
+        <w:t xml:space="preserve"> </w:t>
+      </w:r>
+      <w:r>
+        <w:rPr>
+          <w:b/>
+          <w:bCs/>
+        </w:rPr>
+        <w:t>wyników wyszukiwania</w:t>
+      </w:r>
+      <w:r>
+        <w:t>:</w:t>
+      </w:r>
+      <w:r>
+        <w:t xml:space="preserve"> </w:t>
+      </w:r>
+      <w:r>
+        <w:t xml:space="preserve">klient </w:t>
+      </w:r>
+      <w:r>
+        <w:t>powinien mieć opcję</w:t>
+      </w:r>
+      <w:r>
+        <w:t xml:space="preserve"> filtrowania listy</w:t>
+      </w:r>
+      <w:r>
+        <w:t xml:space="preserve"> </w:t>
+      </w:r>
+      <w:r>
+        <w:t>specjalistów w wyszukiwaniu</w:t>
+      </w:r>
+      <w:r>
+        <w:rPr>
+          <w:b/>
+          <w:bCs/>
+        </w:rPr>
+        <w:t xml:space="preserve"> </w:t>
+      </w:r>
+      <w:r>
+        <w:t>według miejscowości, specjalizacji oraz usługi. Po wybraniu odpowiednich kryteriów i kliknięciu w przycisk „wyszukaj”</w:t>
+      </w:r>
+      <w:r>
+        <w:t xml:space="preserve">, na ekranie wyświetlona zostanie lista </w:t>
+      </w:r>
+      <w:r>
+        <w:t>specjalistów spełniających wprowadzone filtry</w:t>
+      </w:r>
+      <w:r>
+        <w:t>,</w:t>
+      </w:r>
+    </w:p>
+    <w:p>
+      <w:pPr>
+        <w:pStyle w:val="Tre"/>
+        <w:numPr>
+          <w:ilvl w:val="0"/>
+          <w:numId w:val="7"/>
+        </w:numPr>
+        <w:ind w:left="924" w:hanging="357"/>
+        <w:rPr>
+          <w:b/>
+          <w:bCs/>
+        </w:rPr>
+      </w:pPr>
+      <w:r>
+        <w:rPr>
+          <w:b/>
+          <w:bCs/>
+        </w:rPr>
+        <w:t>przeglądanie listy specjalistów</w:t>
+      </w:r>
+      <w:r>
+        <w:t>:</w:t>
+      </w:r>
+      <w:r>
+        <w:t xml:space="preserve"> po wybraniu kryteriów wyszukiwania, użytkownik </w:t>
+      </w:r>
+      <w:r>
+        <w:t xml:space="preserve">powinien mieć możliwość przeglądania listy specjalistów, wraz </w:t>
+      </w:r>
+      <w:r>
+        <w:t xml:space="preserve">z podstawowymi </w:t>
+      </w:r>
+      <w:r>
+        <w:lastRenderedPageBreak/>
+        <w:t>informacjami o nich, takich jak imię, nazwisko, specjalizacja</w:t>
+      </w:r>
+      <w:r>
+        <w:t xml:space="preserve"> oraz</w:t>
+      </w:r>
+      <w:r>
+        <w:t xml:space="preserve"> </w:t>
+      </w:r>
+      <w:r>
+        <w:t>miejscowość działalności,</w:t>
+      </w:r>
+      <w:r>
+        <w:t xml:space="preserve"> </w:t>
+      </w:r>
+    </w:p>
+    <w:p>
+      <w:pPr>
+        <w:pStyle w:val="Tre"/>
+        <w:numPr>
+          <w:ilvl w:val="0"/>
+          <w:numId w:val="7"/>
+        </w:numPr>
+        <w:ind w:left="924" w:hanging="357"/>
+      </w:pPr>
+      <w:r>
+        <w:rPr>
+          <w:b/>
+          <w:bCs/>
+        </w:rPr>
+        <w:t>p</w:t>
+      </w:r>
+      <w:r>
+        <w:rPr>
+          <w:b/>
+          <w:bCs/>
+        </w:rPr>
+        <w:t>rzeglądanie kont specjalist</w:t>
+      </w:r>
+      <w:r>
+        <w:rPr>
+          <w:b/>
+          <w:bCs/>
+        </w:rPr>
+        <w:t>ów</w:t>
+      </w:r>
+      <w:r>
+        <w:t xml:space="preserve">: </w:t>
+      </w:r>
+      <w:r>
+        <w:t xml:space="preserve">serwis powinien umożliwić </w:t>
+      </w:r>
+      <w:r>
+        <w:t>klient</w:t>
+      </w:r>
+      <w:r>
+        <w:t>owi</w:t>
+      </w:r>
+      <w:r>
+        <w:t xml:space="preserve"> </w:t>
+      </w:r>
+      <w:r>
+        <w:t>odwiedz</w:t>
+      </w:r>
+      <w:r>
+        <w:t>enie</w:t>
+      </w:r>
+      <w:r>
+        <w:t xml:space="preserve"> profil</w:t>
+      </w:r>
+      <w:r>
+        <w:t>u</w:t>
+      </w:r>
+      <w:r>
+        <w:t xml:space="preserve"> każdego ze specjalistów</w:t>
+      </w:r>
+      <w:r>
+        <w:t xml:space="preserve"> z wyświetlonej </w:t>
+      </w:r>
+      <w:r>
+        <w:t>w wyszukiwaniu</w:t>
+      </w:r>
+      <w:r>
+        <w:t xml:space="preserve"> </w:t>
+      </w:r>
+      <w:r>
+        <w:t>listy.</w:t>
+      </w:r>
+      <w:r>
+        <w:t xml:space="preserve"> Po kliknięciu w przycisk „odwiedź profil” przy danym usługodawcy,</w:t>
+      </w:r>
+      <w:r>
+        <w:t xml:space="preserve"> </w:t>
+      </w:r>
+      <w:r>
+        <w:t xml:space="preserve">klient </w:t>
+      </w:r>
+      <w:r>
+        <w:t>zostanie przekierowany n</w:t>
+      </w:r>
+      <w:r>
+        <w:t>a stron</w:t>
+      </w:r>
+      <w:r>
+        <w:t>ę</w:t>
+      </w:r>
+      <w:r>
+        <w:t>,</w:t>
+      </w:r>
+      <w:r>
+        <w:t xml:space="preserve"> </w:t>
+      </w:r>
+      <w:r>
+        <w:t>na której wyświetlone zostaną szczegółowe informacje o specjaliście</w:t>
+      </w:r>
+      <w:r>
+        <w:t>, takie jak imię, nazwisko, adres email, numer telefonu, miasto działalności,</w:t>
+      </w:r>
+      <w:r>
+        <w:t xml:space="preserve"> opis, data rejestracji w serwisie,</w:t>
+      </w:r>
+      <w:r>
+        <w:t xml:space="preserve"> </w:t>
+      </w:r>
+      <w:r>
+        <w:t>specjalizacj</w:t>
+      </w:r>
+      <w:r>
+        <w:t>a</w:t>
+      </w:r>
+      <w:r>
+        <w:t>, list</w:t>
+      </w:r>
+      <w:r>
+        <w:t>a</w:t>
+      </w:r>
+      <w:r>
+        <w:t xml:space="preserve"> wykonywanych usług wraz z cenami,</w:t>
+      </w:r>
+      <w:r>
+        <w:t xml:space="preserve"> oceny innych klientów oraz kalendarz zarezerwowanych usług,</w:t>
+      </w:r>
+    </w:p>
+    <w:p>
+      <w:pPr>
+        <w:pStyle w:val="Tre"/>
+        <w:numPr>
+          <w:ilvl w:val="0"/>
+          <w:numId w:val="7"/>
+        </w:numPr>
+        <w:ind w:left="924" w:hanging="357"/>
+      </w:pPr>
+      <w:r>
+        <w:rPr>
+          <w:b/>
+          <w:bCs/>
+        </w:rPr>
+        <w:t>r</w:t>
+      </w:r>
+      <w:r>
+        <w:rPr>
+          <w:b/>
+          <w:bCs/>
+        </w:rPr>
+        <w:t>ejestracja wizyty</w:t>
+      </w:r>
+      <w:r>
+        <w:t xml:space="preserve">: klient powinien </w:t>
+      </w:r>
+      <w:r>
+        <w:t xml:space="preserve">mieć </w:t>
+      </w:r>
+      <w:r>
+        <w:t>dostęp do funkcji</w:t>
+      </w:r>
+      <w:r>
+        <w:t xml:space="preserve"> rezerwowania usług u danego specjalisty. Po wybraniu w kalendarzu </w:t>
+      </w:r>
+      <w:r>
+        <w:t xml:space="preserve">konkretnej daty, na ekranie wyświetli się formularz, </w:t>
+      </w:r>
+      <w:r>
+        <w:t xml:space="preserve">w którym klient powinien wybrać usługę, adres jej realizacji, oraz wprowadzić jej opis. </w:t>
+      </w:r>
+      <w:r>
+        <w:t xml:space="preserve">Po kliknięciu przycisku „zarezerwuj”, klient zostanie poinformowany o powodzeniu operacji, lub </w:t>
+      </w:r>
+      <w:r>
+        <w:t>o ewentualnych błędach w formularzu,</w:t>
+      </w:r>
+      <w:r>
+        <w:t xml:space="preserve"> </w:t>
+      </w:r>
+    </w:p>
+    <w:p>
+      <w:pPr>
+        <w:pStyle w:val="Tre"/>
+        <w:numPr>
+          <w:ilvl w:val="0"/>
+          <w:numId w:val="7"/>
+        </w:numPr>
+        <w:ind w:left="924" w:hanging="357"/>
+      </w:pPr>
+      <w:r>
+        <w:rPr>
+          <w:b/>
+          <w:bCs/>
+        </w:rPr>
+        <w:t>p</w:t>
+      </w:r>
+      <w:r>
+        <w:rPr>
+          <w:b/>
+          <w:bCs/>
+        </w:rPr>
+        <w:t>rzeglądanie listy zarezerwowanych wizyt</w:t>
+      </w:r>
+      <w:r>
+        <w:t xml:space="preserve">: </w:t>
+      </w:r>
+      <w:r>
+        <w:t>klient oraz specjalista</w:t>
+      </w:r>
+      <w:r>
+        <w:t xml:space="preserve"> </w:t>
+      </w:r>
+      <w:r>
+        <w:t xml:space="preserve">powinien móc przeglądać listę złożonych rezerwacji na usługi. </w:t>
+      </w:r>
+      <w:r>
+        <w:t>Po kliknięciu w rozsuwanym menu „moje rezerwacje”</w:t>
+      </w:r>
+      <w:r>
+        <w:t>,</w:t>
+      </w:r>
+      <w:r>
+        <w:t xml:space="preserve"> </w:t>
+      </w:r>
+      <w:r>
+        <w:t>zalogowany użytkownik</w:t>
+      </w:r>
+      <w:r>
+        <w:t xml:space="preserve"> zostanie przekierowany na stronę z kalendarzem wyświetlającym wizyty </w:t>
+      </w:r>
+      <w:r>
+        <w:t xml:space="preserve">użytkownika – </w:t>
+      </w:r>
+      <w:r>
+        <w:t>zaakceptowane</w:t>
+      </w:r>
+      <w:r>
+        <w:t xml:space="preserve">, </w:t>
+      </w:r>
+      <w:r>
+        <w:t>odrzucone</w:t>
+      </w:r>
+      <w:r>
+        <w:t xml:space="preserve">, oraz oczekujące </w:t>
+      </w:r>
+      <w:r>
+        <w:t>na akcję klienta lub specjalisty,</w:t>
+      </w:r>
+    </w:p>
+    <w:p>
+      <w:pPr>
+        <w:pStyle w:val="Tre"/>
+        <w:numPr>
+          <w:ilvl w:val="0"/>
+          <w:numId w:val="7"/>
+        </w:numPr>
+        <w:ind w:left="924" w:hanging="357"/>
+      </w:pPr>
+      <w:r>
+        <w:rPr>
+          <w:b/>
+          <w:bCs/>
+        </w:rPr>
+        <w:t>m</w:t>
+      </w:r>
+      <w:r>
+        <w:rPr>
+          <w:b/>
+          <w:bCs/>
+        </w:rPr>
+        <w:t>odyfikacja wizyt</w:t>
+      </w:r>
+      <w:r>
+        <w:t xml:space="preserve">: </w:t>
+      </w:r>
+      <w:r>
+        <w:t xml:space="preserve">system powinien </w:t>
+      </w:r>
+      <w:r>
+        <w:t>umożliwić</w:t>
+      </w:r>
+      <w:r>
+        <w:t xml:space="preserve"> </w:t>
+      </w:r>
+      <w:r>
+        <w:t>klientom oraz specjalistom</w:t>
+      </w:r>
+      <w:r>
+        <w:t xml:space="preserve"> </w:t>
+      </w:r>
+      <w:r>
+        <w:t>modyfikacj</w:t>
+      </w:r>
+      <w:r>
+        <w:t>ę</w:t>
+      </w:r>
+      <w:r>
+        <w:t xml:space="preserve"> wizyt. W przypadku specjalisty, powinien on móc </w:t>
+      </w:r>
+      <w:r>
+        <w:t>zaakceptować, odrzucić wizytę lub zmienić jej szczegóły (dat</w:t>
+      </w:r>
+      <w:r>
+        <w:t>ę wykonania, szacowaną cenę</w:t>
+      </w:r>
+      <w:r>
+        <w:t>)</w:t>
+      </w:r>
+      <w:r>
+        <w:t xml:space="preserve">, </w:t>
+      </w:r>
+      <w:r>
+        <w:t xml:space="preserve"> </w:t>
+      </w:r>
+      <w:r>
+        <w:t xml:space="preserve">natomiast klient </w:t>
+      </w:r>
+      <w:r>
+        <w:t>powinien być w stanie</w:t>
+      </w:r>
+      <w:r>
+        <w:t>, po zmianach wprowadzonych przez specjalist</w:t>
+      </w:r>
+      <w:r>
+        <w:t>ę</w:t>
+      </w:r>
+      <w:r>
+        <w:t>, do zaakceptowania ich, odrzucenia bądź wprowadzenia własnych zmian (</w:t>
+      </w:r>
+      <w:r>
+        <w:t xml:space="preserve">jak </w:t>
+      </w:r>
+      <w:r>
+        <w:t xml:space="preserve">zmiana </w:t>
+      </w:r>
+      <w:r>
+        <w:t>dat</w:t>
+      </w:r>
+      <w:r>
+        <w:t>y</w:t>
+      </w:r>
+      <w:r>
+        <w:t xml:space="preserve"> realizacji</w:t>
+      </w:r>
+      <w:r>
+        <w:t>)</w:t>
+      </w:r>
+      <w:r>
+        <w:t>,</w:t>
+      </w:r>
+    </w:p>
+    <w:p>
+      <w:pPr>
+        <w:pStyle w:val="Tre"/>
+        <w:numPr>
+          <w:ilvl w:val="0"/>
+          <w:numId w:val="7"/>
+        </w:numPr>
+        <w:ind w:left="924" w:hanging="357"/>
+      </w:pPr>
+      <w:r>
+        <w:rPr>
+          <w:b/>
+          <w:bCs/>
+        </w:rPr>
+        <w:t>wystawianie ocen</w:t>
+      </w:r>
+      <w:r>
+        <w:t>: po wykonaniu us</w:t>
+      </w:r>
+      <w:r>
+        <w:t xml:space="preserve">ługi, klient powinien mieć opcję </w:t>
+      </w:r>
+      <w:r>
+        <w:t xml:space="preserve">wystawienia oceny </w:t>
+      </w:r>
+      <w:r>
+        <w:t>specjaliście</w:t>
+      </w:r>
+      <w:r>
+        <w:t>. Po kliknięciu w daną usługę</w:t>
+      </w:r>
+      <w:r>
+        <w:t>, klient wypełni odpowiedni formularz</w:t>
+      </w:r>
+      <w:r>
+        <w:t xml:space="preserve"> poprzez </w:t>
+      </w:r>
+      <w:r>
+        <w:t xml:space="preserve">wybranie wartości liczbowej, wpisanie opinii w odpowiednim polu oraz </w:t>
+      </w:r>
+      <w:r>
+        <w:t xml:space="preserve"> </w:t>
+      </w:r>
+      <w:r>
+        <w:t>kliknięcie przycisku „wystaw opinie”,</w:t>
+      </w:r>
+    </w:p>
+    <w:p>
+      <w:pPr>
+        <w:pStyle w:val="Tre"/>
+        <w:numPr>
+          <w:ilvl w:val="0"/>
+          <w:numId w:val="7"/>
+        </w:numPr>
+        <w:ind w:left="924" w:hanging="357"/>
+      </w:pPr>
+      <w:r>
+        <w:rPr>
+          <w:b/>
+          <w:bCs/>
+        </w:rPr>
+        <w:t>wylogowanie</w:t>
+      </w:r>
+      <w:r>
+        <w:t xml:space="preserve">: zalogowany użytkownik </w:t>
+      </w:r>
+      <w:r>
+        <w:t xml:space="preserve">musi być w stanie wylogować się z serwisu. Po otworzeniu rozsuwanego menu i kliknięciu przycisku „wyloguj”, użytkownik zostanie wylogowany i przeniesiony </w:t>
+      </w:r>
+      <w:r>
+        <w:t>do strony logowania.</w:t>
+      </w:r>
+    </w:p>
+    <w:p>
+      <w:pPr>
+        <w:pStyle w:val="Tre"/>
+      </w:pPr>
+      <w:r>
+        <w:t xml:space="preserve">Przedstawione wyżej </w:t>
+      </w:r>
+      <w:r>
+        <w:t>funkcjonalności</w:t>
+      </w:r>
+      <w:r>
+        <w:t xml:space="preserve"> </w:t>
+      </w:r>
+      <w:r>
+        <w:t xml:space="preserve">będą niezbędne do właściwego funkcjonowania serwisu, a odpowiednia ich implementacja </w:t>
+      </w:r>
+      <w:r>
+        <w:t xml:space="preserve">znacząco przyczyni się </w:t>
+      </w:r>
+      <w:r>
+        <w:t xml:space="preserve">do stworzenia serwisu na miarę potrzeb </w:t>
+      </w:r>
+      <w:r>
+        <w:t>obecnego rynku.</w:t>
+      </w:r>
+    </w:p>
+    <w:p>
+      <w:pPr>
+        <w:pStyle w:val="Tre"/>
+      </w:pPr>
+    </w:p>
+    <w:p>
+      <w:pPr>
+        <w:pStyle w:val="Tre"/>
+      </w:pPr>
+    </w:p>
+    <w:p>
+      <w:pPr>
+        <w:pStyle w:val="Tre"/>
+      </w:pPr>
+    </w:p>
+    <w:p>
+      <w:pPr>
+        <w:pStyle w:val="Tre"/>
+      </w:pPr>
     </w:p>
     <w:p>
       <w:pPr>
@@ -5042,6 +6068,7 @@
       </w:pPr>
       <w:bookmarkStart w:id="10" w:name="_Toc171407582"/>
       <w:r>
+        <w:lastRenderedPageBreak/>
         <w:t>Przypadki użycia</w:t>
       </w:r>
       <w:bookmarkEnd w:id="10"/>
@@ -5353,7 +6380,6 @@
         <w:t xml:space="preserve">, oraz mechanizmy pozwalające na </w:t>
       </w:r>
       <w:r>
-        <w:lastRenderedPageBreak/>
         <w:t xml:space="preserve">pracę z nimi, jak </w:t>
       </w:r>
       <w:r>
@@ -5437,7 +6463,11 @@
         <w:t xml:space="preserve">. </w:t>
       </w:r>
       <w:r>
-        <w:t>Powstały w 1986 r. na Uniwersytecie Kalifornijskim</w:t>
+        <w:t xml:space="preserve">Powstały w 1986 r. na </w:t>
+      </w:r>
+      <w:r>
+        <w:lastRenderedPageBreak/>
+        <w:t>Uniwersytecie Kalifornijskim</w:t>
       </w:r>
       <w:r>
         <w:t xml:space="preserve"> </w:t>
@@ -5920,7 +6950,7 @@
           <w:noProof/>
         </w:rPr>
         <w:drawing>
-          <wp:inline distT="0" distB="0" distL="0" distR="0" wp14:anchorId="06FE84D4" wp14:editId="39DD8AAC">
+          <wp:inline distT="0" distB="0" distL="0" distR="0" wp14:anchorId="06FE84D4" wp14:editId="3DF9217D">
             <wp:extent cx="4527481" cy="2505785"/>
             <wp:effectExtent l="19050" t="19050" r="26035" b="27940"/>
             <wp:docPr id="224497213" name="Obraz 1" descr="DB-Engines Ranking trend 2023"/>
@@ -5976,7 +7006,6 @@
         <w:pStyle w:val="zdjcie"/>
       </w:pPr>
       <w:r>
-        <w:lastRenderedPageBreak/>
         <w:t xml:space="preserve">Rys. 4 – Popularność systemów </w:t>
       </w:r>
       <w:r>
@@ -6024,6 +7053,7 @@
         <w:t xml:space="preserve">cechy te </w:t>
       </w:r>
       <w:r>
+        <w:lastRenderedPageBreak/>
         <w:t>stanowiły głów</w:t>
       </w:r>
       <w:r>
@@ -9800,6 +10830,119 @@
 <file path=word/numbering.xml><?xml version="1.0" encoding="utf-8"?>
 <w:numbering xmlns:wpc="http://schemas.microsoft.com/office/word/2010/wordprocessingCanvas" xmlns:cx="http://schemas.microsoft.com/office/drawing/2014/chartex" xmlns:cx1="http://schemas.microsoft.com/office/drawing/2015/9/8/chartex" xmlns:cx2="http://schemas.microsoft.com/office/drawing/2015/10/21/chartex" xmlns:cx3="http://schemas.microsoft.com/office/drawing/2016/5/9/chartex" xmlns:cx4="http://schemas.microsoft.com/office/drawing/2016/5/10/chartex" xmlns:cx5="http://schemas.microsoft.com/office/drawing/2016/5/11/chartex" xmlns:cx6="http://schemas.microsoft.com/office/drawing/2016/5/12/chartex" xmlns:cx7="http://schemas.microsoft.com/office/drawing/2016/5/13/chartex" xmlns:cx8="http://schemas.microsoft.com/office/drawing/2016/5/14/chartex" xmlns:mc="http://schemas.openxmlformats.org/markup-compatibility/2006" xmlns:aink="http://schemas.microsoft.com/office/drawing/2016/ink" xmlns:am3d="http://schemas.microsoft.com/office/drawing/2017/model3d" xmlns:o="urn:schemas-microsoft-com:office:office" xmlns:oel="http://schemas.microsoft.com/office/2019/extlst" xmlns:r="http://schemas.openxmlformats.org/officeDocument/2006/relationships" xmlns:m="http://schemas.openxmlformats.org/officeDocument/2006/math" xmlns:v="urn:schemas-microsoft-com:vml" xmlns:wp14="http://schemas.microsoft.com/office/word/2010/wordprocessingDrawing" xmlns:wp="http://schemas.openxmlformats.org/drawingml/2006/wordprocessingDrawing" xmlns:w10="urn:schemas-microsoft-com:office:word" xmlns:w="http://schemas.openxmlformats.org/wordprocessingml/2006/main" xmlns:w14="http://schemas.microsoft.com/office/word/2010/wordml" xmlns:w15="http://schemas.microsoft.com/office/word/2012/wordml" xmlns:w16cex="http://schemas.microsoft.com/office/word/2018/wordml/cex" xmlns:w16cid="http://schemas.microsoft.com/office/word/2016/wordml/cid" xmlns:w16="http://schemas.microsoft.com/office/word/2018/wordml" xmlns:w16du="http://schemas.microsoft.com/office/word/2023/wordml/word16du" xmlns:w16sdtdh="http://schemas.microsoft.com/office/word/2020/wordml/sdtdatahash" xmlns:w16se="http://schemas.microsoft.com/office/word/2015/wordml/symex" xmlns:wpg="http://schemas.microsoft.com/office/word/2010/wordprocessingGroup" xmlns:wpi="http://schemas.microsoft.com/office/word/2010/wordprocessingInk" xmlns:wne="http://schemas.microsoft.com/office/word/2006/wordml" xmlns:wps="http://schemas.microsoft.com/office/word/2010/wordprocessingShape" mc:Ignorable="w14 w15 w16se w16cid w16 w16cex w16sdtdh w16du wp14">
   <w:abstractNum w:abstractNumId="0" w15:restartNumberingAfterBreak="0">
+    <w:nsid w:val="14547F85"/>
+    <w:multiLevelType w:val="hybridMultilevel"/>
+    <w:tmpl w:val="BE4045E4"/>
+    <w:lvl w:ilvl="0" w:tplc="04150001">
+      <w:start w:val="1"/>
+      <w:numFmt w:val="bullet"/>
+      <w:lvlText w:val=""/>
+      <w:lvlJc w:val="left"/>
+      <w:pPr>
+        <w:ind w:left="1287" w:hanging="360"/>
+      </w:pPr>
+      <w:rPr>
+        <w:rFonts w:ascii="Symbol" w:hAnsi="Symbol" w:hint="default"/>
+      </w:rPr>
+    </w:lvl>
+    <w:lvl w:ilvl="1" w:tplc="04150003" w:tentative="1">
+      <w:start w:val="1"/>
+      <w:numFmt w:val="bullet"/>
+      <w:lvlText w:val="o"/>
+      <w:lvlJc w:val="left"/>
+      <w:pPr>
+        <w:ind w:left="2007" w:hanging="360"/>
+      </w:pPr>
+      <w:rPr>
+        <w:rFonts w:ascii="Courier New" w:hAnsi="Courier New" w:cs="Courier New" w:hint="default"/>
+      </w:rPr>
+    </w:lvl>
+    <w:lvl w:ilvl="2" w:tplc="04150005" w:tentative="1">
+      <w:start w:val="1"/>
+      <w:numFmt w:val="bullet"/>
+      <w:lvlText w:val=""/>
+      <w:lvlJc w:val="left"/>
+      <w:pPr>
+        <w:ind w:left="2727" w:hanging="360"/>
+      </w:pPr>
+      <w:rPr>
+        <w:rFonts w:ascii="Wingdings" w:hAnsi="Wingdings" w:hint="default"/>
+      </w:rPr>
+    </w:lvl>
+    <w:lvl w:ilvl="3" w:tplc="04150001" w:tentative="1">
+      <w:start w:val="1"/>
+      <w:numFmt w:val="bullet"/>
+      <w:lvlText w:val=""/>
+      <w:lvlJc w:val="left"/>
+      <w:pPr>
+        <w:ind w:left="3447" w:hanging="360"/>
+      </w:pPr>
+      <w:rPr>
+        <w:rFonts w:ascii="Symbol" w:hAnsi="Symbol" w:hint="default"/>
+      </w:rPr>
+    </w:lvl>
+    <w:lvl w:ilvl="4" w:tplc="04150003" w:tentative="1">
+      <w:start w:val="1"/>
+      <w:numFmt w:val="bullet"/>
+      <w:lvlText w:val="o"/>
+      <w:lvlJc w:val="left"/>
+      <w:pPr>
+        <w:ind w:left="4167" w:hanging="360"/>
+      </w:pPr>
+      <w:rPr>
+        <w:rFonts w:ascii="Courier New" w:hAnsi="Courier New" w:cs="Courier New" w:hint="default"/>
+      </w:rPr>
+    </w:lvl>
+    <w:lvl w:ilvl="5" w:tplc="04150005" w:tentative="1">
+      <w:start w:val="1"/>
+      <w:numFmt w:val="bullet"/>
+      <w:lvlText w:val=""/>
+      <w:lvlJc w:val="left"/>
+      <w:pPr>
+        <w:ind w:left="4887" w:hanging="360"/>
+      </w:pPr>
+      <w:rPr>
+        <w:rFonts w:ascii="Wingdings" w:hAnsi="Wingdings" w:hint="default"/>
+      </w:rPr>
+    </w:lvl>
+    <w:lvl w:ilvl="6" w:tplc="04150001" w:tentative="1">
+      <w:start w:val="1"/>
+      <w:numFmt w:val="bullet"/>
+      <w:lvlText w:val=""/>
+      <w:lvlJc w:val="left"/>
+      <w:pPr>
+        <w:ind w:left="5607" w:hanging="360"/>
+      </w:pPr>
+      <w:rPr>
+        <w:rFonts w:ascii="Symbol" w:hAnsi="Symbol" w:hint="default"/>
+      </w:rPr>
+    </w:lvl>
+    <w:lvl w:ilvl="7" w:tplc="04150003" w:tentative="1">
+      <w:start w:val="1"/>
+      <w:numFmt w:val="bullet"/>
+      <w:lvlText w:val="o"/>
+      <w:lvlJc w:val="left"/>
+      <w:pPr>
+        <w:ind w:left="6327" w:hanging="360"/>
+      </w:pPr>
+      <w:rPr>
+        <w:rFonts w:ascii="Courier New" w:hAnsi="Courier New" w:cs="Courier New" w:hint="default"/>
+      </w:rPr>
+    </w:lvl>
+    <w:lvl w:ilvl="8" w:tplc="04150005" w:tentative="1">
+      <w:start w:val="1"/>
+      <w:numFmt w:val="bullet"/>
+      <w:lvlText w:val=""/>
+      <w:lvlJc w:val="left"/>
+      <w:pPr>
+        <w:ind w:left="7047" w:hanging="360"/>
+      </w:pPr>
+      <w:rPr>
+        <w:rFonts w:ascii="Wingdings" w:hAnsi="Wingdings" w:hint="default"/>
+      </w:rPr>
+    </w:lvl>
+  </w:abstractNum>
+  <w:abstractNum w:abstractNumId="1" w15:restartNumberingAfterBreak="0">
     <w:nsid w:val="581E471D"/>
     <w:multiLevelType w:val="multilevel"/>
     <w:tmpl w:val="A8927C5E"/>
@@ -9948,7 +11091,7 @@
       </w:rPr>
     </w:lvl>
   </w:abstractNum>
-  <w:abstractNum w:abstractNumId="1" w15:restartNumberingAfterBreak="0">
+  <w:abstractNum w:abstractNumId="2" w15:restartNumberingAfterBreak="0">
     <w:nsid w:val="5E4016B9"/>
     <w:multiLevelType w:val="multilevel"/>
     <w:tmpl w:val="D2F829BE"/>
@@ -10097,7 +11240,7 @@
       </w:rPr>
     </w:lvl>
   </w:abstractNum>
-  <w:abstractNum w:abstractNumId="2" w15:restartNumberingAfterBreak="0">
+  <w:abstractNum w:abstractNumId="3" w15:restartNumberingAfterBreak="0">
     <w:nsid w:val="66B57539"/>
     <w:multiLevelType w:val="multilevel"/>
     <w:tmpl w:val="56521EB8"/>
@@ -10219,7 +11362,7 @@
       </w:rPr>
     </w:lvl>
   </w:abstractNum>
-  <w:abstractNum w:abstractNumId="3" w15:restartNumberingAfterBreak="0">
+  <w:abstractNum w:abstractNumId="4" w15:restartNumberingAfterBreak="0">
     <w:nsid w:val="66CB4120"/>
     <w:multiLevelType w:val="multilevel"/>
     <w:tmpl w:val="49A263EA"/>
@@ -10368,7 +11511,7 @@
       </w:rPr>
     </w:lvl>
   </w:abstractNum>
-  <w:abstractNum w:abstractNumId="4" w15:restartNumberingAfterBreak="0">
+  <w:abstractNum w:abstractNumId="5" w15:restartNumberingAfterBreak="0">
     <w:nsid w:val="710F2683"/>
     <w:multiLevelType w:val="multilevel"/>
     <w:tmpl w:val="57C80062"/>
@@ -10517,7 +11660,7 @@
       </w:rPr>
     </w:lvl>
   </w:abstractNum>
-  <w:abstractNum w:abstractNumId="5" w15:restartNumberingAfterBreak="0">
+  <w:abstractNum w:abstractNumId="6" w15:restartNumberingAfterBreak="0">
     <w:nsid w:val="7D7D0742"/>
     <w:multiLevelType w:val="multilevel"/>
     <w:tmpl w:val="361AE3FC"/>
@@ -10667,22 +11810,25 @@
     </w:lvl>
   </w:abstractNum>
   <w:num w:numId="1" w16cid:durableId="477187169">
+    <w:abstractNumId w:val="3"/>
+  </w:num>
+  <w:num w:numId="2" w16cid:durableId="1455639576">
+    <w:abstractNumId w:val="1"/>
+  </w:num>
+  <w:num w:numId="3" w16cid:durableId="804084808">
+    <w:abstractNumId w:val="4"/>
+  </w:num>
+  <w:num w:numId="4" w16cid:durableId="2084331851">
+    <w:abstractNumId w:val="6"/>
+  </w:num>
+  <w:num w:numId="5" w16cid:durableId="2063209062">
+    <w:abstractNumId w:val="5"/>
+  </w:num>
+  <w:num w:numId="6" w16cid:durableId="1950698099">
     <w:abstractNumId w:val="2"/>
   </w:num>
-  <w:num w:numId="2" w16cid:durableId="1455639576">
+  <w:num w:numId="7" w16cid:durableId="476268392">
     <w:abstractNumId w:val="0"/>
-  </w:num>
-  <w:num w:numId="3" w16cid:durableId="804084808">
-    <w:abstractNumId w:val="3"/>
-  </w:num>
-  <w:num w:numId="4" w16cid:durableId="2084331851">
-    <w:abstractNumId w:val="5"/>
-  </w:num>
-  <w:num w:numId="5" w16cid:durableId="2063209062">
-    <w:abstractNumId w:val="4"/>
-  </w:num>
-  <w:num w:numId="6" w16cid:durableId="1950698099">
-    <w:abstractNumId w:val="1"/>
   </w:num>
 </w:numbering>
 </file>

</xml_diff>

<commit_message>
finished 5.2 and 5.3
</commit_message>
<xml_diff>
--- a/Daniel_Wielgosz_praca_magisterska.docx
+++ b/Daniel_Wielgosz_praca_magisterska.docx
@@ -452,7 +452,7 @@
             </w:rPr>
             <w:fldChar w:fldCharType="separate"/>
           </w:r>
-          <w:hyperlink w:anchor="_Toc175309916" w:history="1">
+          <w:hyperlink w:anchor="_Toc175341818" w:history="1">
             <w:r>
               <w:rPr>
                 <w:rStyle w:val="Hipercze"/>
@@ -496,7 +496,7 @@
                 <w:noProof/>
                 <w:webHidden/>
               </w:rPr>
-              <w:instrText xml:space="preserve"> PAGEREF _Toc175309916 \h </w:instrText>
+              <w:instrText xml:space="preserve"> PAGEREF _Toc175341818 \h </w:instrText>
             </w:r>
             <w:r>
               <w:rPr>
@@ -542,7 +542,7 @@
               <w:lang w:eastAsia="pl-PL"/>
             </w:rPr>
           </w:pPr>
-          <w:hyperlink w:anchor="_Toc175309917" w:history="1">
+          <w:hyperlink w:anchor="_Toc175341819" w:history="1">
             <w:r>
               <w:rPr>
                 <w:rStyle w:val="Hipercze"/>
@@ -586,7 +586,7 @@
                 <w:noProof/>
                 <w:webHidden/>
               </w:rPr>
-              <w:instrText xml:space="preserve"> PAGEREF _Toc175309917 \h </w:instrText>
+              <w:instrText xml:space="preserve"> PAGEREF _Toc175341819 \h </w:instrText>
             </w:r>
             <w:r>
               <w:rPr>
@@ -632,7 +632,7 @@
               <w:lang w:eastAsia="pl-PL"/>
             </w:rPr>
           </w:pPr>
-          <w:hyperlink w:anchor="_Toc175309918" w:history="1">
+          <w:hyperlink w:anchor="_Toc175341820" w:history="1">
             <w:r>
               <w:rPr>
                 <w:rStyle w:val="Hipercze"/>
@@ -676,7 +676,7 @@
                 <w:noProof/>
                 <w:webHidden/>
               </w:rPr>
-              <w:instrText xml:space="preserve"> PAGEREF _Toc175309918 \h </w:instrText>
+              <w:instrText xml:space="preserve"> PAGEREF _Toc175341820 \h </w:instrText>
             </w:r>
             <w:r>
               <w:rPr>
@@ -722,7 +722,7 @@
               <w:lang w:eastAsia="pl-PL"/>
             </w:rPr>
           </w:pPr>
-          <w:hyperlink w:anchor="_Toc175309919" w:history="1">
+          <w:hyperlink w:anchor="_Toc175341821" w:history="1">
             <w:r>
               <w:rPr>
                 <w:rStyle w:val="Hipercze"/>
@@ -766,7 +766,7 @@
                 <w:noProof/>
                 <w:webHidden/>
               </w:rPr>
-              <w:instrText xml:space="preserve"> PAGEREF _Toc175309919 \h </w:instrText>
+              <w:instrText xml:space="preserve"> PAGEREF _Toc175341821 \h </w:instrText>
             </w:r>
             <w:r>
               <w:rPr>
@@ -812,7 +812,7 @@
               <w:lang w:eastAsia="pl-PL"/>
             </w:rPr>
           </w:pPr>
-          <w:hyperlink w:anchor="_Toc175309920" w:history="1">
+          <w:hyperlink w:anchor="_Toc175341822" w:history="1">
             <w:r>
               <w:rPr>
                 <w:rStyle w:val="Hipercze"/>
@@ -856,7 +856,7 @@
                 <w:noProof/>
                 <w:webHidden/>
               </w:rPr>
-              <w:instrText xml:space="preserve"> PAGEREF _Toc175309920 \h </w:instrText>
+              <w:instrText xml:space="preserve"> PAGEREF _Toc175341822 \h </w:instrText>
             </w:r>
             <w:r>
               <w:rPr>
@@ -902,7 +902,7 @@
               <w:lang w:eastAsia="pl-PL"/>
             </w:rPr>
           </w:pPr>
-          <w:hyperlink w:anchor="_Toc175309921" w:history="1">
+          <w:hyperlink w:anchor="_Toc175341823" w:history="1">
             <w:r>
               <w:rPr>
                 <w:rStyle w:val="Hipercze"/>
@@ -946,7 +946,7 @@
                 <w:noProof/>
                 <w:webHidden/>
               </w:rPr>
-              <w:instrText xml:space="preserve"> PAGEREF _Toc175309921 \h </w:instrText>
+              <w:instrText xml:space="preserve"> PAGEREF _Toc175341823 \h </w:instrText>
             </w:r>
             <w:r>
               <w:rPr>
@@ -992,7 +992,7 @@
               <w:lang w:eastAsia="pl-PL"/>
             </w:rPr>
           </w:pPr>
-          <w:hyperlink w:anchor="_Toc175309922" w:history="1">
+          <w:hyperlink w:anchor="_Toc175341824" w:history="1">
             <w:r>
               <w:rPr>
                 <w:rStyle w:val="Hipercze"/>
@@ -1036,7 +1036,7 @@
                 <w:noProof/>
                 <w:webHidden/>
               </w:rPr>
-              <w:instrText xml:space="preserve"> PAGEREF _Toc175309922 \h </w:instrText>
+              <w:instrText xml:space="preserve"> PAGEREF _Toc175341824 \h </w:instrText>
             </w:r>
             <w:r>
               <w:rPr>
@@ -1082,7 +1082,7 @@
               <w:lang w:eastAsia="pl-PL"/>
             </w:rPr>
           </w:pPr>
-          <w:hyperlink w:anchor="_Toc175309923" w:history="1">
+          <w:hyperlink w:anchor="_Toc175341825" w:history="1">
             <w:r>
               <w:rPr>
                 <w:rStyle w:val="Hipercze"/>
@@ -1126,7 +1126,7 @@
                 <w:noProof/>
                 <w:webHidden/>
               </w:rPr>
-              <w:instrText xml:space="preserve"> PAGEREF _Toc175309923 \h </w:instrText>
+              <w:instrText xml:space="preserve"> PAGEREF _Toc175341825 \h </w:instrText>
             </w:r>
             <w:r>
               <w:rPr>
@@ -1172,7 +1172,7 @@
               <w:lang w:eastAsia="pl-PL"/>
             </w:rPr>
           </w:pPr>
-          <w:hyperlink w:anchor="_Toc175309924" w:history="1">
+          <w:hyperlink w:anchor="_Toc175341826" w:history="1">
             <w:r>
               <w:rPr>
                 <w:rStyle w:val="Hipercze"/>
@@ -1216,7 +1216,7 @@
                 <w:noProof/>
                 <w:webHidden/>
               </w:rPr>
-              <w:instrText xml:space="preserve"> PAGEREF _Toc175309924 \h </w:instrText>
+              <w:instrText xml:space="preserve"> PAGEREF _Toc175341826 \h </w:instrText>
             </w:r>
             <w:r>
               <w:rPr>
@@ -1262,7 +1262,7 @@
               <w:lang w:eastAsia="pl-PL"/>
             </w:rPr>
           </w:pPr>
-          <w:hyperlink w:anchor="_Toc175309925" w:history="1">
+          <w:hyperlink w:anchor="_Toc175341827" w:history="1">
             <w:r>
               <w:rPr>
                 <w:rStyle w:val="Hipercze"/>
@@ -1306,7 +1306,7 @@
                 <w:noProof/>
                 <w:webHidden/>
               </w:rPr>
-              <w:instrText xml:space="preserve"> PAGEREF _Toc175309925 \h </w:instrText>
+              <w:instrText xml:space="preserve"> PAGEREF _Toc175341827 \h </w:instrText>
             </w:r>
             <w:r>
               <w:rPr>
@@ -1352,7 +1352,7 @@
               <w:lang w:eastAsia="pl-PL"/>
             </w:rPr>
           </w:pPr>
-          <w:hyperlink w:anchor="_Toc175309926" w:history="1">
+          <w:hyperlink w:anchor="_Toc175341828" w:history="1">
             <w:r>
               <w:rPr>
                 <w:rStyle w:val="Hipercze"/>
@@ -1396,7 +1396,7 @@
                 <w:noProof/>
                 <w:webHidden/>
               </w:rPr>
-              <w:instrText xml:space="preserve"> PAGEREF _Toc175309926 \h </w:instrText>
+              <w:instrText xml:space="preserve"> PAGEREF _Toc175341828 \h </w:instrText>
             </w:r>
             <w:r>
               <w:rPr>
@@ -1442,7 +1442,7 @@
               <w:lang w:eastAsia="pl-PL"/>
             </w:rPr>
           </w:pPr>
-          <w:hyperlink w:anchor="_Toc175309927" w:history="1">
+          <w:hyperlink w:anchor="_Toc175341829" w:history="1">
             <w:r>
               <w:rPr>
                 <w:rStyle w:val="Hipercze"/>
@@ -1486,7 +1486,7 @@
                 <w:noProof/>
                 <w:webHidden/>
               </w:rPr>
-              <w:instrText xml:space="preserve"> PAGEREF _Toc175309927 \h </w:instrText>
+              <w:instrText xml:space="preserve"> PAGEREF _Toc175341829 \h </w:instrText>
             </w:r>
             <w:r>
               <w:rPr>
@@ -1532,7 +1532,7 @@
               <w:lang w:eastAsia="pl-PL"/>
             </w:rPr>
           </w:pPr>
-          <w:hyperlink w:anchor="_Toc175309928" w:history="1">
+          <w:hyperlink w:anchor="_Toc175341830" w:history="1">
             <w:r>
               <w:rPr>
                 <w:rStyle w:val="Hipercze"/>
@@ -1576,7 +1576,7 @@
                 <w:noProof/>
                 <w:webHidden/>
               </w:rPr>
-              <w:instrText xml:space="preserve"> PAGEREF _Toc175309928 \h </w:instrText>
+              <w:instrText xml:space="preserve"> PAGEREF _Toc175341830 \h </w:instrText>
             </w:r>
             <w:r>
               <w:rPr>
@@ -1622,7 +1622,7 @@
               <w:lang w:eastAsia="pl-PL"/>
             </w:rPr>
           </w:pPr>
-          <w:hyperlink w:anchor="_Toc175309929" w:history="1">
+          <w:hyperlink w:anchor="_Toc175341831" w:history="1">
             <w:r>
               <w:rPr>
                 <w:rStyle w:val="Hipercze"/>
@@ -1666,7 +1666,7 @@
                 <w:noProof/>
                 <w:webHidden/>
               </w:rPr>
-              <w:instrText xml:space="preserve"> PAGEREF _Toc175309929 \h </w:instrText>
+              <w:instrText xml:space="preserve"> PAGEREF _Toc175341831 \h </w:instrText>
             </w:r>
             <w:r>
               <w:rPr>
@@ -1712,7 +1712,7 @@
               <w:lang w:eastAsia="pl-PL"/>
             </w:rPr>
           </w:pPr>
-          <w:hyperlink w:anchor="_Toc175309930" w:history="1">
+          <w:hyperlink w:anchor="_Toc175341832" w:history="1">
             <w:r>
               <w:rPr>
                 <w:rStyle w:val="Hipercze"/>
@@ -1756,7 +1756,7 @@
                 <w:noProof/>
                 <w:webHidden/>
               </w:rPr>
-              <w:instrText xml:space="preserve"> PAGEREF _Toc175309930 \h </w:instrText>
+              <w:instrText xml:space="preserve"> PAGEREF _Toc175341832 \h </w:instrText>
             </w:r>
             <w:r>
               <w:rPr>
@@ -1802,7 +1802,7 @@
               <w:lang w:eastAsia="pl-PL"/>
             </w:rPr>
           </w:pPr>
-          <w:hyperlink w:anchor="_Toc175309931" w:history="1">
+          <w:hyperlink w:anchor="_Toc175341833" w:history="1">
             <w:r>
               <w:rPr>
                 <w:rStyle w:val="Hipercze"/>
@@ -1846,7 +1846,7 @@
                 <w:noProof/>
                 <w:webHidden/>
               </w:rPr>
-              <w:instrText xml:space="preserve"> PAGEREF _Toc175309931 \h </w:instrText>
+              <w:instrText xml:space="preserve"> PAGEREF _Toc175341833 \h </w:instrText>
             </w:r>
             <w:r>
               <w:rPr>
@@ -1892,7 +1892,7 @@
               <w:lang w:eastAsia="pl-PL"/>
             </w:rPr>
           </w:pPr>
-          <w:hyperlink w:anchor="_Toc175309932" w:history="1">
+          <w:hyperlink w:anchor="_Toc175341834" w:history="1">
             <w:r>
               <w:rPr>
                 <w:rStyle w:val="Hipercze"/>
@@ -1936,7 +1936,7 @@
                 <w:noProof/>
                 <w:webHidden/>
               </w:rPr>
-              <w:instrText xml:space="preserve"> PAGEREF _Toc175309932 \h </w:instrText>
+              <w:instrText xml:space="preserve"> PAGEREF _Toc175341834 \h </w:instrText>
             </w:r>
             <w:r>
               <w:rPr>
@@ -1982,7 +1982,7 @@
               <w:lang w:eastAsia="pl-PL"/>
             </w:rPr>
           </w:pPr>
-          <w:hyperlink w:anchor="_Toc175309933" w:history="1">
+          <w:hyperlink w:anchor="_Toc175341835" w:history="1">
             <w:r>
               <w:rPr>
                 <w:rStyle w:val="Hipercze"/>
@@ -2026,7 +2026,7 @@
                 <w:noProof/>
                 <w:webHidden/>
               </w:rPr>
-              <w:instrText xml:space="preserve"> PAGEREF _Toc175309933 \h </w:instrText>
+              <w:instrText xml:space="preserve"> PAGEREF _Toc175341835 \h </w:instrText>
             </w:r>
             <w:r>
               <w:rPr>
@@ -2072,7 +2072,7 @@
               <w:lang w:eastAsia="pl-PL"/>
             </w:rPr>
           </w:pPr>
-          <w:hyperlink w:anchor="_Toc175309934" w:history="1">
+          <w:hyperlink w:anchor="_Toc175341836" w:history="1">
             <w:r>
               <w:rPr>
                 <w:rStyle w:val="Hipercze"/>
@@ -2116,7 +2116,7 @@
                 <w:noProof/>
                 <w:webHidden/>
               </w:rPr>
-              <w:instrText xml:space="preserve"> PAGEREF _Toc175309934 \h </w:instrText>
+              <w:instrText xml:space="preserve"> PAGEREF _Toc175341836 \h </w:instrText>
             </w:r>
             <w:r>
               <w:rPr>
@@ -2136,7 +2136,7 @@
                 <w:noProof/>
                 <w:webHidden/>
               </w:rPr>
-              <w:t>30</w:t>
+              <w:t>31</w:t>
             </w:r>
             <w:r>
               <w:rPr>
@@ -2162,7 +2162,7 @@
               <w:lang w:eastAsia="pl-PL"/>
             </w:rPr>
           </w:pPr>
-          <w:hyperlink w:anchor="_Toc175309935" w:history="1">
+          <w:hyperlink w:anchor="_Toc175341837" w:history="1">
             <w:r>
               <w:rPr>
                 <w:rStyle w:val="Hipercze"/>
@@ -2206,7 +2206,7 @@
                 <w:noProof/>
                 <w:webHidden/>
               </w:rPr>
-              <w:instrText xml:space="preserve"> PAGEREF _Toc175309935 \h </w:instrText>
+              <w:instrText xml:space="preserve"> PAGEREF _Toc175341837 \h </w:instrText>
             </w:r>
             <w:r>
               <w:rPr>
@@ -2226,7 +2226,7 @@
                 <w:noProof/>
                 <w:webHidden/>
               </w:rPr>
-              <w:t>30</w:t>
+              <w:t>31</w:t>
             </w:r>
             <w:r>
               <w:rPr>
@@ -2252,7 +2252,7 @@
               <w:lang w:eastAsia="pl-PL"/>
             </w:rPr>
           </w:pPr>
-          <w:hyperlink w:anchor="_Toc175309936" w:history="1">
+          <w:hyperlink w:anchor="_Toc175341838" w:history="1">
             <w:r>
               <w:rPr>
                 <w:rStyle w:val="Hipercze"/>
@@ -2296,7 +2296,7 @@
                 <w:noProof/>
                 <w:webHidden/>
               </w:rPr>
-              <w:instrText xml:space="preserve"> PAGEREF _Toc175309936 \h </w:instrText>
+              <w:instrText xml:space="preserve"> PAGEREF _Toc175341838 \h </w:instrText>
             </w:r>
             <w:r>
               <w:rPr>
@@ -2316,7 +2316,7 @@
                 <w:noProof/>
                 <w:webHidden/>
               </w:rPr>
-              <w:t>30</w:t>
+              <w:t>31</w:t>
             </w:r>
             <w:r>
               <w:rPr>
@@ -2342,7 +2342,7 @@
               <w:lang w:eastAsia="pl-PL"/>
             </w:rPr>
           </w:pPr>
-          <w:hyperlink w:anchor="_Toc175309937" w:history="1">
+          <w:hyperlink w:anchor="_Toc175341839" w:history="1">
             <w:r>
               <w:rPr>
                 <w:rStyle w:val="Hipercze"/>
@@ -2386,7 +2386,7 @@
                 <w:noProof/>
                 <w:webHidden/>
               </w:rPr>
-              <w:instrText xml:space="preserve"> PAGEREF _Toc175309937 \h </w:instrText>
+              <w:instrText xml:space="preserve"> PAGEREF _Toc175341839 \h </w:instrText>
             </w:r>
             <w:r>
               <w:rPr>
@@ -2406,7 +2406,7 @@
                 <w:noProof/>
                 <w:webHidden/>
               </w:rPr>
-              <w:t>31</w:t>
+              <w:t>32</w:t>
             </w:r>
             <w:r>
               <w:rPr>
@@ -2432,7 +2432,7 @@
               <w:lang w:eastAsia="pl-PL"/>
             </w:rPr>
           </w:pPr>
-          <w:hyperlink w:anchor="_Toc175309938" w:history="1">
+          <w:hyperlink w:anchor="_Toc175341840" w:history="1">
             <w:r>
               <w:rPr>
                 <w:rStyle w:val="Hipercze"/>
@@ -2476,7 +2476,7 @@
                 <w:noProof/>
                 <w:webHidden/>
               </w:rPr>
-              <w:instrText xml:space="preserve"> PAGEREF _Toc175309938 \h </w:instrText>
+              <w:instrText xml:space="preserve"> PAGEREF _Toc175341840 \h </w:instrText>
             </w:r>
             <w:r>
               <w:rPr>
@@ -2496,7 +2496,7 @@
                 <w:noProof/>
                 <w:webHidden/>
               </w:rPr>
-              <w:t>31</w:t>
+              <w:t>32</w:t>
             </w:r>
             <w:r>
               <w:rPr>
@@ -2522,7 +2522,7 @@
               <w:lang w:eastAsia="pl-PL"/>
             </w:rPr>
           </w:pPr>
-          <w:hyperlink w:anchor="_Toc175309939" w:history="1">
+          <w:hyperlink w:anchor="_Toc175341841" w:history="1">
             <w:r>
               <w:rPr>
                 <w:rStyle w:val="Hipercze"/>
@@ -2566,7 +2566,7 @@
                 <w:noProof/>
                 <w:webHidden/>
               </w:rPr>
-              <w:instrText xml:space="preserve"> PAGEREF _Toc175309939 \h </w:instrText>
+              <w:instrText xml:space="preserve"> PAGEREF _Toc175341841 \h </w:instrText>
             </w:r>
             <w:r>
               <w:rPr>
@@ -2586,7 +2586,7 @@
                 <w:noProof/>
                 <w:webHidden/>
               </w:rPr>
-              <w:t>31</w:t>
+              <w:t>32</w:t>
             </w:r>
             <w:r>
               <w:rPr>
@@ -2612,7 +2612,7 @@
               <w:lang w:eastAsia="pl-PL"/>
             </w:rPr>
           </w:pPr>
-          <w:hyperlink w:anchor="_Toc175309940" w:history="1">
+          <w:hyperlink w:anchor="_Toc175341842" w:history="1">
             <w:r>
               <w:rPr>
                 <w:rStyle w:val="Hipercze"/>
@@ -2656,7 +2656,7 @@
                 <w:noProof/>
                 <w:webHidden/>
               </w:rPr>
-              <w:instrText xml:space="preserve"> PAGEREF _Toc175309940 \h </w:instrText>
+              <w:instrText xml:space="preserve"> PAGEREF _Toc175341842 \h </w:instrText>
             </w:r>
             <w:r>
               <w:rPr>
@@ -2676,7 +2676,7 @@
                 <w:noProof/>
                 <w:webHidden/>
               </w:rPr>
-              <w:t>31</w:t>
+              <w:t>33</w:t>
             </w:r>
             <w:r>
               <w:rPr>
@@ -2702,7 +2702,7 @@
               <w:lang w:eastAsia="pl-PL"/>
             </w:rPr>
           </w:pPr>
-          <w:hyperlink w:anchor="_Toc175309941" w:history="1">
+          <w:hyperlink w:anchor="_Toc175341843" w:history="1">
             <w:r>
               <w:rPr>
                 <w:rStyle w:val="Hipercze"/>
@@ -2746,7 +2746,7 @@
                 <w:noProof/>
                 <w:webHidden/>
               </w:rPr>
-              <w:instrText xml:space="preserve"> PAGEREF _Toc175309941 \h </w:instrText>
+              <w:instrText xml:space="preserve"> PAGEREF _Toc175341843 \h </w:instrText>
             </w:r>
             <w:r>
               <w:rPr>
@@ -2766,7 +2766,7 @@
                 <w:noProof/>
                 <w:webHidden/>
               </w:rPr>
-              <w:t>31</w:t>
+              <w:t>33</w:t>
             </w:r>
             <w:r>
               <w:rPr>
@@ -2792,7 +2792,7 @@
               <w:lang w:eastAsia="pl-PL"/>
             </w:rPr>
           </w:pPr>
-          <w:hyperlink w:anchor="_Toc175309942" w:history="1">
+          <w:hyperlink w:anchor="_Toc175341844" w:history="1">
             <w:r>
               <w:rPr>
                 <w:rStyle w:val="Hipercze"/>
@@ -2836,7 +2836,7 @@
                 <w:noProof/>
                 <w:webHidden/>
               </w:rPr>
-              <w:instrText xml:space="preserve"> PAGEREF _Toc175309942 \h </w:instrText>
+              <w:instrText xml:space="preserve"> PAGEREF _Toc175341844 \h </w:instrText>
             </w:r>
             <w:r>
               <w:rPr>
@@ -2856,7 +2856,7 @@
                 <w:noProof/>
                 <w:webHidden/>
               </w:rPr>
-              <w:t>31</w:t>
+              <w:t>33</w:t>
             </w:r>
             <w:r>
               <w:rPr>
@@ -2882,7 +2882,7 @@
               <w:lang w:eastAsia="pl-PL"/>
             </w:rPr>
           </w:pPr>
-          <w:hyperlink w:anchor="_Toc175309943" w:history="1">
+          <w:hyperlink w:anchor="_Toc175341845" w:history="1">
             <w:r>
               <w:rPr>
                 <w:rStyle w:val="Hipercze"/>
@@ -2926,7 +2926,7 @@
                 <w:noProof/>
                 <w:webHidden/>
               </w:rPr>
-              <w:instrText xml:space="preserve"> PAGEREF _Toc175309943 \h </w:instrText>
+              <w:instrText xml:space="preserve"> PAGEREF _Toc175341845 \h </w:instrText>
             </w:r>
             <w:r>
               <w:rPr>
@@ -2946,7 +2946,7 @@
                 <w:noProof/>
                 <w:webHidden/>
               </w:rPr>
-              <w:t>31</w:t>
+              <w:t>33</w:t>
             </w:r>
             <w:r>
               <w:rPr>
@@ -2972,7 +2972,7 @@
               <w:lang w:eastAsia="pl-PL"/>
             </w:rPr>
           </w:pPr>
-          <w:hyperlink w:anchor="_Toc175309944" w:history="1">
+          <w:hyperlink w:anchor="_Toc175341846" w:history="1">
             <w:r>
               <w:rPr>
                 <w:rStyle w:val="Hipercze"/>
@@ -3016,7 +3016,7 @@
                 <w:noProof/>
                 <w:webHidden/>
               </w:rPr>
-              <w:instrText xml:space="preserve"> PAGEREF _Toc175309944 \h </w:instrText>
+              <w:instrText xml:space="preserve"> PAGEREF _Toc175341846 \h </w:instrText>
             </w:r>
             <w:r>
               <w:rPr>
@@ -3036,7 +3036,7 @@
                 <w:noProof/>
                 <w:webHidden/>
               </w:rPr>
-              <w:t>31</w:t>
+              <w:t>33</w:t>
             </w:r>
             <w:r>
               <w:rPr>
@@ -3062,7 +3062,7 @@
               <w:lang w:eastAsia="pl-PL"/>
             </w:rPr>
           </w:pPr>
-          <w:hyperlink w:anchor="_Toc175309945" w:history="1">
+          <w:hyperlink w:anchor="_Toc175341847" w:history="1">
             <w:r>
               <w:rPr>
                 <w:rStyle w:val="Hipercze"/>
@@ -3106,7 +3106,7 @@
                 <w:noProof/>
                 <w:webHidden/>
               </w:rPr>
-              <w:instrText xml:space="preserve"> PAGEREF _Toc175309945 \h </w:instrText>
+              <w:instrText xml:space="preserve"> PAGEREF _Toc175341847 \h </w:instrText>
             </w:r>
             <w:r>
               <w:rPr>
@@ -3126,7 +3126,7 @@
                 <w:noProof/>
                 <w:webHidden/>
               </w:rPr>
-              <w:t>31</w:t>
+              <w:t>33</w:t>
             </w:r>
             <w:r>
               <w:rPr>
@@ -3152,7 +3152,7 @@
               <w:lang w:eastAsia="pl-PL"/>
             </w:rPr>
           </w:pPr>
-          <w:hyperlink w:anchor="_Toc175309946" w:history="1">
+          <w:hyperlink w:anchor="_Toc175341848" w:history="1">
             <w:r>
               <w:rPr>
                 <w:rStyle w:val="Hipercze"/>
@@ -3196,7 +3196,7 @@
                 <w:noProof/>
                 <w:webHidden/>
               </w:rPr>
-              <w:instrText xml:space="preserve"> PAGEREF _Toc175309946 \h </w:instrText>
+              <w:instrText xml:space="preserve"> PAGEREF _Toc175341848 \h </w:instrText>
             </w:r>
             <w:r>
               <w:rPr>
@@ -3216,7 +3216,7 @@
                 <w:noProof/>
                 <w:webHidden/>
               </w:rPr>
-              <w:t>31</w:t>
+              <w:t>33</w:t>
             </w:r>
             <w:r>
               <w:rPr>
@@ -3282,7 +3282,7 @@
       <w:pPr>
         <w:pStyle w:val="Nagwek1"/>
       </w:pPr>
-      <w:bookmarkStart w:id="0" w:name="_Toc175309916"/>
+      <w:bookmarkStart w:id="0" w:name="_Toc175341818"/>
       <w:r>
         <w:t>Wstęp</w:t>
       </w:r>
@@ -3423,7 +3423,7 @@
       <w:pPr>
         <w:pStyle w:val="Nagwek2"/>
       </w:pPr>
-      <w:bookmarkStart w:id="1" w:name="_Toc175309917"/>
+      <w:bookmarkStart w:id="1" w:name="_Toc175341819"/>
       <w:r>
         <w:t>Uzasadnienie wyboru tematu</w:t>
       </w:r>
@@ -3689,7 +3689,7 @@
       <w:pPr>
         <w:pStyle w:val="Nagwek2"/>
       </w:pPr>
-      <w:bookmarkStart w:id="2" w:name="_Toc175309918"/>
+      <w:bookmarkStart w:id="2" w:name="_Toc175341820"/>
       <w:r>
         <w:t>Cel zaprojektowania strony internetowej</w:t>
       </w:r>
@@ -3820,7 +3820,7 @@
       <w:pPr>
         <w:pStyle w:val="Nagwek2"/>
       </w:pPr>
-      <w:bookmarkStart w:id="3" w:name="_Toc175309919"/>
+      <w:bookmarkStart w:id="3" w:name="_Toc175341821"/>
       <w:r>
         <w:t>Zakres pracy</w:t>
       </w:r>
@@ -3972,7 +3972,7 @@
       <w:pPr>
         <w:pStyle w:val="Nagwek1"/>
       </w:pPr>
-      <w:bookmarkStart w:id="4" w:name="_Toc175309920"/>
+      <w:bookmarkStart w:id="4" w:name="_Toc175341822"/>
       <w:r>
         <w:lastRenderedPageBreak/>
         <w:t>Opis istniejących rozwiązań na rynku</w:t>
@@ -4077,7 +4077,7 @@
       <w:pPr>
         <w:pStyle w:val="Nagwek2"/>
       </w:pPr>
-      <w:bookmarkStart w:id="5" w:name="_Toc175309921"/>
+      <w:bookmarkStart w:id="5" w:name="_Toc175341823"/>
       <w:r>
         <w:t>Fixly</w:t>
       </w:r>
@@ -4438,7 +4438,7 @@
       <w:pPr>
         <w:pStyle w:val="Nagwek2"/>
       </w:pPr>
-      <w:bookmarkStart w:id="6" w:name="_Toc175309922"/>
+      <w:bookmarkStart w:id="6" w:name="_Toc175341824"/>
       <w:r>
         <w:t>Oferteo</w:t>
       </w:r>
@@ -4731,7 +4731,7 @@
       <w:pPr>
         <w:pStyle w:val="Nagwek2"/>
       </w:pPr>
-      <w:bookmarkStart w:id="7" w:name="_Toc175309923"/>
+      <w:bookmarkStart w:id="7" w:name="_Toc175341825"/>
       <w:r>
         <w:lastRenderedPageBreak/>
         <w:t>Homerun</w:t>
@@ -4988,7 +4988,7 @@
       <w:pPr>
         <w:pStyle w:val="Nagwek2"/>
       </w:pPr>
-      <w:bookmarkStart w:id="8" w:name="_Toc175309924"/>
+      <w:bookmarkStart w:id="8" w:name="_Toc175341826"/>
       <w:r>
         <w:t>Podsumowanie i porównanie</w:t>
       </w:r>
@@ -5260,7 +5260,7 @@
       <w:pPr>
         <w:pStyle w:val="Nagwek1"/>
       </w:pPr>
-      <w:bookmarkStart w:id="9" w:name="_Toc175309925"/>
+      <w:bookmarkStart w:id="9" w:name="_Toc175341827"/>
       <w:r>
         <w:lastRenderedPageBreak/>
         <w:t>Projekt aplikacji</w:t>
@@ -5271,7 +5271,7 @@
       <w:pPr>
         <w:pStyle w:val="Nagwek2"/>
       </w:pPr>
-      <w:bookmarkStart w:id="10" w:name="_Toc175309926"/>
+      <w:bookmarkStart w:id="10" w:name="_Toc175341828"/>
       <w:r>
         <w:t>Wymagania funkcjonalne i niefunkcjonalne</w:t>
       </w:r>
@@ -5284,7 +5284,7 @@
       <w:pPr>
         <w:pStyle w:val="Nagwek3"/>
       </w:pPr>
-      <w:bookmarkStart w:id="11" w:name="_Toc175309927"/>
+      <w:bookmarkStart w:id="11" w:name="_Toc175341829"/>
       <w:r>
         <w:t>Wymagania funkcjonalne</w:t>
       </w:r>
@@ -6337,7 +6337,7 @@
       <w:pPr>
         <w:pStyle w:val="Nagwek3"/>
       </w:pPr>
-      <w:bookmarkStart w:id="12" w:name="_Toc175309928"/>
+      <w:bookmarkStart w:id="12" w:name="_Toc175341830"/>
       <w:r>
         <w:lastRenderedPageBreak/>
         <w:t>Wymagania niefunkcjonalne</w:t>
@@ -6755,7 +6755,7 @@
       <w:pPr>
         <w:pStyle w:val="Nagwek2"/>
       </w:pPr>
-      <w:bookmarkStart w:id="13" w:name="_Toc175309929"/>
+      <w:bookmarkStart w:id="13" w:name="_Toc175341831"/>
       <w:r>
         <w:t>Przypadki użycia</w:t>
       </w:r>
@@ -13066,7 +13066,7 @@
       <w:pPr>
         <w:pStyle w:val="Nagwek1"/>
       </w:pPr>
-      <w:bookmarkStart w:id="14" w:name="_Toc175309930"/>
+      <w:bookmarkStart w:id="14" w:name="_Toc175341832"/>
       <w:r>
         <w:lastRenderedPageBreak/>
         <w:t>Użyte technologie informatyczne</w:t>
@@ -13280,7 +13280,7 @@
       <w:pPr>
         <w:pStyle w:val="Nagwek2"/>
       </w:pPr>
-      <w:bookmarkStart w:id="15" w:name="_Toc175309931"/>
+      <w:bookmarkStart w:id="15" w:name="_Toc175341833"/>
       <w:r>
         <w:t>PostgresDB</w:t>
       </w:r>
@@ -13861,7 +13861,7 @@
           <w:noProof/>
         </w:rPr>
         <w:drawing>
-          <wp:inline distT="0" distB="0" distL="0" distR="0" wp14:anchorId="06FE84D4" wp14:editId="2C7C579F">
+          <wp:inline distT="0" distB="0" distL="0" distR="0" wp14:anchorId="06FE84D4" wp14:editId="49B13D13">
             <wp:extent cx="4527481" cy="2505785"/>
             <wp:effectExtent l="19050" t="19050" r="26035" b="27940"/>
             <wp:docPr id="224497213" name="Obraz 1" descr="DB-Engines Ranking trend 2023"/>
@@ -13999,7 +13999,7 @@
       <w:pPr>
         <w:pStyle w:val="Nagwek2"/>
       </w:pPr>
-      <w:bookmarkStart w:id="16" w:name="_Toc175309932"/>
+      <w:bookmarkStart w:id="16" w:name="_Toc175341834"/>
       <w:r>
         <w:lastRenderedPageBreak/>
         <w:t>Golang</w:t>
@@ -14794,7 +14794,7 @@
       <w:pPr>
         <w:pStyle w:val="Nagwek2"/>
       </w:pPr>
-      <w:bookmarkStart w:id="17" w:name="_Toc175309933"/>
+      <w:bookmarkStart w:id="17" w:name="_Toc175341835"/>
       <w:r>
         <w:t>React</w:t>
       </w:r>
@@ -15936,7 +15936,7 @@
       <w:pPr>
         <w:pStyle w:val="Nagwek1"/>
       </w:pPr>
-      <w:bookmarkStart w:id="18" w:name="_Toc175309934"/>
+      <w:bookmarkStart w:id="18" w:name="_Toc175341836"/>
       <w:r>
         <w:lastRenderedPageBreak/>
         <w:t>Implementacja</w:t>
@@ -15947,7 +15947,7 @@
       <w:pPr>
         <w:pStyle w:val="Nagwek2"/>
       </w:pPr>
-      <w:bookmarkStart w:id="19" w:name="_Toc175309935"/>
+      <w:bookmarkStart w:id="19" w:name="_Toc175341837"/>
       <w:r>
         <w:t>Wstęp</w:t>
       </w:r>
@@ -16050,7 +16050,7 @@
       <w:pPr>
         <w:pStyle w:val="Nagwek2"/>
       </w:pPr>
-      <w:bookmarkStart w:id="20" w:name="_Toc175309936"/>
+      <w:bookmarkStart w:id="20" w:name="_Toc175341838"/>
       <w:r>
         <w:t>Użyte środowiska i narzędzia</w:t>
       </w:r>
@@ -16085,13 +16085,8 @@
       <w:r>
         <w:t xml:space="preserve">inicjuje i przechowuje bazę danych </w:t>
       </w:r>
-      <w:bookmarkStart w:id="21" w:name="_Toc175309937"/>
-      <w:r>
-        <w:t>i udostępnia ją na zewnątrz</w:t>
-      </w:r>
-      <w:bookmarkEnd w:id="21"/>
-      <w:r>
-        <w:t>.</w:t>
+      <w:r>
+        <w:t>i udostępnia ją na zewnątrz.</w:t>
       </w:r>
       <w:r>
         <w:t xml:space="preserve"> Jest to narzędzie typu open source</w:t>
@@ -16431,11 +16426,12 @@
       <w:pPr>
         <w:pStyle w:val="Nagwek2"/>
       </w:pPr>
-      <w:bookmarkStart w:id="22" w:name="_Toc175309938"/>
+      <w:bookmarkStart w:id="21" w:name="_Toc175341839"/>
       <w:r>
         <w:lastRenderedPageBreak/>
         <w:t>Schemat bazy danych</w:t>
       </w:r>
+      <w:bookmarkEnd w:id="21"/>
     </w:p>
     <w:p>
       <w:pPr>
@@ -16486,13 +16482,1503 @@
         <w:t>oraz relacje między nimi</w:t>
       </w:r>
       <w:r>
+        <w:t>.</w:t>
+      </w:r>
+    </w:p>
+    <w:p>
+      <w:pPr>
+        <w:pStyle w:val="zdjcie"/>
+      </w:pPr>
+      <w:r>
+        <w:rPr>
+          <w:noProof/>
+        </w:rPr>
+        <w:drawing>
+          <wp:inline distT="0" distB="0" distL="0" distR="0" wp14:anchorId="5322F61D" wp14:editId="0B83C335">
+            <wp:extent cx="5753735" cy="4606290"/>
+            <wp:effectExtent l="19050" t="19050" r="18415" b="22860"/>
+            <wp:docPr id="205008246" name="Obraz 2"/>
+            <wp:cNvGraphicFramePr>
+              <a:graphicFrameLocks xmlns:a="http://schemas.openxmlformats.org/drawingml/2006/main" noChangeAspect="1"/>
+            </wp:cNvGraphicFramePr>
+            <a:graphic xmlns:a="http://schemas.openxmlformats.org/drawingml/2006/main">
+              <a:graphicData uri="http://schemas.openxmlformats.org/drawingml/2006/picture">
+                <pic:pic xmlns:pic="http://schemas.openxmlformats.org/drawingml/2006/picture">
+                  <pic:nvPicPr>
+                    <pic:cNvPr id="0" name="Picture 2"/>
+                    <pic:cNvPicPr>
+                      <a:picLocks noChangeAspect="1" noChangeArrowheads="1"/>
+                    </pic:cNvPicPr>
+                  </pic:nvPicPr>
+                  <pic:blipFill>
+                    <a:blip r:embed="rId15">
+                      <a:extLst>
+                        <a:ext uri="{28A0092B-C50C-407E-A947-70E740481C1C}">
+                          <a14:useLocalDpi xmlns:a14="http://schemas.microsoft.com/office/drawing/2010/main" val="0"/>
+                        </a:ext>
+                      </a:extLst>
+                    </a:blip>
+                    <a:srcRect/>
+                    <a:stretch>
+                      <a:fillRect/>
+                    </a:stretch>
+                  </pic:blipFill>
+                  <pic:spPr bwMode="auto">
+                    <a:xfrm>
+                      <a:off x="0" y="0"/>
+                      <a:ext cx="5753735" cy="4606290"/>
+                    </a:xfrm>
+                    <a:prstGeom prst="rect">
+                      <a:avLst/>
+                    </a:prstGeom>
+                    <a:noFill/>
+                    <a:ln>
+                      <a:solidFill>
+                        <a:schemeClr val="tx1"/>
+                      </a:solidFill>
+                    </a:ln>
+                  </pic:spPr>
+                </pic:pic>
+              </a:graphicData>
+            </a:graphic>
+          </wp:inline>
+        </w:drawing>
+      </w:r>
+      <w:r>
         <w:t xml:space="preserve"> </w:t>
       </w:r>
     </w:p>
     <w:p>
       <w:pPr>
+        <w:pStyle w:val="zdjcie"/>
+      </w:pPr>
+      <w:r>
+        <w:t>Rys. 7</w:t>
+      </w:r>
+      <w:r>
+        <w:t xml:space="preserve"> -</w:t>
+      </w:r>
+      <w:r>
+        <w:t xml:space="preserve"> </w:t>
+      </w:r>
+      <w:r>
+        <w:t>Diagram encji [źródło własne]</w:t>
+      </w:r>
+    </w:p>
+    <w:p>
+      <w:pPr>
+        <w:pStyle w:val="Tre"/>
+      </w:pPr>
+      <w:r>
+        <w:t>Bazując na powyższym diagramie, moż</w:t>
+      </w:r>
+      <w:r>
+        <w:t>emy</w:t>
+      </w:r>
+      <w:r>
+        <w:t xml:space="preserve"> wyodrębnić </w:t>
+      </w:r>
+      <w:r>
+        <w:t>tabele wchodzące w skład bazy danych:</w:t>
+      </w:r>
+    </w:p>
+    <w:p>
+      <w:pPr>
+        <w:pStyle w:val="Tre"/>
+        <w:numPr>
+          <w:ilvl w:val="0"/>
+          <w:numId w:val="10"/>
+        </w:numPr>
+      </w:pPr>
+      <w:r>
+        <w:rPr>
+          <w:b/>
+          <w:bCs/>
+        </w:rPr>
+        <w:t>Cities</w:t>
+      </w:r>
+      <w:r>
+        <w:t xml:space="preserve"> (miasta) </w:t>
+      </w:r>
+      <w:r>
+        <w:t>–</w:t>
+      </w:r>
+      <w:r>
+        <w:t xml:space="preserve"> </w:t>
+      </w:r>
+      <w:r>
+        <w:t xml:space="preserve">jest tabelą, której wiersze reprezentują miasta dostępne w serwisie. </w:t>
+      </w:r>
+      <w:r>
+        <w:t>Każde z nich posiada numer identyfikacyjny (</w:t>
+      </w:r>
+      <w:r>
+        <w:rPr>
+          <w:i/>
+          <w:iCs/>
+        </w:rPr>
+        <w:t>id</w:t>
+      </w:r>
+      <w:r>
+        <w:t>) oraz nazwę (</w:t>
+      </w:r>
+      <w:r>
+        <w:rPr>
+          <w:i/>
+          <w:iCs/>
+        </w:rPr>
+        <w:t>name</w:t>
+      </w:r>
+      <w:r>
+        <w:t>)</w:t>
+      </w:r>
+      <w:r>
+        <w:t>,</w:t>
+      </w:r>
+    </w:p>
+    <w:p>
+      <w:pPr>
+        <w:pStyle w:val="Tre"/>
+        <w:numPr>
+          <w:ilvl w:val="0"/>
+          <w:numId w:val="10"/>
+        </w:numPr>
+      </w:pPr>
+      <w:r>
+        <w:rPr>
+          <w:b/>
+          <w:bCs/>
+        </w:rPr>
+        <w:t>Users</w:t>
+      </w:r>
+      <w:r>
+        <w:t xml:space="preserve"> (użytkownicy) </w:t>
+      </w:r>
+      <w:r>
+        <w:t>–</w:t>
+      </w:r>
+      <w:r>
+        <w:t xml:space="preserve"> </w:t>
+      </w:r>
+      <w:r>
+        <w:t>stanowi reprezentacj</w:t>
+      </w:r>
+      <w:r>
+        <w:t>ę</w:t>
+      </w:r>
+      <w:r>
+        <w:t xml:space="preserve"> użytkowni</w:t>
+      </w:r>
+      <w:r>
+        <w:t>ków zarejestrowanych w systemie. Każdy z nich posiada unikatowy identyfikator (</w:t>
+      </w:r>
+      <w:r>
+        <w:rPr>
+          <w:i/>
+          <w:iCs/>
+        </w:rPr>
+        <w:t>id</w:t>
+      </w:r>
+      <w:r>
+        <w:t>)</w:t>
+      </w:r>
+      <w:r>
+        <w:t>, imię (</w:t>
+      </w:r>
+      <w:r>
+        <w:rPr>
+          <w:i/>
+          <w:iCs/>
+        </w:rPr>
+        <w:t>name</w:t>
+      </w:r>
+      <w:r>
+        <w:t>), nazwisko (</w:t>
+      </w:r>
+      <w:r>
+        <w:rPr>
+          <w:i/>
+          <w:iCs/>
+        </w:rPr>
+        <w:t>second_name</w:t>
+      </w:r>
+      <w:r>
+        <w:t>), adres email (</w:t>
+      </w:r>
+      <w:r>
+        <w:rPr>
+          <w:i/>
+          <w:iCs/>
+        </w:rPr>
+        <w:t>email</w:t>
+      </w:r>
+      <w:r>
+        <w:t>), hasło (</w:t>
+      </w:r>
+      <w:r>
+        <w:rPr>
+          <w:i/>
+          <w:iCs/>
+        </w:rPr>
+        <w:t>password</w:t>
+      </w:r>
+      <w:r>
+        <w:t xml:space="preserve">), </w:t>
+      </w:r>
+      <w:r>
+        <w:t>rolę jaką pełni w systemie (role), która może przyjąć jedną z dwóch wartości: „client”</w:t>
+      </w:r>
+      <w:r>
+        <w:t xml:space="preserve"> (klient)</w:t>
+      </w:r>
+      <w:r>
+        <w:t xml:space="preserve"> lub „specialist”</w:t>
+      </w:r>
+      <w:r>
+        <w:t xml:space="preserve"> (specjalista)</w:t>
+      </w:r>
+      <w:r>
+        <w:t xml:space="preserve">, </w:t>
+      </w:r>
+      <w:r>
+        <w:t>oraz datę utworzenia konta (</w:t>
+      </w:r>
+      <w:r>
+        <w:rPr>
+          <w:i/>
+          <w:iCs/>
+        </w:rPr>
+        <w:t>created_at</w:t>
+      </w:r>
+      <w:r>
+        <w:t>)</w:t>
+      </w:r>
+      <w:r>
+        <w:t>,</w:t>
+      </w:r>
+    </w:p>
+    <w:p>
+      <w:pPr>
+        <w:pStyle w:val="Tre"/>
+        <w:numPr>
+          <w:ilvl w:val="0"/>
+          <w:numId w:val="10"/>
+        </w:numPr>
+      </w:pPr>
+      <w:r>
+        <w:rPr>
+          <w:b/>
+          <w:bCs/>
+        </w:rPr>
+        <w:lastRenderedPageBreak/>
+        <w:t>Clients</w:t>
+      </w:r>
+      <w:r>
+        <w:t xml:space="preserve"> (klienci) – </w:t>
+      </w:r>
+      <w:r>
+        <w:t>tabela zawierająca zarejestrowanych w systemie klientów</w:t>
+      </w:r>
+      <w:r>
+        <w:t xml:space="preserve">. Posiadają oni </w:t>
+      </w:r>
+      <w:r>
+        <w:t>numer identyfik</w:t>
+      </w:r>
+      <w:r>
+        <w:t>acyjny</w:t>
+      </w:r>
+      <w:r>
+        <w:t xml:space="preserve"> (</w:t>
+      </w:r>
+      <w:r>
+        <w:rPr>
+          <w:i/>
+          <w:iCs/>
+        </w:rPr>
+        <w:t>id</w:t>
+      </w:r>
+      <w:r>
+        <w:t>)</w:t>
+      </w:r>
+      <w:r>
+        <w:t xml:space="preserve"> oraz id użytkownika (</w:t>
+      </w:r>
+      <w:r>
+        <w:rPr>
+          <w:i/>
+          <w:iCs/>
+        </w:rPr>
+        <w:t>user_id</w:t>
+      </w:r>
+      <w:r>
+        <w:t>)</w:t>
+      </w:r>
+      <w:r>
+        <w:t xml:space="preserve"> z tabeli </w:t>
+      </w:r>
+      <w:r>
+        <w:rPr>
+          <w:i/>
+          <w:iCs/>
+        </w:rPr>
+        <w:t>Users</w:t>
+      </w:r>
+      <w:r>
+        <w:t>,</w:t>
+      </w:r>
+      <w:r>
+        <w:t xml:space="preserve"> do którego </w:t>
+      </w:r>
+      <w:r>
+        <w:t>są przypisani</w:t>
+      </w:r>
+      <w:r>
+        <w:t xml:space="preserve">. Jeden </w:t>
+      </w:r>
+      <w:r>
+        <w:t>klient</w:t>
+      </w:r>
+      <w:r>
+        <w:t xml:space="preserve"> może być przypisany tylko do jednego </w:t>
+      </w:r>
+      <w:r>
+        <w:t>użytkownika</w:t>
+      </w:r>
+      <w:r>
+        <w:t>,</w:t>
+      </w:r>
+      <w:r>
+        <w:t xml:space="preserve"> oraz jeden użytkownik może być powiązany tylko z jednym klientem</w:t>
+      </w:r>
+      <w:r>
+        <w:t>,</w:t>
+      </w:r>
+    </w:p>
+    <w:p>
+      <w:pPr>
+        <w:pStyle w:val="Tre"/>
+        <w:numPr>
+          <w:ilvl w:val="0"/>
+          <w:numId w:val="10"/>
+        </w:numPr>
+      </w:pPr>
+      <w:r>
+        <w:rPr>
+          <w:b/>
+          <w:bCs/>
+        </w:rPr>
+        <w:t>Clients_addresses</w:t>
+      </w:r>
+      <w:r>
+        <w:t xml:space="preserve"> (adresy klientów) </w:t>
+      </w:r>
+      <w:r>
+        <w:t>–</w:t>
+      </w:r>
+      <w:r>
+        <w:t xml:space="preserve"> </w:t>
+      </w:r>
+      <w:r>
+        <w:t xml:space="preserve">tabela, której wiersze reprezentują adresy klientów serwisu. </w:t>
+      </w:r>
+      <w:r>
+        <w:t>Adres identyfikuje się za pomocą</w:t>
+      </w:r>
+      <w:r>
+        <w:t xml:space="preserve"> identyfikator</w:t>
+      </w:r>
+      <w:r>
+        <w:t>a</w:t>
+      </w:r>
+      <w:r>
+        <w:t xml:space="preserve"> (id), </w:t>
+      </w:r>
+      <w:r>
+        <w:t xml:space="preserve">posiada również </w:t>
+      </w:r>
+      <w:r>
+        <w:t>nazwę ulicy (</w:t>
+      </w:r>
+      <w:r>
+        <w:rPr>
+          <w:b/>
+          <w:bCs/>
+        </w:rPr>
+        <w:t>street</w:t>
+      </w:r>
+      <w:r>
+        <w:t>), numer budynku (</w:t>
+      </w:r>
+      <w:r>
+        <w:rPr>
+          <w:b/>
+          <w:bCs/>
+        </w:rPr>
+        <w:t>building_id</w:t>
+      </w:r>
+      <w:r>
+        <w:t>)</w:t>
+      </w:r>
+      <w:r>
+        <w:t xml:space="preserve"> oraz</w:t>
+      </w:r>
+      <w:r>
+        <w:t xml:space="preserve"> </w:t>
+      </w:r>
+      <w:r>
+        <w:t>numer mieszkania (</w:t>
+      </w:r>
+      <w:r>
+        <w:rPr>
+          <w:b/>
+          <w:bCs/>
+        </w:rPr>
+        <w:t>flat_nr</w:t>
+      </w:r>
+      <w:r>
+        <w:t xml:space="preserve">). </w:t>
+      </w:r>
+      <w:r>
+        <w:t>Każdy z nich przypisany jest do dokładnie jednego miasta (</w:t>
+      </w:r>
+      <w:r>
+        <w:rPr>
+          <w:b/>
+          <w:bCs/>
+        </w:rPr>
+        <w:t>city_id</w:t>
+      </w:r>
+      <w:r>
+        <w:t>) oraz klienta (</w:t>
+      </w:r>
+      <w:r>
+        <w:rPr>
+          <w:b/>
+          <w:bCs/>
+        </w:rPr>
+        <w:t>client_id</w:t>
+      </w:r>
+      <w:r>
+        <w:t xml:space="preserve">). </w:t>
+      </w:r>
+      <w:r>
+        <w:t xml:space="preserve">Jedno </w:t>
+      </w:r>
+      <w:r>
+        <w:t xml:space="preserve">miasto może być przypisane do wielu użytkowników, natomiast jeden klient może być powiązany z wieloma </w:t>
+      </w:r>
+      <w:r>
+        <w:t>adresami,</w:t>
+      </w:r>
+    </w:p>
+    <w:p>
+      <w:pPr>
+        <w:pStyle w:val="Tre"/>
+        <w:numPr>
+          <w:ilvl w:val="0"/>
+          <w:numId w:val="10"/>
+        </w:numPr>
+      </w:pPr>
+      <w:r>
+        <w:rPr>
+          <w:b/>
+          <w:bCs/>
+        </w:rPr>
+        <w:t xml:space="preserve">Specialists </w:t>
+      </w:r>
+      <w:r>
+        <w:t xml:space="preserve">(specjaliści) – reprezentuje specjalistów zarejestrowanych w </w:t>
+      </w:r>
+      <w:r>
+        <w:t xml:space="preserve">serwisie. Każdy wiersz </w:t>
+      </w:r>
+      <w:r>
+        <w:t xml:space="preserve">tabeli </w:t>
+      </w:r>
+      <w:r>
+        <w:t>posiada unikalny identyfikator (</w:t>
+      </w:r>
+      <w:r>
+        <w:rPr>
+          <w:i/>
+          <w:iCs/>
+        </w:rPr>
+        <w:t>id</w:t>
+      </w:r>
+      <w:r>
+        <w:t xml:space="preserve">), </w:t>
+      </w:r>
+      <w:r>
+        <w:t>opis (</w:t>
+      </w:r>
+      <w:r>
+        <w:rPr>
+          <w:i/>
+          <w:iCs/>
+        </w:rPr>
+        <w:t>description</w:t>
+      </w:r>
+      <w:r>
+        <w:t>)</w:t>
+      </w:r>
+      <w:r>
+        <w:t xml:space="preserve"> oraz</w:t>
+      </w:r>
+      <w:r>
+        <w:t xml:space="preserve"> numer telefonu (</w:t>
+      </w:r>
+      <w:r>
+        <w:rPr>
+          <w:i/>
+          <w:iCs/>
+        </w:rPr>
+        <w:t>phone_nr</w:t>
+      </w:r>
+      <w:r>
+        <w:t>)</w:t>
+      </w:r>
+      <w:r>
+        <w:t xml:space="preserve">. </w:t>
+      </w:r>
+      <w:r>
+        <w:t xml:space="preserve">Każdy specjalista przypisany jest do jednej specjalizacji </w:t>
+      </w:r>
+      <w:r>
+        <w:t xml:space="preserve">za pomocą klucza obcego </w:t>
+      </w:r>
+      <w:r>
+        <w:rPr>
+          <w:i/>
+          <w:iCs/>
+        </w:rPr>
+        <w:t>specialization_id</w:t>
+      </w:r>
+      <w:r>
+        <w:t>, do jednego miasta (</w:t>
+      </w:r>
+      <w:r>
+        <w:rPr>
+          <w:i/>
+          <w:iCs/>
+        </w:rPr>
+        <w:t>city_id</w:t>
+      </w:r>
+      <w:r>
+        <w:t>) oraz użytkownika (</w:t>
+      </w:r>
+      <w:r>
+        <w:rPr>
+          <w:i/>
+          <w:iCs/>
+        </w:rPr>
+        <w:t>user_id</w:t>
+      </w:r>
+      <w:r>
+        <w:t>),</w:t>
+      </w:r>
+    </w:p>
+    <w:p>
+      <w:pPr>
+        <w:pStyle w:val="Tre"/>
+        <w:numPr>
+          <w:ilvl w:val="0"/>
+          <w:numId w:val="10"/>
+        </w:numPr>
+      </w:pPr>
+      <w:r>
+        <w:rPr>
+          <w:b/>
+          <w:bCs/>
+        </w:rPr>
+        <w:t xml:space="preserve">Time_off </w:t>
+      </w:r>
+      <w:r>
+        <w:t>(urlopy)</w:t>
+      </w:r>
+      <w:r>
+        <w:t xml:space="preserve"> </w:t>
+      </w:r>
+      <w:r>
+        <w:t>–</w:t>
+      </w:r>
+      <w:r>
+        <w:t xml:space="preserve"> </w:t>
+      </w:r>
+      <w:r>
+        <w:t xml:space="preserve">tabela zawierająca urlopy specjalistów. Każdy z nich </w:t>
+      </w:r>
+      <w:r>
+        <w:t>posiada unikalny identyfikator (</w:t>
+      </w:r>
+      <w:r>
+        <w:rPr>
+          <w:i/>
+          <w:iCs/>
+        </w:rPr>
+        <w:t>id</w:t>
+      </w:r>
+      <w:r>
+        <w:t xml:space="preserve">), </w:t>
+      </w:r>
+      <w:r>
+        <w:t>datę rozpoczęcia (</w:t>
+      </w:r>
+      <w:r>
+        <w:rPr>
+          <w:i/>
+          <w:iCs/>
+        </w:rPr>
+        <w:t>start_date</w:t>
+      </w:r>
+      <w:r>
+        <w:t>) oraz datę zakończenia (</w:t>
+      </w:r>
+      <w:r>
+        <w:rPr>
+          <w:i/>
+          <w:iCs/>
+        </w:rPr>
+        <w:t>end_date</w:t>
+      </w:r>
+      <w:r>
+        <w:t xml:space="preserve">). </w:t>
+      </w:r>
+      <w:r>
+        <w:t xml:space="preserve">Pojedynczy urlop przypisany jest do dokładnie jednego specjalisty za pomocą klucza obcego </w:t>
+      </w:r>
+      <w:r>
+        <w:rPr>
+          <w:i/>
+          <w:iCs/>
+        </w:rPr>
+        <w:t>specialist_id</w:t>
+      </w:r>
+      <w:r>
+        <w:t xml:space="preserve">. </w:t>
+      </w:r>
+      <w:r>
+        <w:t>Jeden specjalista może posiadać wiele urlopów,</w:t>
+      </w:r>
+      <w:r>
+        <w:t xml:space="preserve"> </w:t>
+      </w:r>
+    </w:p>
+    <w:p>
+      <w:pPr>
+        <w:pStyle w:val="Tre"/>
+        <w:numPr>
+          <w:ilvl w:val="0"/>
+          <w:numId w:val="10"/>
+        </w:numPr>
+      </w:pPr>
+      <w:r>
+        <w:rPr>
+          <w:b/>
+          <w:bCs/>
+        </w:rPr>
+        <w:t xml:space="preserve">Specializations </w:t>
+      </w:r>
+      <w:r>
+        <w:t xml:space="preserve">(specjalizacje) </w:t>
+      </w:r>
+      <w:r>
+        <w:t>–</w:t>
+      </w:r>
+      <w:r>
+        <w:t xml:space="preserve"> </w:t>
+      </w:r>
+      <w:r>
+        <w:t>jest reprezentacją specjalizacji dostępnych w serwisie</w:t>
+      </w:r>
+      <w:r>
+        <w:t>. Zawierają one numer identyfikacyjny (</w:t>
+      </w:r>
+      <w:r>
+        <w:rPr>
+          <w:i/>
+          <w:iCs/>
+        </w:rPr>
+        <w:t>id</w:t>
+      </w:r>
+      <w:r>
+        <w:t>),</w:t>
+      </w:r>
+      <w:r>
+        <w:t xml:space="preserve"> nazwę (</w:t>
+      </w:r>
+      <w:r>
+        <w:rPr>
+          <w:i/>
+          <w:iCs/>
+        </w:rPr>
+        <w:t>name</w:t>
+      </w:r>
+      <w:r>
+        <w:t>), oraz adres URL zdjęcia (</w:t>
+      </w:r>
+      <w:r>
+        <w:rPr>
+          <w:i/>
+          <w:iCs/>
+        </w:rPr>
+        <w:t>img</w:t>
+      </w:r>
+      <w:r>
+        <w:t>)</w:t>
+      </w:r>
+      <w:r>
+        <w:t>,</w:t>
+      </w:r>
+    </w:p>
+    <w:p>
+      <w:pPr>
+        <w:pStyle w:val="Tre"/>
+        <w:numPr>
+          <w:ilvl w:val="0"/>
+          <w:numId w:val="10"/>
+        </w:numPr>
+      </w:pPr>
+      <w:r>
+        <w:rPr>
+          <w:b/>
+          <w:bCs/>
+        </w:rPr>
+        <w:t>Services</w:t>
+      </w:r>
+      <w:r>
+        <w:t xml:space="preserve"> (usługi)</w:t>
+      </w:r>
+      <w:r>
+        <w:t xml:space="preserve"> </w:t>
+      </w:r>
+      <w:r>
+        <w:t>– tabela</w:t>
+      </w:r>
+      <w:r>
+        <w:t>, której wiersze reprezentują usługi dostępne w serwisie. Usługa posiada unikalny numer identyfikacyjny (</w:t>
+      </w:r>
+      <w:r>
+        <w:rPr>
+          <w:i/>
+          <w:iCs/>
+        </w:rPr>
+        <w:t>id</w:t>
+      </w:r>
+      <w:r>
+        <w:t>), nazwę (</w:t>
+      </w:r>
+      <w:r>
+        <w:rPr>
+          <w:i/>
+          <w:iCs/>
+        </w:rPr>
+        <w:t>name</w:t>
+      </w:r>
+      <w:r>
+        <w:t xml:space="preserve">), oraz </w:t>
+      </w:r>
+      <w:r>
+        <w:t>określenie jednostki płatności (</w:t>
+      </w:r>
+      <w:r>
+        <w:rPr>
+          <w:i/>
+          <w:iCs/>
+        </w:rPr>
+        <w:t>price_per</w:t>
+      </w:r>
+      <w:r>
+        <w:t xml:space="preserve">), która może przyjąć </w:t>
+      </w:r>
+      <w:r>
+        <w:t>trzy</w:t>
+      </w:r>
+      <w:r>
+        <w:t xml:space="preserve"> wartości: „</w:t>
+      </w:r>
+      <w:r>
+        <w:t>meter</w:t>
+      </w:r>
+      <w:r>
+        <w:t>”</w:t>
+      </w:r>
+      <w:r>
+        <w:t xml:space="preserve"> (cena za m</w:t>
+      </w:r>
+      <w:r>
+        <w:rPr>
+          <w:vertAlign w:val="superscript"/>
+        </w:rPr>
+        <w:t>2</w:t>
+      </w:r>
+      <w:r>
+        <w:t>)</w:t>
+      </w:r>
+      <w:r>
+        <w:t>, „amount” (cena za sztu</w:t>
+      </w:r>
+      <w:r>
+        <w:t>k</w:t>
+      </w:r>
+      <w:r>
+        <w:t>ę)</w:t>
+      </w:r>
+      <w:r>
+        <w:t xml:space="preserve"> lub </w:t>
+      </w:r>
+      <w:r>
+        <w:t>pusty string</w:t>
+      </w:r>
+      <w:r>
+        <w:t xml:space="preserve"> „”. Każda usługa jest przypisana do dokładnie jednej specjalizacji za pomocą pola </w:t>
+      </w:r>
+      <w:r>
+        <w:rPr>
+          <w:i/>
+          <w:iCs/>
+        </w:rPr>
+        <w:t>specializatio</w:t>
+      </w:r>
+      <w:r>
+        <w:rPr>
+          <w:i/>
+          <w:iCs/>
+        </w:rPr>
+        <w:t>n</w:t>
+      </w:r>
+      <w:r>
+        <w:rPr>
+          <w:i/>
+          <w:iCs/>
+        </w:rPr>
+        <w:t>_id</w:t>
+      </w:r>
+      <w:r>
+        <w:t xml:space="preserve">. </w:t>
+      </w:r>
+      <w:r>
+        <w:t xml:space="preserve">Z kolei jedna specjalizacja może </w:t>
+      </w:r>
+      <w:r>
+        <w:t>być przypisana do kilku specjalizacji,</w:t>
+      </w:r>
+    </w:p>
+    <w:p>
+      <w:pPr>
+        <w:pStyle w:val="Tre"/>
+        <w:numPr>
+          <w:ilvl w:val="0"/>
+          <w:numId w:val="10"/>
+        </w:numPr>
+      </w:pPr>
+      <w:r>
+        <w:rPr>
+          <w:b/>
+          <w:bCs/>
+        </w:rPr>
+        <w:t xml:space="preserve">Specialist_services </w:t>
+      </w:r>
+      <w:r>
+        <w:t>(usługi specjalistów)</w:t>
+      </w:r>
+      <w:r>
+        <w:t xml:space="preserve"> </w:t>
+      </w:r>
+      <w:r>
+        <w:t>–</w:t>
+      </w:r>
+      <w:r>
+        <w:t xml:space="preserve"> </w:t>
+      </w:r>
+      <w:r>
+        <w:t>zawiera usługi realizowane przez specjalistów</w:t>
+      </w:r>
+      <w:r>
+        <w:t xml:space="preserve">. Posiadają one </w:t>
+      </w:r>
+      <w:r>
+        <w:t>unikalny identyfikator (</w:t>
+      </w:r>
+      <w:r>
+        <w:rPr>
+          <w:i/>
+          <w:iCs/>
+        </w:rPr>
+        <w:t>id</w:t>
+      </w:r>
+      <w:r>
+        <w:t>),  cenę minimalną (</w:t>
+      </w:r>
+      <w:r>
+        <w:rPr>
+          <w:i/>
+          <w:iCs/>
+        </w:rPr>
+        <w:t>price_min</w:t>
+      </w:r>
+      <w:r>
+        <w:t>), oraz cenę maksymalną (</w:t>
+      </w:r>
+      <w:r>
+        <w:rPr>
+          <w:i/>
+          <w:iCs/>
+        </w:rPr>
+        <w:t>price_max</w:t>
+      </w:r>
+      <w:r>
+        <w:t>). Każ</w:t>
+      </w:r>
+      <w:r>
+        <w:t xml:space="preserve">dy wiersz tabeli przypisany jest do dokładnie jednego specjalisty </w:t>
+      </w:r>
+      <w:r>
+        <w:t xml:space="preserve">poprzez klucz obcy </w:t>
+      </w:r>
+      <w:r>
+        <w:rPr>
+          <w:i/>
+          <w:iCs/>
+        </w:rPr>
+        <w:t>specialist_id</w:t>
+      </w:r>
+      <w:r>
+        <w:t>, oraz do dokładnie jednej usługi (</w:t>
+      </w:r>
+      <w:r>
+        <w:rPr>
+          <w:i/>
+          <w:iCs/>
+        </w:rPr>
+        <w:t>service_id</w:t>
+      </w:r>
+      <w:r>
+        <w:t>)</w:t>
+      </w:r>
+      <w:r>
+        <w:t>. Jeden specjalista może posiadać wiele usług</w:t>
+      </w:r>
+      <w:r>
+        <w:t xml:space="preserve"> specjalisty, natomiast jedna usługa może być przypisana do wielu usług specjalistów,</w:t>
+      </w:r>
+      <w:r>
+        <w:t xml:space="preserve"> </w:t>
+      </w:r>
+    </w:p>
+    <w:p>
+      <w:pPr>
+        <w:pStyle w:val="Tre"/>
+        <w:numPr>
+          <w:ilvl w:val="0"/>
+          <w:numId w:val="10"/>
+        </w:numPr>
+      </w:pPr>
+      <w:r>
+        <w:rPr>
+          <w:b/>
+          <w:bCs/>
+        </w:rPr>
+        <w:t xml:space="preserve">Visits </w:t>
+      </w:r>
+      <w:r>
+        <w:t xml:space="preserve">(wizyty) – reprezentuje </w:t>
+      </w:r>
+      <w:r>
+        <w:t>rezerwacje usług. Wszystkie z nich posiadają unikalny numer identyfikacyjny (</w:t>
+      </w:r>
+      <w:r>
+        <w:t>id</w:t>
+      </w:r>
+      <w:r>
+        <w:t>)</w:t>
+      </w:r>
+      <w:r>
+        <w:t>, datę rozpoczęcia (</w:t>
+      </w:r>
+      <w:r>
+        <w:rPr>
+          <w:i/>
+          <w:iCs/>
+        </w:rPr>
+        <w:t>start_date</w:t>
+      </w:r>
+      <w:r>
+        <w:t>) i zakończenia (</w:t>
+      </w:r>
+      <w:r>
+        <w:rPr>
+          <w:i/>
+          <w:iCs/>
+        </w:rPr>
+        <w:t>end_date</w:t>
+      </w:r>
+      <w:r>
+        <w:t>)</w:t>
+      </w:r>
+      <w:r>
+        <w:t>, cenę (</w:t>
+      </w:r>
+      <w:r>
+        <w:rPr>
+          <w:i/>
+          <w:iCs/>
+        </w:rPr>
+        <w:t>price</w:t>
+      </w:r>
+      <w:r>
+        <w:t>)</w:t>
+      </w:r>
+      <w:r>
+        <w:t xml:space="preserve"> oraz</w:t>
+      </w:r>
+      <w:r>
+        <w:t xml:space="preserve"> opis (</w:t>
+      </w:r>
+      <w:r>
+        <w:rPr>
+          <w:i/>
+          <w:iCs/>
+        </w:rPr>
+        <w:t>description</w:t>
+      </w:r>
+      <w:r>
+        <w:t>)</w:t>
+      </w:r>
+      <w:r>
+        <w:t xml:space="preserve">. Oprócz tego </w:t>
+      </w:r>
+      <w:r>
+        <w:t>rezerwacja zawiera również</w:t>
+      </w:r>
+      <w:r>
+        <w:t xml:space="preserve"> status (status)</w:t>
+      </w:r>
+      <w:r>
+        <w:t>, który może przyjąć jedną z pięciu wartości</w:t>
+      </w:r>
+      <w:r>
+        <w:t>: „accepted” (zaakceptowana), „declined” (odrzucona), „specialist_action_required” (wymaga akcji specjalisty)</w:t>
+      </w:r>
+      <w:r>
+        <w:t xml:space="preserve"> oraz „client_action_required” (wymaga akcji </w:t>
+      </w:r>
+      <w:r>
+        <w:t>klienta</w:t>
+      </w:r>
+      <w:r>
+        <w:t>)</w:t>
+      </w:r>
+      <w:r>
+        <w:t xml:space="preserve">. Każda rezerwacja </w:t>
+      </w:r>
+      <w:r>
+        <w:t>przypisana jest do dokładnie jednego adresu (</w:t>
+      </w:r>
+      <w:r>
+        <w:rPr>
+          <w:i/>
+          <w:iCs/>
+        </w:rPr>
+        <w:t>client_address_id</w:t>
+      </w:r>
+      <w:r>
+        <w:t xml:space="preserve">), </w:t>
+      </w:r>
+      <w:r>
+        <w:t>dokładnie jednego klienta (</w:t>
+      </w:r>
+      <w:r>
+        <w:rPr>
+          <w:i/>
+          <w:iCs/>
+        </w:rPr>
+        <w:t>client_id</w:t>
+      </w:r>
+      <w:r>
+        <w:t>), jednego specjalisty (</w:t>
+      </w:r>
+      <w:r>
+        <w:rPr>
+          <w:i/>
+          <w:iCs/>
+        </w:rPr>
+        <w:t>specialist_id</w:t>
+      </w:r>
+      <w:r>
+        <w:t>)</w:t>
+      </w:r>
+      <w:r>
+        <w:t xml:space="preserve"> oraz jednej usługi specjalisty (</w:t>
+      </w:r>
+      <w:r>
+        <w:rPr>
+          <w:i/>
+          <w:iCs/>
+        </w:rPr>
+        <w:t>specialist_service_id</w:t>
+      </w:r>
+      <w:r>
+        <w:t>)</w:t>
+      </w:r>
+      <w:r>
+        <w:t xml:space="preserve">. Jeden adres może być przypisany do wielu </w:t>
+      </w:r>
+      <w:r>
+        <w:t>rezerwacji</w:t>
+      </w:r>
+      <w:r>
+        <w:t xml:space="preserve">, </w:t>
+      </w:r>
+      <w:r>
+        <w:lastRenderedPageBreak/>
+        <w:t xml:space="preserve">również jeden klient może </w:t>
+      </w:r>
+      <w:r>
+        <w:t>posiadać</w:t>
+      </w:r>
+      <w:r>
+        <w:t xml:space="preserve"> wiel</w:t>
+      </w:r>
+      <w:r>
+        <w:t>e</w:t>
+      </w:r>
+      <w:r>
+        <w:t xml:space="preserve"> </w:t>
+      </w:r>
+      <w:r>
+        <w:t>rezerwacji</w:t>
+      </w:r>
+      <w:r>
+        <w:t xml:space="preserve">, tak samo specjalista może </w:t>
+      </w:r>
+      <w:r>
+        <w:t xml:space="preserve">być przypisany do wielu </w:t>
+      </w:r>
+      <w:r>
+        <w:t>rezerwacji</w:t>
+      </w:r>
+      <w:r>
+        <w:t xml:space="preserve">, a jedna usługa specjalisty może być realizowana w ramach wielu </w:t>
+      </w:r>
+      <w:r>
+        <w:t>rezerwacji</w:t>
+      </w:r>
+      <w:r>
+        <w:t>,</w:t>
+      </w:r>
+    </w:p>
+    <w:p>
+      <w:pPr>
+        <w:pStyle w:val="Tre"/>
+        <w:numPr>
+          <w:ilvl w:val="0"/>
+          <w:numId w:val="10"/>
+        </w:numPr>
+      </w:pPr>
+      <w:r>
+        <w:rPr>
+          <w:b/>
+          <w:bCs/>
+        </w:rPr>
+        <w:t xml:space="preserve">Reviews </w:t>
+      </w:r>
+      <w:r>
+        <w:t>(oceny)</w:t>
+      </w:r>
+      <w:r>
+        <w:t xml:space="preserve"> – tabela reprezentująca oceny</w:t>
+      </w:r>
+      <w:r>
+        <w:t xml:space="preserve"> zrealizowanych rezerwacji</w:t>
+      </w:r>
+      <w:r>
+        <w:t xml:space="preserve"> usług.</w:t>
+      </w:r>
+      <w:r>
+        <w:t xml:space="preserve"> Pojedyncza ocena posiada</w:t>
+      </w:r>
+      <w:r>
+        <w:t xml:space="preserve"> </w:t>
+      </w:r>
+      <w:r>
+        <w:t>wartość oceny (rating), komentarz (description)</w:t>
+      </w:r>
+      <w:r>
+        <w:t>, oraz datę utworzenia (created_at)</w:t>
+      </w:r>
+      <w:r>
+        <w:t xml:space="preserve">. Oprócz tego, </w:t>
+      </w:r>
+      <w:r>
+        <w:t xml:space="preserve">każda ocena </w:t>
+      </w:r>
+      <w:r>
+        <w:t>przypisana jest do dokładnie jednego specjalisty (specialist_id), jednej usługi specjalisty (specialist_service_id</w:t>
+      </w:r>
+      <w:r>
+        <w:t>), jednego klienta (client_id</w:t>
+      </w:r>
+      <w:r>
+        <w:t>)</w:t>
+      </w:r>
+      <w:r>
+        <w:t xml:space="preserve"> oraz jednej rezerwacji (visit_id)</w:t>
+      </w:r>
+      <w:r>
+        <w:t>. Specjalista może posiadać wiele ocen, jedna usługa specjalisty może być powiązana z</w:t>
+      </w:r>
+      <w:r>
+        <w:t xml:space="preserve"> wieloma ocenami, klient może być przypisany do wielu ocen, </w:t>
+      </w:r>
+      <w:r>
+        <w:t xml:space="preserve">natomiast jedna wizyta może </w:t>
+      </w:r>
+      <w:r>
+        <w:t>po</w:t>
+      </w:r>
+      <w:r>
+        <w:t>siadać maksymalnie jedną ocenę,</w:t>
+      </w:r>
+    </w:p>
+    <w:p>
+      <w:pPr>
+        <w:pStyle w:val="Tre"/>
+        <w:numPr>
+          <w:ilvl w:val="0"/>
+          <w:numId w:val="10"/>
+        </w:numPr>
+      </w:pPr>
+      <w:r>
+        <w:rPr>
+          <w:b/>
+          <w:bCs/>
+        </w:rPr>
+        <w:t xml:space="preserve">Notifications </w:t>
+      </w:r>
+      <w:r>
+        <w:t>(powiadomienia)</w:t>
+      </w:r>
+      <w:r>
+        <w:t xml:space="preserve"> </w:t>
+      </w:r>
+      <w:r>
+        <w:t>–</w:t>
+      </w:r>
+      <w:r>
+        <w:t xml:space="preserve"> </w:t>
+      </w:r>
+      <w:r>
+        <w:t xml:space="preserve">tabela, której rekordy reprezentują powiadomienia. </w:t>
+      </w:r>
+      <w:r>
+        <w:t>Pojedynczy wiersz identyfikowany jest za pomocą unikalnego identyfikatora (</w:t>
+      </w:r>
+      <w:r>
+        <w:rPr>
+          <w:i/>
+          <w:iCs/>
+        </w:rPr>
+        <w:t>id</w:t>
+      </w:r>
+      <w:r>
+        <w:t>),</w:t>
+      </w:r>
+      <w:r>
+        <w:t xml:space="preserve"> zawiera również status (</w:t>
+      </w:r>
+      <w:r>
+        <w:rPr>
+          <w:i/>
+          <w:iCs/>
+        </w:rPr>
+        <w:t>type</w:t>
+      </w:r>
+      <w:r>
+        <w:t>)</w:t>
+      </w:r>
+      <w:r>
+        <w:t xml:space="preserve"> mogący przyjąć wartość </w:t>
+      </w:r>
+      <w:r>
+        <w:rPr>
+          <w:i/>
+          <w:iCs/>
+        </w:rPr>
+        <w:t>true</w:t>
+      </w:r>
+      <w:r>
+        <w:t xml:space="preserve"> lub </w:t>
+      </w:r>
+      <w:r>
+        <w:rPr>
+          <w:i/>
+          <w:iCs/>
+        </w:rPr>
+        <w:t>false</w:t>
+      </w:r>
+      <w:r>
+        <w:t>, oraz czas utworzenia (</w:t>
+      </w:r>
+      <w:r>
+        <w:rPr>
+          <w:i/>
+          <w:iCs/>
+        </w:rPr>
+        <w:t>created_at</w:t>
+      </w:r>
+      <w:r>
+        <w:t>). Każde powiadomienie</w:t>
+      </w:r>
+      <w:r>
+        <w:t xml:space="preserve"> </w:t>
+      </w:r>
+      <w:r>
+        <w:t xml:space="preserve">posiada </w:t>
+      </w:r>
+      <w:r>
+        <w:t>również typ (</w:t>
+      </w:r>
+      <w:r>
+        <w:rPr>
+          <w:i/>
+          <w:iCs/>
+        </w:rPr>
+        <w:t>type</w:t>
+      </w:r>
+      <w:r>
+        <w:t xml:space="preserve">), który może przyjąć jedną z </w:t>
+      </w:r>
+      <w:r>
+        <w:t>ośmiu</w:t>
+      </w:r>
+      <w:r>
+        <w:t xml:space="preserve"> wartości: „</w:t>
+      </w:r>
+      <w:r>
+        <w:t>created</w:t>
+      </w:r>
+      <w:r>
+        <w:t>”</w:t>
+      </w:r>
+      <w:r>
+        <w:t xml:space="preserve"> (</w:t>
+      </w:r>
+      <w:r>
+        <w:t xml:space="preserve">oznacza </w:t>
+      </w:r>
+      <w:r>
+        <w:t>utworzon</w:t>
+      </w:r>
+      <w:r>
+        <w:t>ą</w:t>
+      </w:r>
+      <w:r>
+        <w:t xml:space="preserve"> now</w:t>
+      </w:r>
+      <w:r>
+        <w:t>ą</w:t>
+      </w:r>
+      <w:r>
+        <w:t xml:space="preserve"> rezerwacj</w:t>
+      </w:r>
+      <w:r>
+        <w:t>ę</w:t>
+      </w:r>
+      <w:r>
+        <w:t>), „declined” (rezerwacja odrzucona)</w:t>
+      </w:r>
+      <w:r>
+        <w:t xml:space="preserve">, „accepted” (rezerwacja zaakceptowana), „modified” (rezerwacja zmodyfikowana), „modified_price” (cena </w:t>
+      </w:r>
+      <w:r>
+        <w:t>rezerwacji została zmodyfikowana</w:t>
+      </w:r>
+      <w:r>
+        <w:t>)</w:t>
+      </w:r>
+      <w:r>
+        <w:t>, „modified_date” (data rezerwacji uległa zmianie), „modified_address” (zmodyfikowano adres realizacji rezerwacji), „</w:t>
+      </w:r>
+      <w:r>
+        <w:t>modified_description</w:t>
+      </w:r>
+      <w:r>
+        <w:t>”</w:t>
+      </w:r>
+      <w:r>
+        <w:t xml:space="preserve"> (zmieniono opis rezerwacji). </w:t>
+      </w:r>
+      <w:r>
+        <w:t xml:space="preserve">Każda rezerwacja posiada również </w:t>
+      </w:r>
+      <w:r>
+        <w:t xml:space="preserve">pole </w:t>
+      </w:r>
+      <w:r>
+        <w:rPr>
+          <w:i/>
+          <w:iCs/>
+        </w:rPr>
+        <w:t>notifier</w:t>
+      </w:r>
+      <w:r>
+        <w:t xml:space="preserve"> (oznaczające typ użytkownika, który utworzył rezerwację)</w:t>
+      </w:r>
+      <w:r>
+        <w:t>, mogące przyjąć jedną z dwóch wartości: „client” (klient) lub „specialist” (specjalista)</w:t>
+      </w:r>
+      <w:r>
+        <w:t xml:space="preserve">. </w:t>
+      </w:r>
+      <w:r>
+        <w:t>Pojedyncze powiadomienie przypisane jest do dokładnie jednego klienta (</w:t>
+      </w:r>
+      <w:r>
+        <w:rPr>
+          <w:i/>
+          <w:iCs/>
+        </w:rPr>
+        <w:t>client_id</w:t>
+      </w:r>
+      <w:r>
+        <w:t>), jednego specjalisty (</w:t>
+      </w:r>
+      <w:r>
+        <w:rPr>
+          <w:i/>
+          <w:iCs/>
+        </w:rPr>
+        <w:t>specialist_id</w:t>
+      </w:r>
+      <w:r>
+        <w:t>) oraz jednej wizyty (</w:t>
+      </w:r>
+      <w:r>
+        <w:rPr>
+          <w:i/>
+          <w:iCs/>
+        </w:rPr>
+        <w:t>visit_id</w:t>
+      </w:r>
+      <w:r>
+        <w:t>)</w:t>
+      </w:r>
+      <w:r>
+        <w:t xml:space="preserve">. </w:t>
+      </w:r>
+      <w:r>
+        <w:t xml:space="preserve">Klient może być powiązany z wieloma powiadomieniami, </w:t>
+      </w:r>
+      <w:r>
+        <w:t>specjalista może być przypisany do wielu powiadomień, także pojedyncza wizyta może być powiązana z wieloma powiadomieniami.</w:t>
+      </w:r>
+    </w:p>
+    <w:p>
+      <w:pPr>
         <w:pStyle w:val="Nagwek2"/>
       </w:pPr>
+      <w:bookmarkStart w:id="22" w:name="_Toc175341840"/>
       <w:r>
         <w:t>Architektura kodu po stronie backendu</w:t>
       </w:r>
@@ -16510,7 +17996,7 @@
       <w:pPr>
         <w:pStyle w:val="Nagwek2"/>
       </w:pPr>
-      <w:bookmarkStart w:id="23" w:name="_Toc175309939"/>
+      <w:bookmarkStart w:id="23" w:name="_Toc175341841"/>
       <w:r>
         <w:t>Architektura kodu po stronie frontendu</w:t>
       </w:r>
@@ -16528,7 +18014,7 @@
       <w:pPr>
         <w:pStyle w:val="Nagwek2"/>
       </w:pPr>
-      <w:bookmarkStart w:id="24" w:name="_Toc175309940"/>
+      <w:bookmarkStart w:id="24" w:name="_Toc175341842"/>
       <w:r>
         <w:t>Implementacja wybranych funkcjonalności</w:t>
       </w:r>
@@ -16546,8 +18032,9 @@
       <w:pPr>
         <w:pStyle w:val="Nagwek1"/>
       </w:pPr>
-      <w:bookmarkStart w:id="25" w:name="_Toc175309941"/>
-      <w:r>
+      <w:bookmarkStart w:id="25" w:name="_Toc175341843"/>
+      <w:r>
+        <w:lastRenderedPageBreak/>
         <w:t>Instrukcja obsługi</w:t>
       </w:r>
       <w:bookmarkEnd w:id="25"/>
@@ -16564,7 +18051,7 @@
       <w:pPr>
         <w:pStyle w:val="Nagwek2"/>
       </w:pPr>
-      <w:bookmarkStart w:id="26" w:name="_Toc175309942"/>
+      <w:bookmarkStart w:id="26" w:name="_Toc175341844"/>
       <w:r>
         <w:t>Strony ogólnodostępne</w:t>
       </w:r>
@@ -16574,7 +18061,7 @@
       <w:pPr>
         <w:pStyle w:val="Nagwek2"/>
       </w:pPr>
-      <w:bookmarkStart w:id="27" w:name="_Toc175309943"/>
+      <w:bookmarkStart w:id="27" w:name="_Toc175341845"/>
       <w:r>
         <w:t>Instrukcja obsługi dla zalogowanych klientów</w:t>
       </w:r>
@@ -16584,7 +18071,7 @@
       <w:pPr>
         <w:pStyle w:val="Nagwek2"/>
       </w:pPr>
-      <w:bookmarkStart w:id="28" w:name="_Toc175309944"/>
+      <w:bookmarkStart w:id="28" w:name="_Toc175341846"/>
       <w:r>
         <w:t>Instrukcja obsługi dla zalogowanych specjalistów</w:t>
       </w:r>
@@ -16594,7 +18081,7 @@
       <w:pPr>
         <w:pStyle w:val="Nagwek1"/>
       </w:pPr>
-      <w:bookmarkStart w:id="29" w:name="_Toc175309945"/>
+      <w:bookmarkStart w:id="29" w:name="_Toc175341847"/>
       <w:r>
         <w:t>Podsumowanie</w:t>
       </w:r>
@@ -16608,7 +18095,7 @@
         <w:t>Zawiera informacje o możliwym dalszym rozwoju aplikacji, listę funkcjonalności, które zostały zrealizowane oraz te niezrealizowane.</w:t>
       </w:r>
     </w:p>
-    <w:bookmarkStart w:id="30" w:name="_Toc175309946" w:displacedByCustomXml="next"/>
+    <w:bookmarkStart w:id="30" w:name="_Toc175341848" w:displacedByCustomXml="next"/>
     <w:sdt>
       <w:sdtPr>
         <w:rPr>
@@ -16700,7 +18187,6 @@
                       <w:rPr>
                         <w:noProof/>
                       </w:rPr>
-                      <w:lastRenderedPageBreak/>
                       <w:t xml:space="preserve">[1] </w:t>
                     </w:r>
                   </w:p>
@@ -17207,6 +18693,7 @@
                       <w:rPr>
                         <w:noProof/>
                       </w:rPr>
+                      <w:lastRenderedPageBreak/>
                       <w:t xml:space="preserve">[12] </w:t>
                     </w:r>
                   </w:p>
@@ -17529,7 +19016,6 @@
                       <w:rPr>
                         <w:noProof/>
                       </w:rPr>
-                      <w:lastRenderedPageBreak/>
                       <w:t xml:space="preserve">[19] </w:t>
                     </w:r>
                   </w:p>
@@ -17684,7 +19170,7 @@
       </w:pPr>
     </w:p>
     <w:sectPr>
-      <w:footerReference w:type="default" r:id="rId15"/>
+      <w:footerReference w:type="default" r:id="rId16"/>
       <w:pgSz w:w="11906" w:h="16838"/>
       <w:pgMar w:top="1417" w:right="1417" w:bottom="1417" w:left="1417" w:header="680" w:footer="397" w:gutter="0"/>
       <w:cols w:space="708"/>
@@ -19601,7 +21087,7 @@
   <w:abstractNum w:abstractNumId="17" w15:restartNumberingAfterBreak="0">
     <w:nsid w:val="2E1F29BB"/>
     <w:multiLevelType w:val="hybridMultilevel"/>
-    <w:tmpl w:val="4A783E50"/>
+    <w:tmpl w:val="AC04C316"/>
     <w:lvl w:ilvl="0" w:tplc="04150001">
       <w:start w:val="1"/>
       <w:numFmt w:val="bullet"/>

</xml_diff>